<commit_message>
Changed status of CYRS to reviewed, updated SRS
Signed-off-by: mariam-elshakafi <mariam.elshakafi@gmail.com>
</commit_message>
<xml_diff>
--- a/Input Documents/PO3_DGW_CYRS.docx
+++ b/Input Documents/PO3_DGW_CYRS.docx
@@ -669,7 +669,7 @@
                   <w:cnfStyle w:val="000000000000" w:firstRow="0" w:lastRow="0" w:firstColumn="0" w:lastColumn="0" w:oddVBand="0" w:evenVBand="0" w:oddHBand="0" w:evenHBand="0" w:firstRowFirstColumn="0" w:firstRowLastColumn="0" w:lastRowFirstColumn="0" w:lastRowLastColumn="0"/>
                 </w:pPr>
                 <w:r>
-                  <w:t>Released</w:t>
+                  <w:t>Reviewed</w:t>
                 </w:r>
               </w:p>
             </w:tc>
@@ -811,8 +811,6 @@
                     <w:iCs/>
                   </w:rPr>
                 </w:pPr>
-                <w:bookmarkStart w:id="1" w:name="_GoBack"/>
-                <w:bookmarkEnd w:id="1"/>
                 <w:r>
                   <w:rPr>
                     <w:rFonts w:asciiTheme="majorBidi" w:hAnsiTheme="majorBidi" w:cstheme="majorBidi"/>
@@ -880,7 +878,7 @@
               <w:color w:val="000000" w:themeColor="text1"/>
             </w:rPr>
           </w:pPr>
-          <w:bookmarkStart w:id="2" w:name="_Toc31288389"/>
+          <w:bookmarkStart w:id="1" w:name="_Toc31288389"/>
           <w:r>
             <w:rPr>
               <w:rFonts w:asciiTheme="majorBidi" w:hAnsiTheme="majorBidi"/>
@@ -890,7 +888,7 @@
             </w:rPr>
             <w:t>Table of history</w:t>
           </w:r>
-          <w:bookmarkEnd w:id="2"/>
+          <w:bookmarkEnd w:id="1"/>
         </w:p>
         <w:tbl>
           <w:tblPr>
@@ -4395,10 +4393,10 @@
           <w:color w:val="000000" w:themeColor="text1"/>
         </w:rPr>
       </w:pPr>
-      <w:bookmarkStart w:id="3" w:name="_Toc31288390"/>
-      <w:bookmarkStart w:id="4" w:name="_Toc30795619"/>
-      <w:bookmarkStart w:id="5" w:name="_Toc30795779"/>
-      <w:bookmarkStart w:id="6" w:name="_Toc30870356"/>
+      <w:bookmarkStart w:id="2" w:name="_Toc31288390"/>
+      <w:bookmarkStart w:id="3" w:name="_Toc30795619"/>
+      <w:bookmarkStart w:id="4" w:name="_Toc30795779"/>
+      <w:bookmarkStart w:id="5" w:name="_Toc30870356"/>
       <w:r>
         <w:rPr>
           <w:rFonts w:asciiTheme="majorBidi" w:hAnsiTheme="majorBidi"/>
@@ -4409,21 +4407,21 @@
         <w:lastRenderedPageBreak/>
         <w:t>Introduction</w:t>
       </w:r>
-      <w:bookmarkEnd w:id="3"/>
+      <w:bookmarkEnd w:id="2"/>
     </w:p>
     <w:p>
       <w:pPr>
         <w:pStyle w:val="Style1"/>
         <w:spacing w:after="240"/>
       </w:pPr>
-      <w:bookmarkStart w:id="7" w:name="_Toc31288391"/>
+      <w:bookmarkStart w:id="6" w:name="_Toc31288391"/>
       <w:r>
         <w:t>Purpose</w:t>
       </w:r>
+      <w:bookmarkEnd w:id="3"/>
       <w:bookmarkEnd w:id="4"/>
       <w:bookmarkEnd w:id="5"/>
       <w:bookmarkEnd w:id="6"/>
-      <w:bookmarkEnd w:id="7"/>
     </w:p>
     <w:p>
       <w:pPr>
@@ -4505,16 +4503,16 @@
           <w:lang w:val="af-ZA"/>
         </w:rPr>
       </w:pPr>
-      <w:bookmarkStart w:id="8" w:name="_Toc30870357"/>
-      <w:bookmarkStart w:id="9" w:name="_Toc31288392"/>
+      <w:bookmarkStart w:id="7" w:name="_Toc30870357"/>
+      <w:bookmarkStart w:id="8" w:name="_Toc31288392"/>
       <w:r>
         <w:rPr>
           <w:lang w:val="af-ZA"/>
         </w:rPr>
         <w:t>Document Abbreviation</w:t>
       </w:r>
+      <w:bookmarkEnd w:id="7"/>
       <w:bookmarkEnd w:id="8"/>
-      <w:bookmarkEnd w:id="9"/>
     </w:p>
     <w:tbl>
       <w:tblPr>
@@ -4739,141 +4737,6 @@
           </w:p>
         </w:tc>
       </w:tr>
-      <w:tr>
-        <w:tc>
-          <w:tcPr>
-            <w:cnfStyle w:val="001000000000" w:firstRow="0" w:lastRow="0" w:firstColumn="1" w:lastColumn="0" w:oddVBand="0" w:evenVBand="0" w:oddHBand="0" w:evenHBand="0" w:firstRowFirstColumn="0" w:firstRowLastColumn="0" w:lastRowFirstColumn="0" w:lastRowLastColumn="0"/>
-            <w:tcW w:w="4508" w:type="dxa"/>
-          </w:tcPr>
-          <w:p>
-            <w:pPr>
-              <w:rPr>
-                <w:b w:val="0"/>
-                <w:bCs w:val="0"/>
-                <w:lang w:val="af-ZA"/>
-              </w:rPr>
-            </w:pPr>
-            <w:r>
-              <w:rPr>
-                <w:b w:val="0"/>
-                <w:bCs w:val="0"/>
-                <w:lang w:val="af-ZA"/>
-              </w:rPr>
-              <w:t>FUNC</w:t>
-            </w:r>
-          </w:p>
-        </w:tc>
-        <w:tc>
-          <w:tcPr>
-            <w:tcW w:w="4508" w:type="dxa"/>
-          </w:tcPr>
-          <w:p>
-            <w:pPr>
-              <w:cnfStyle w:val="000000000000" w:firstRow="0" w:lastRow="0" w:firstColumn="0" w:lastColumn="0" w:oddVBand="0" w:evenVBand="0" w:oddHBand="0" w:evenHBand="0" w:firstRowFirstColumn="0" w:firstRowLastColumn="0" w:lastRowFirstColumn="0" w:lastRowLastColumn="0"/>
-              <w:rPr>
-                <w:lang w:val="af-ZA"/>
-              </w:rPr>
-            </w:pPr>
-            <w:r>
-              <w:rPr>
-                <w:lang w:val="af-ZA"/>
-              </w:rPr>
-              <w:t xml:space="preserve">Functional button </w:t>
-            </w:r>
-          </w:p>
-        </w:tc>
-      </w:tr>
-      <w:tr>
-        <w:trPr>
-          <w:cnfStyle w:val="000000100000" w:firstRow="0" w:lastRow="0" w:firstColumn="0" w:lastColumn="0" w:oddVBand="0" w:evenVBand="0" w:oddHBand="1" w:evenHBand="0" w:firstRowFirstColumn="0" w:firstRowLastColumn="0" w:lastRowFirstColumn="0" w:lastRowLastColumn="0"/>
-        </w:trPr>
-        <w:tc>
-          <w:tcPr>
-            <w:cnfStyle w:val="001000000000" w:firstRow="0" w:lastRow="0" w:firstColumn="1" w:lastColumn="0" w:oddVBand="0" w:evenVBand="0" w:oddHBand="0" w:evenHBand="0" w:firstRowFirstColumn="0" w:firstRowLastColumn="0" w:lastRowFirstColumn="0" w:lastRowLastColumn="0"/>
-            <w:tcW w:w="4508" w:type="dxa"/>
-          </w:tcPr>
-          <w:p>
-            <w:pPr>
-              <w:rPr>
-                <w:b w:val="0"/>
-                <w:bCs w:val="0"/>
-                <w:lang w:val="af-ZA"/>
-              </w:rPr>
-            </w:pPr>
-            <w:r>
-              <w:rPr>
-                <w:b w:val="0"/>
-                <w:bCs w:val="0"/>
-                <w:lang w:val="af-ZA"/>
-              </w:rPr>
-              <w:t>INC</w:t>
-            </w:r>
-          </w:p>
-        </w:tc>
-        <w:tc>
-          <w:tcPr>
-            <w:tcW w:w="4508" w:type="dxa"/>
-          </w:tcPr>
-          <w:p>
-            <w:pPr>
-              <w:cnfStyle w:val="000000100000" w:firstRow="0" w:lastRow="0" w:firstColumn="0" w:lastColumn="0" w:oddVBand="0" w:evenVBand="0" w:oddHBand="1" w:evenHBand="0" w:firstRowFirstColumn="0" w:firstRowLastColumn="0" w:lastRowFirstColumn="0" w:lastRowLastColumn="0"/>
-              <w:rPr>
-                <w:lang w:val="af-ZA"/>
-              </w:rPr>
-            </w:pPr>
-            <w:r>
-              <w:rPr>
-                <w:lang w:val="af-ZA"/>
-              </w:rPr>
-              <w:t>Increment button</w:t>
-            </w:r>
-          </w:p>
-        </w:tc>
-      </w:tr>
-      <w:tr>
-        <w:tc>
-          <w:tcPr>
-            <w:cnfStyle w:val="001000000000" w:firstRow="0" w:lastRow="0" w:firstColumn="1" w:lastColumn="0" w:oddVBand="0" w:evenVBand="0" w:oddHBand="0" w:evenHBand="0" w:firstRowFirstColumn="0" w:firstRowLastColumn="0" w:lastRowFirstColumn="0" w:lastRowLastColumn="0"/>
-            <w:tcW w:w="4508" w:type="dxa"/>
-          </w:tcPr>
-          <w:p>
-            <w:pPr>
-              <w:rPr>
-                <w:b w:val="0"/>
-                <w:bCs w:val="0"/>
-                <w:lang w:val="af-ZA"/>
-              </w:rPr>
-            </w:pPr>
-            <w:r>
-              <w:rPr>
-                <w:b w:val="0"/>
-                <w:bCs w:val="0"/>
-                <w:lang w:val="af-ZA"/>
-              </w:rPr>
-              <w:t>DEC</w:t>
-            </w:r>
-          </w:p>
-        </w:tc>
-        <w:tc>
-          <w:tcPr>
-            <w:tcW w:w="4508" w:type="dxa"/>
-          </w:tcPr>
-          <w:p>
-            <w:pPr>
-              <w:cnfStyle w:val="000000000000" w:firstRow="0" w:lastRow="0" w:firstColumn="0" w:lastColumn="0" w:oddVBand="0" w:evenVBand="0" w:oddHBand="0" w:evenHBand="0" w:firstRowFirstColumn="0" w:firstRowLastColumn="0" w:lastRowFirstColumn="0" w:lastRowLastColumn="0"/>
-              <w:rPr>
-                <w:lang w:val="af-ZA"/>
-              </w:rPr>
-            </w:pPr>
-            <w:r>
-              <w:rPr>
-                <w:lang w:val="af-ZA"/>
-              </w:rPr>
-              <w:t>Decrement</w:t>
-            </w:r>
-          </w:p>
-        </w:tc>
-      </w:tr>
     </w:tbl>
     <w:p>
       <w:pPr>
@@ -4882,6 +4745,8 @@
           <w:lang w:val="af-ZA"/>
         </w:rPr>
       </w:pPr>
+      <w:bookmarkStart w:id="9" w:name="_GoBack"/>
+      <w:bookmarkEnd w:id="9"/>
     </w:p>
     <w:p>
       <w:pPr>
@@ -10996,6 +10861,7 @@
     <w:lsdException w:name="HTML Sample" w:semiHidden="1" w:unhideWhenUsed="1"/>
     <w:lsdException w:name="HTML Typewriter" w:semiHidden="1" w:unhideWhenUsed="1"/>
     <w:lsdException w:name="HTML Variable" w:semiHidden="1" w:unhideWhenUsed="1"/>
+    <w:lsdException w:name="Normal Table" w:semiHidden="1" w:unhideWhenUsed="1"/>
     <w:lsdException w:name="annotation subject" w:semiHidden="1" w:unhideWhenUsed="1"/>
     <w:lsdException w:name="No List" w:semiHidden="1" w:unhideWhenUsed="1"/>
     <w:lsdException w:name="Outline List 1" w:semiHidden="1" w:unhideWhenUsed="1"/>
@@ -11041,9 +10907,11 @@
     <w:lsdException w:name="Table Subtle 1" w:semiHidden="1" w:unhideWhenUsed="1"/>
     <w:lsdException w:name="Table Subtle 2" w:semiHidden="1" w:unhideWhenUsed="1"/>
     <w:lsdException w:name="Table Web 1" w:semiHidden="1" w:unhideWhenUsed="1"/>
+    <w:lsdException w:name="Table Web 2" w:semiHidden="1" w:unhideWhenUsed="1"/>
     <w:lsdException w:name="Table Web 3" w:semiHidden="1" w:unhideWhenUsed="1"/>
     <w:lsdException w:name="Balloon Text" w:semiHidden="1" w:unhideWhenUsed="1"/>
     <w:lsdException w:name="Table Grid" w:uiPriority="39"/>
+    <w:lsdException w:name="Table Theme" w:semiHidden="1" w:unhideWhenUsed="1"/>
     <w:lsdException w:name="Placeholder Text" w:semiHidden="1"/>
     <w:lsdException w:name="No Spacing" w:uiPriority="1" w:qFormat="1"/>
     <w:lsdException w:name="Light Shading" w:uiPriority="60"/>
@@ -12367,6 +12235,7 @@
     <w:rsid w:val="001C0717"/>
     <w:rsid w:val="002C0674"/>
     <w:rsid w:val="006165A1"/>
+    <w:rsid w:val="00870BB5"/>
     <w:rsid w:val="008B058D"/>
     <w:rsid w:val="00960087"/>
     <w:rsid w:val="00DA5484"/>
@@ -12518,6 +12387,7 @@
     <w:lsdException w:name="HTML Sample" w:semiHidden="1" w:unhideWhenUsed="1"/>
     <w:lsdException w:name="HTML Typewriter" w:semiHidden="1" w:unhideWhenUsed="1"/>
     <w:lsdException w:name="HTML Variable" w:semiHidden="1" w:unhideWhenUsed="1"/>
+    <w:lsdException w:name="Normal Table" w:semiHidden="1" w:unhideWhenUsed="1"/>
     <w:lsdException w:name="annotation subject" w:semiHidden="1" w:unhideWhenUsed="1"/>
     <w:lsdException w:name="No List" w:semiHidden="1" w:unhideWhenUsed="1"/>
     <w:lsdException w:name="Outline List 1" w:semiHidden="1" w:unhideWhenUsed="1"/>
@@ -12563,9 +12433,11 @@
     <w:lsdException w:name="Table Subtle 1" w:semiHidden="1" w:unhideWhenUsed="1"/>
     <w:lsdException w:name="Table Subtle 2" w:semiHidden="1" w:unhideWhenUsed="1"/>
     <w:lsdException w:name="Table Web 1" w:semiHidden="1" w:unhideWhenUsed="1"/>
+    <w:lsdException w:name="Table Web 2" w:semiHidden="1" w:unhideWhenUsed="1"/>
     <w:lsdException w:name="Table Web 3" w:semiHidden="1" w:unhideWhenUsed="1"/>
     <w:lsdException w:name="Balloon Text" w:semiHidden="1" w:unhideWhenUsed="1"/>
     <w:lsdException w:name="Table Grid" w:uiPriority="39"/>
+    <w:lsdException w:name="Table Theme" w:semiHidden="1" w:unhideWhenUsed="1"/>
     <w:lsdException w:name="Placeholder Text" w:semiHidden="1"/>
     <w:lsdException w:name="No Spacing" w:uiPriority="1" w:qFormat="1"/>
     <w:lsdException w:name="Light Shading" w:uiPriority="60"/>
@@ -13176,7 +13048,7 @@
 </file>
 
 <file path=customXml/itemProps2.xml><?xml version="1.0" encoding="utf-8"?>
-<ds:datastoreItem xmlns:ds="http://schemas.openxmlformats.org/officeDocument/2006/customXml" ds:itemID="{6450DB87-1D05-445B-AD26-864F9776157D}">
+<ds:datastoreItem xmlns:ds="http://schemas.openxmlformats.org/officeDocument/2006/customXml" ds:itemID="{57EDE323-0117-462D-B6C9-F20B3BC665DB}">
   <ds:schemaRefs>
     <ds:schemaRef ds:uri="http://schemas.openxmlformats.org/officeDocument/2006/bibliography"/>
   </ds:schemaRefs>

</xml_diff>

<commit_message>
Reviewed CYRS & HSI
Signed-off-by: mariam-elshakafi <mariam.elshakafi@gmail.com>
</commit_message>
<xml_diff>
--- a/Input Documents/PO3_DGW_CYRS.docx
+++ b/Input Documents/PO3_DGW_CYRS.docx
@@ -1,6 +1,6 @@
 
 <file path=word/document.xml><?xml version="1.0" encoding="utf-8"?>
-<w:document xmlns:wpc="http://schemas.microsoft.com/office/word/2010/wordprocessingCanvas" xmlns:mc="http://schemas.openxmlformats.org/markup-compatibility/2006" xmlns:o="urn:schemas-microsoft-com:office:office" xmlns:r="http://schemas.openxmlformats.org/officeDocument/2006/relationships" xmlns:m="http://schemas.openxmlformats.org/officeDocument/2006/math" xmlns:v="urn:schemas-microsoft-com:vml" xmlns:wp14="http://schemas.microsoft.com/office/word/2010/wordprocessingDrawing" xmlns:wp="http://schemas.openxmlformats.org/drawingml/2006/wordprocessingDrawing" xmlns:w10="urn:schemas-microsoft-com:office:word" xmlns:w="http://schemas.openxmlformats.org/wordprocessingml/2006/main" xmlns:w14="http://schemas.microsoft.com/office/word/2010/wordml" xmlns:wpg="http://schemas.microsoft.com/office/word/2010/wordprocessingGroup" xmlns:wpi="http://schemas.microsoft.com/office/word/2010/wordprocessingInk" xmlns:wne="http://schemas.microsoft.com/office/word/2006/wordml" xmlns:wps="http://schemas.microsoft.com/office/word/2010/wordprocessingShape" mc:Ignorable="w14 wp14">
+<w:document xmlns:wpc="http://schemas.microsoft.com/office/word/2010/wordprocessingCanvas" xmlns:cx="http://schemas.microsoft.com/office/drawing/2014/chartex" xmlns:cx1="http://schemas.microsoft.com/office/drawing/2015/9/8/chartex" xmlns:cx2="http://schemas.microsoft.com/office/drawing/2015/10/21/chartex" xmlns:cx3="http://schemas.microsoft.com/office/drawing/2016/5/9/chartex" xmlns:cx4="http://schemas.microsoft.com/office/drawing/2016/5/10/chartex" xmlns:cx5="http://schemas.microsoft.com/office/drawing/2016/5/11/chartex" xmlns:cx6="http://schemas.microsoft.com/office/drawing/2016/5/12/chartex" xmlns:cx7="http://schemas.microsoft.com/office/drawing/2016/5/13/chartex" xmlns:cx8="http://schemas.microsoft.com/office/drawing/2016/5/14/chartex" xmlns:mc="http://schemas.openxmlformats.org/markup-compatibility/2006" xmlns:aink="http://schemas.microsoft.com/office/drawing/2016/ink" xmlns:am3d="http://schemas.microsoft.com/office/drawing/2017/model3d" xmlns:o="urn:schemas-microsoft-com:office:office" xmlns:r="http://schemas.openxmlformats.org/officeDocument/2006/relationships" xmlns:m="http://schemas.openxmlformats.org/officeDocument/2006/math" xmlns:v="urn:schemas-microsoft-com:vml" xmlns:wp14="http://schemas.microsoft.com/office/word/2010/wordprocessingDrawing" xmlns:wp="http://schemas.openxmlformats.org/drawingml/2006/wordprocessingDrawing" xmlns:w10="urn:schemas-microsoft-com:office:word" xmlns:w="http://schemas.openxmlformats.org/wordprocessingml/2006/main" xmlns:w14="http://schemas.microsoft.com/office/word/2010/wordml" xmlns:w15="http://schemas.microsoft.com/office/word/2012/wordml" xmlns:w16cid="http://schemas.microsoft.com/office/word/2016/wordml/cid" xmlns:w16se="http://schemas.microsoft.com/office/word/2015/wordml/symex" xmlns:wpg="http://schemas.microsoft.com/office/word/2010/wordprocessingGroup" xmlns:wpi="http://schemas.microsoft.com/office/word/2010/wordprocessingInk" xmlns:wne="http://schemas.microsoft.com/office/word/2006/wordml" xmlns:wps="http://schemas.microsoft.com/office/word/2010/wordprocessingShape" mc:Ignorable="w14 w15 w16se w16cid wp14">
   <w:body>
     <w:sdt>
       <w:sdtPr>
@@ -120,7 +120,7 @@
                                                     <pic:cNvPicPr/>
                                                   </pic:nvPicPr>
                                                   <pic:blipFill rotWithShape="1">
-                                                    <a:blip r:embed="rId10" cstate="print">
+                                                    <a:blip r:embed="rId9" cstate="print">
                                                       <a:extLst>
                                                         <a:ext uri="{28A0092B-C50C-407E-A947-70E740481C1C}">
                                                           <a14:useLocalDpi xmlns:a14="http://schemas.microsoft.com/office/drawing/2010/main" val="0"/>
@@ -281,11 +281,11 @@
               </mc:Choice>
               <mc:Fallback>
                 <w:pict>
-                  <v:shapetype id="_x0000_t202" coordsize="21600,21600" o:spt="202" path="m,l,21600r21600,l21600,xe">
+                  <v:shapetype w14:anchorId="55A97989" id="_x0000_t202" coordsize="21600,21600" o:spt="202" path="m,l,21600r21600,l21600,xe">
                     <v:stroke joinstyle="miter"/>
                     <v:path gradientshapeok="t" o:connecttype="rect"/>
                   </v:shapetype>
-                  <v:shape id="Text Box 1" o:spid="_x0000_s1026" type="#_x0000_t202" alt="Description: Cover page layout" style="position:absolute;margin-left:0;margin-top:0;width:540pt;height:10in;z-index:-251657216;visibility:visible;mso-wrap-style:square;mso-width-percent:0;mso-height-percent:0;mso-wrap-distance-left:9pt;mso-wrap-distance-top:0;mso-wrap-distance-right:9pt;mso-wrap-distance-bottom:0;mso-position-horizontal:center;mso-position-horizontal-relative:page;mso-position-vertical:center;mso-position-vertical-relative:page;mso-width-percent:0;mso-height-percent:0;mso-width-relative:page;mso-height-relative:page;v-text-anchor:top" o:gfxdata="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" o:allowoverlap="f" filled="f" stroked="f" strokeweight=".5pt">
+                  <v:shape id="Text Box 1" o:spid="_x0000_s1026" type="#_x0000_t202" alt="Cover page layout" style="position:absolute;margin-left:0;margin-top:0;width:540pt;height:10in;z-index:-251657216;visibility:visible;mso-wrap-style:square;mso-width-percent:0;mso-height-percent:0;mso-wrap-distance-left:9pt;mso-wrap-distance-top:0;mso-wrap-distance-right:9pt;mso-wrap-distance-bottom:0;mso-position-horizontal:center;mso-position-horizontal-relative:page;mso-position-vertical:center;mso-position-vertical-relative:page;mso-width-percent:0;mso-height-percent:0;mso-width-relative:page;mso-height-relative:page;v-text-anchor:top" o:gfxdata="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" o:allowoverlap="f" filled="f" stroked="f" strokeweight=".5pt">
                     <v:textbox inset="0,0,0,0">
                       <w:txbxContent>
                         <w:tbl>
@@ -328,7 +328,7 @@
                                               <pic:cNvPicPr/>
                                             </pic:nvPicPr>
                                             <pic:blipFill rotWithShape="1">
-                                              <a:blip r:embed="rId10" cstate="print">
+                                              <a:blip r:embed="rId9" cstate="print">
                                                 <a:extLst>
                                                   <a:ext uri="{28A0092B-C50C-407E-A947-70E740481C1C}">
                                                     <a14:useLocalDpi xmlns:a14="http://schemas.microsoft.com/office/drawing/2010/main" val="0"/>
@@ -519,24 +519,13 @@
               <w:color w:val="000000" w:themeColor="text1"/>
             </w:rPr>
             <w:lastRenderedPageBreak/>
-            <w:t>Status Ta</w:t>
-          </w:r>
-          <w:bookmarkStart w:id="1" w:name="_GoBack"/>
-          <w:bookmarkEnd w:id="1"/>
-          <w:r>
-            <w:rPr>
-              <w:rFonts w:asciiTheme="majorBidi" w:hAnsiTheme="majorBidi"/>
-              <w:b/>
-              <w:bCs/>
-              <w:color w:val="000000" w:themeColor="text1"/>
-            </w:rPr>
-            <w:t>ble</w:t>
+            <w:t>Status Table</w:t>
           </w:r>
           <w:bookmarkEnd w:id="0"/>
         </w:p>
         <w:tbl>
           <w:tblPr>
-            <w:tblStyle w:val="GridTable4"/>
+            <w:tblStyle w:val="GridTable41"/>
             <w:tblW w:w="0" w:type="auto"/>
             <w:tblLook w:val="04A0" w:firstRow="1" w:lastRow="0" w:firstColumn="1" w:lastColumn="0" w:noHBand="0" w:noVBand="1"/>
           </w:tblPr>
@@ -669,7 +658,7 @@
                   <w:cnfStyle w:val="000000000000" w:firstRow="0" w:lastRow="0" w:firstColumn="0" w:lastColumn="0" w:oddVBand="0" w:evenVBand="0" w:oddHBand="0" w:evenHBand="0" w:firstRowFirstColumn="0" w:firstRowLastColumn="0" w:lastRowFirstColumn="0" w:lastRowLastColumn="0"/>
                 </w:pPr>
                 <w:r>
-                  <w:t>Draft</w:t>
+                  <w:t>Proposed</w:t>
                 </w:r>
               </w:p>
             </w:tc>
@@ -712,19 +701,14 @@
                 <w:pPr>
                   <w:cnfStyle w:val="000000100000" w:firstRow="0" w:lastRow="0" w:firstColumn="0" w:lastColumn="0" w:oddVBand="0" w:evenVBand="0" w:oddHBand="1" w:evenHBand="0" w:firstRowFirstColumn="0" w:firstRowLastColumn="0" w:lastRowFirstColumn="0" w:lastRowLastColumn="0"/>
                 </w:pPr>
-                <w:proofErr w:type="spellStart"/>
-                <w:r>
-                  <w:t>Bassem</w:t>
-                </w:r>
-                <w:proofErr w:type="spellEnd"/>
-                <w:r>
-                  <w:t xml:space="preserve"> </w:t>
-                </w:r>
-                <w:proofErr w:type="spellStart"/>
-                <w:r>
-                  <w:t>Ezzat</w:t>
-                </w:r>
-                <w:proofErr w:type="spellEnd"/>
+                <w:r>
+                  <w:t>Bas</w:t>
+                </w:r>
+                <w:bookmarkStart w:id="1" w:name="_GoBack"/>
+                <w:bookmarkEnd w:id="1"/>
+                <w:r>
+                  <w:t>sem Ezzat</w:t>
+                </w:r>
                 <w:r>
                   <w:t xml:space="preserve"> </w:t>
                 </w:r>
@@ -836,7 +820,7 @@
         </w:p>
         <w:tbl>
           <w:tblPr>
-            <w:tblStyle w:val="GridTable4"/>
+            <w:tblStyle w:val="GridTable41"/>
             <w:tblpPr w:leftFromText="180" w:rightFromText="180" w:vertAnchor="page" w:horzAnchor="margin" w:tblpY="7441"/>
             <w:tblW w:w="0" w:type="auto"/>
             <w:tblLook w:val="04A0" w:firstRow="1" w:lastRow="0" w:firstColumn="1" w:lastColumn="0" w:noHBand="0" w:noVBand="1"/>
@@ -996,22 +980,12 @@
                   <w:spacing w:line="276" w:lineRule="auto"/>
                   <w:cnfStyle w:val="000000100000" w:firstRow="0" w:lastRow="0" w:firstColumn="0" w:lastColumn="0" w:oddVBand="0" w:evenVBand="0" w:oddHBand="1" w:evenHBand="0" w:firstRowFirstColumn="0" w:firstRowLastColumn="0" w:lastRowFirstColumn="0" w:lastRowLastColumn="0"/>
                 </w:pPr>
-                <w:proofErr w:type="spellStart"/>
                 <w:r>
                   <w:t>B</w:t>
                 </w:r>
                 <w:r>
-                  <w:t>assem</w:t>
-                </w:r>
-                <w:proofErr w:type="spellEnd"/>
-                <w:r>
-                  <w:t xml:space="preserve"> </w:t>
-                </w:r>
-                <w:proofErr w:type="spellStart"/>
-                <w:r>
-                  <w:t>Ezzat</w:t>
-                </w:r>
-                <w:proofErr w:type="spellEnd"/>
+                  <w:t>assem Ezzat</w:t>
+                </w:r>
               </w:p>
             </w:tc>
             <w:tc>
@@ -1137,13 +1111,8 @@
                   <w:cnfStyle w:val="000000100000" w:firstRow="0" w:lastRow="0" w:firstColumn="0" w:lastColumn="0" w:oddVBand="0" w:evenVBand="0" w:oddHBand="1" w:evenHBand="0" w:firstRowFirstColumn="0" w:firstRowLastColumn="0" w:lastRowFirstColumn="0" w:lastRowLastColumn="0"/>
                 </w:pPr>
                 <w:r>
-                  <w:t>Mariam El-</w:t>
-                </w:r>
-                <w:proofErr w:type="spellStart"/>
-                <w:r>
-                  <w:t>Shakafi</w:t>
-                </w:r>
-                <w:proofErr w:type="spellEnd"/>
+                  <w:t>Mariam El-Shakafi</w:t>
+                </w:r>
               </w:p>
             </w:tc>
             <w:tc>
@@ -1297,31 +1266,13 @@
                     <w:highlight w:val="lightGray"/>
                   </w:rPr>
                 </w:pPr>
-                <w:proofErr w:type="spellStart"/>
                 <w:r>
                   <w:rPr>
                     <w:szCs w:val="16"/>
                     <w:highlight w:val="lightGray"/>
                   </w:rPr>
-                  <w:t>Bassem</w:t>
-                </w:r>
-                <w:proofErr w:type="spellEnd"/>
-                <w:r>
-                  <w:rPr>
-                    <w:szCs w:val="16"/>
-                    <w:highlight w:val="lightGray"/>
-                  </w:rPr>
-                  <w:t xml:space="preserve"> </w:t>
-                </w:r>
-                <w:proofErr w:type="spellStart"/>
-                <w:r>
-                  <w:rPr>
-                    <w:szCs w:val="16"/>
-                    <w:highlight w:val="lightGray"/>
-                  </w:rPr>
-                  <w:t>Ezzat</w:t>
-                </w:r>
-                <w:proofErr w:type="spellEnd"/>
+                  <w:t>Bassem Ezzat</w:t>
+                </w:r>
               </w:p>
             </w:tc>
             <w:tc>
@@ -4019,7 +3970,7 @@
                     <w:sz w:val="22"/>
                     <w:szCs w:val="22"/>
                   </w:rPr>
-                  <w:t>6</w:t>
+                  <w:t>7</w:t>
                 </w:r>
                 <w:r>
                   <w:rPr>
@@ -4709,7 +4660,7 @@
                     <w:sz w:val="22"/>
                     <w:szCs w:val="22"/>
                   </w:rPr>
-                  <w:t>7</w:t>
+                  <w:t>8</w:t>
                 </w:r>
                 <w:r>
                   <w:rPr>
@@ -4765,7 +4716,27 @@
                     <w:sz w:val="22"/>
                     <w:szCs w:val="22"/>
                   </w:rPr>
-                  <w:t>REQ_PO3_DGW_CYRS_13_V01</w:t>
+                  <w:t>REQ_PO3_DGW_CYRS</w:t>
+                </w:r>
+                <w:r>
+                  <w:rPr>
+                    <w:rStyle w:val="Hyperlink"/>
+                    <w:rFonts w:asciiTheme="majorBidi" w:hAnsiTheme="majorBidi" w:cstheme="majorBidi"/>
+                    <w:noProof/>
+                    <w:sz w:val="22"/>
+                    <w:szCs w:val="22"/>
+                  </w:rPr>
+                  <w:t>_</w:t>
+                </w:r>
+                <w:r>
+                  <w:rPr>
+                    <w:rStyle w:val="Hyperlink"/>
+                    <w:rFonts w:asciiTheme="majorBidi" w:hAnsiTheme="majorBidi" w:cstheme="majorBidi"/>
+                    <w:noProof/>
+                    <w:sz w:val="22"/>
+                    <w:szCs w:val="22"/>
+                  </w:rPr>
+                  <w:t>13_V01</w:t>
                 </w:r>
                 <w:r>
                   <w:rPr>
@@ -4824,7 +4795,7 @@
                     <w:sz w:val="22"/>
                     <w:szCs w:val="22"/>
                   </w:rPr>
-                  <w:t>7</w:t>
+                  <w:t>8</w:t>
                 </w:r>
                 <w:r>
                   <w:rPr>
@@ -5399,7 +5370,7 @@
                     <w:sz w:val="22"/>
                     <w:szCs w:val="22"/>
                   </w:rPr>
-                  <w:t>8</w:t>
+                  <w:t>9</w:t>
                 </w:r>
                 <w:r>
                   <w:rPr>
@@ -5514,7 +5485,7 @@
                     <w:sz w:val="22"/>
                     <w:szCs w:val="22"/>
                   </w:rPr>
-                  <w:t>8</w:t>
+                  <w:t>9</w:t>
                 </w:r>
                 <w:r>
                   <w:rPr>
@@ -5699,7 +5670,7 @@
     </w:p>
     <w:tbl>
       <w:tblPr>
-        <w:tblStyle w:val="GridTable6Colorful"/>
+        <w:tblStyle w:val="GridTable6Colorful1"/>
         <w:tblW w:w="0" w:type="auto"/>
         <w:tblLook w:val="04A0" w:firstRow="1" w:lastRow="0" w:firstColumn="1" w:lastColumn="0" w:noHBand="0" w:noVBand="1"/>
       </w:tblPr>
@@ -6024,7 +5995,7 @@
     </w:p>
     <w:tbl>
       <w:tblPr>
-        <w:tblStyle w:val="GridTable4"/>
+        <w:tblStyle w:val="GridTable41"/>
         <w:tblW w:w="0" w:type="auto"/>
         <w:tblLook w:val="04A0" w:firstRow="1" w:lastRow="0" w:firstColumn="1" w:lastColumn="0" w:noHBand="0" w:noVBand="1"/>
       </w:tblPr>
@@ -6405,7 +6376,7 @@
                     <pic:cNvPicPr/>
                   </pic:nvPicPr>
                   <pic:blipFill>
-                    <a:blip r:embed="rId11"/>
+                    <a:blip r:embed="rId10"/>
                     <a:stretch>
                       <a:fillRect/>
                     </a:stretch>
@@ -6435,7 +6406,6 @@
           <w:szCs w:val="22"/>
         </w:rPr>
       </w:pPr>
-      <w:proofErr w:type="gramStart"/>
       <w:r>
         <w:rPr>
           <w:sz w:val="22"/>
@@ -6484,15 +6454,7 @@
           <w:sz w:val="22"/>
           <w:szCs w:val="22"/>
         </w:rPr>
-        <w:t>.</w:t>
-      </w:r>
-      <w:proofErr w:type="gramEnd"/>
-      <w:r>
-        <w:rPr>
-          <w:sz w:val="22"/>
-          <w:szCs w:val="22"/>
-        </w:rPr>
-        <w:t xml:space="preserve"> Overview block diagram</w:t>
+        <w:t>. Overview block diagram</w:t>
       </w:r>
     </w:p>
     <w:p>
@@ -6667,43 +6629,92 @@
         <w:rPr>
           <w:b/>
           <w:bCs/>
+          <w:sz w:val="24"/>
+          <w:szCs w:val="24"/>
         </w:rPr>
       </w:pPr>
       <w:r>
         <w:rPr>
           <w:b/>
           <w:bCs/>
+          <w:sz w:val="24"/>
+          <w:szCs w:val="24"/>
         </w:rPr>
         <w:t>#imp SW</w:t>
       </w:r>
     </w:p>
     <w:p>
-      <w:r>
+      <w:pPr>
+        <w:rPr>
+          <w:sz w:val="24"/>
+          <w:szCs w:val="24"/>
+        </w:rPr>
+      </w:pPr>
+      <w:r>
+        <w:rPr>
+          <w:sz w:val="24"/>
+          <w:szCs w:val="24"/>
+        </w:rPr>
         <w:t>The user can navigate between three modes</w:t>
       </w:r>
       <w:r>
+        <w:rPr>
+          <w:sz w:val="24"/>
+          <w:szCs w:val="24"/>
+        </w:rPr>
         <w:t xml:space="preserve"> (Display time, Stop</w:t>
       </w:r>
       <w:r>
+        <w:rPr>
+          <w:sz w:val="24"/>
+          <w:szCs w:val="24"/>
+        </w:rPr>
         <w:t xml:space="preserve">watch and </w:t>
       </w:r>
       <w:r>
+        <w:rPr>
+          <w:sz w:val="24"/>
+          <w:szCs w:val="24"/>
+        </w:rPr>
         <w:t>Alarm</w:t>
       </w:r>
       <w:r>
+        <w:rPr>
+          <w:sz w:val="24"/>
+          <w:szCs w:val="24"/>
+        </w:rPr>
         <w:t>) using</w:t>
       </w:r>
       <w:r>
+        <w:rPr>
+          <w:sz w:val="24"/>
+          <w:szCs w:val="24"/>
+        </w:rPr>
         <w:t xml:space="preserve"> MODE</w:t>
       </w:r>
       <w:r>
+        <w:rPr>
+          <w:sz w:val="24"/>
+          <w:szCs w:val="24"/>
+        </w:rPr>
         <w:t xml:space="preserve"> button</w:t>
       </w:r>
       <w:r>
+        <w:rPr>
+          <w:sz w:val="24"/>
+          <w:szCs w:val="24"/>
+        </w:rPr>
         <w:t>.</w:t>
       </w:r>
     </w:p>
-    <w:p/>
+    <w:p>
+      <w:pPr>
+        <w:rPr>
+          <w:sz w:val="24"/>
+          <w:szCs w:val="24"/>
+        </w:rPr>
+      </w:pPr>
+    </w:p>
     <w:p>
       <w:pPr>
         <w:pStyle w:val="Style3"/>
@@ -6731,12 +6742,16 @@
         <w:rPr>
           <w:b/>
           <w:bCs/>
+          <w:sz w:val="24"/>
+          <w:szCs w:val="24"/>
         </w:rPr>
       </w:pPr>
       <w:r>
         <w:rPr>
           <w:b/>
           <w:bCs/>
+          <w:sz w:val="24"/>
+          <w:szCs w:val="24"/>
         </w:rPr>
         <w:t>#imp SW</w:t>
       </w:r>
@@ -6744,70 +6759,127 @@
     <w:p>
       <w:pPr>
         <w:rPr>
+          <w:sz w:val="24"/>
+          <w:szCs w:val="24"/>
           <w:u w:val="single"/>
         </w:rPr>
       </w:pPr>
       <w:r>
         <w:rPr>
+          <w:sz w:val="24"/>
+          <w:szCs w:val="24"/>
           <w:u w:val="single"/>
         </w:rPr>
         <w:t>Display Time Mode:</w:t>
       </w:r>
     </w:p>
     <w:p>
-      <w:r>
-        <w:t>The system displays time in HH: MM: SS</w:t>
-      </w:r>
-      <w:r>
-        <w:t xml:space="preserve"> AM/PM</w:t>
-      </w:r>
-      <w:r>
-        <w:t xml:space="preserve"> format</w:t>
-      </w:r>
-      <w:r>
+      <w:pPr>
+        <w:rPr>
+          <w:sz w:val="24"/>
+          <w:szCs w:val="24"/>
+        </w:rPr>
+      </w:pPr>
+      <w:r>
+        <w:rPr>
+          <w:sz w:val="24"/>
+          <w:szCs w:val="24"/>
+        </w:rPr>
+        <w:t>The system displays time in HH: MM: SS AM/PM format</w:t>
+      </w:r>
+      <w:r>
+        <w:rPr>
+          <w:sz w:val="24"/>
+          <w:szCs w:val="24"/>
+        </w:rPr>
         <w:t xml:space="preserve"> </w:t>
       </w:r>
       <w:r>
+        <w:rPr>
+          <w:sz w:val="24"/>
+          <w:szCs w:val="24"/>
+        </w:rPr>
         <w:t>(</w:t>
       </w:r>
       <w:r>
+        <w:rPr>
+          <w:sz w:val="24"/>
+          <w:szCs w:val="24"/>
+        </w:rPr>
         <w:t>D</w:t>
       </w:r>
       <w:r>
-        <w:t>isplay Time</w:t>
-      </w:r>
-      <w:r>
+        <w:rPr>
+          <w:sz w:val="24"/>
+          <w:szCs w:val="24"/>
+        </w:rPr>
+        <w:t>isplay Time mode</w:t>
+      </w:r>
+      <w:r>
+        <w:rPr>
+          <w:sz w:val="24"/>
+          <w:szCs w:val="24"/>
+        </w:rPr>
+        <w:t>)</w:t>
+      </w:r>
+      <w:r>
+        <w:rPr>
+          <w:sz w:val="24"/>
+          <w:szCs w:val="24"/>
+        </w:rPr>
+        <w:t xml:space="preserve"> when current mode is</w:t>
+      </w:r>
+      <w:r>
+        <w:rPr>
+          <w:sz w:val="24"/>
+          <w:szCs w:val="24"/>
+        </w:rPr>
+        <w:t xml:space="preserve"> Stopwatch mode and </w:t>
+      </w:r>
+      <w:r>
+        <w:rPr>
+          <w:sz w:val="24"/>
+          <w:szCs w:val="24"/>
+        </w:rPr>
+        <w:t>mode</w:t>
+      </w:r>
+      <w:r>
+        <w:rPr>
+          <w:sz w:val="24"/>
+          <w:szCs w:val="24"/>
+        </w:rPr>
         <w:t xml:space="preserve"> </w:t>
       </w:r>
       <w:r>
-        <w:t>mode</w:t>
-      </w:r>
-      <w:r>
-        <w:t>)</w:t>
-      </w:r>
-      <w:r>
-        <w:t xml:space="preserve"> when current mode is</w:t>
-      </w:r>
-      <w:r>
-        <w:t xml:space="preserve"> Stopwatch mode and </w:t>
-      </w:r>
-      <w:r>
-        <w:t>mode</w:t>
-      </w:r>
-      <w:r>
-        <w:t xml:space="preserve"> </w:t>
-      </w:r>
-      <w:r>
+        <w:rPr>
+          <w:sz w:val="24"/>
+          <w:szCs w:val="24"/>
+        </w:rPr>
         <w:t>is</w:t>
       </w:r>
       <w:r>
+        <w:rPr>
+          <w:sz w:val="24"/>
+          <w:szCs w:val="24"/>
+        </w:rPr>
         <w:t xml:space="preserve"> changed</w:t>
       </w:r>
       <w:r>
+        <w:rPr>
+          <w:sz w:val="24"/>
+          <w:szCs w:val="24"/>
+        </w:rPr>
         <w:t>, or when system is powered-up.</w:t>
       </w:r>
     </w:p>
-    <w:p/>
+    <w:p>
+      <w:pPr>
+        <w:rPr>
+          <w:sz w:val="24"/>
+          <w:szCs w:val="24"/>
+        </w:rPr>
+      </w:pPr>
+    </w:p>
     <w:p>
       <w:pPr>
         <w:pStyle w:val="Style3"/>
@@ -6837,12 +6909,16 @@
         <w:rPr>
           <w:b/>
           <w:bCs/>
+          <w:sz w:val="24"/>
+          <w:szCs w:val="24"/>
         </w:rPr>
       </w:pPr>
       <w:r>
         <w:rPr>
           <w:b/>
           <w:bCs/>
+          <w:sz w:val="24"/>
+          <w:szCs w:val="24"/>
         </w:rPr>
         <w:t>#imp SW</w:t>
       </w:r>
@@ -6850,31 +6926,64 @@
     <w:p>
       <w:pPr>
         <w:rPr>
+          <w:sz w:val="24"/>
+          <w:szCs w:val="24"/>
           <w:u w:val="single"/>
         </w:rPr>
       </w:pPr>
       <w:r>
         <w:rPr>
+          <w:sz w:val="24"/>
+          <w:szCs w:val="24"/>
           <w:u w:val="single"/>
         </w:rPr>
         <w:t>Adjust Time:</w:t>
       </w:r>
     </w:p>
     <w:p>
-      <w:r>
+      <w:pPr>
+        <w:rPr>
+          <w:sz w:val="24"/>
+          <w:szCs w:val="24"/>
+        </w:rPr>
+      </w:pPr>
+      <w:r>
+        <w:rPr>
+          <w:sz w:val="24"/>
+          <w:szCs w:val="24"/>
+        </w:rPr>
         <w:t xml:space="preserve">In Display Time mode, </w:t>
       </w:r>
       <w:r>
+        <w:rPr>
+          <w:sz w:val="24"/>
+          <w:szCs w:val="24"/>
+        </w:rPr>
         <w:t>REQ</w:t>
       </w:r>
       <w:r>
+        <w:rPr>
+          <w:sz w:val="24"/>
+          <w:szCs w:val="24"/>
+        </w:rPr>
         <w:t>1</w:t>
       </w:r>
       <w:r>
+        <w:rPr>
+          <w:sz w:val="24"/>
+          <w:szCs w:val="24"/>
+        </w:rPr>
         <w:t xml:space="preserve"> button is used to select between adjusting hours, minutes, and AM/PM.</w:t>
       </w:r>
     </w:p>
-    <w:p/>
+    <w:p>
+      <w:pPr>
+        <w:rPr>
+          <w:sz w:val="24"/>
+          <w:szCs w:val="24"/>
+        </w:rPr>
+      </w:pPr>
+    </w:p>
     <w:p>
       <w:pPr>
         <w:pStyle w:val="Style3"/>
@@ -6898,61 +7007,134 @@
         <w:rPr>
           <w:b/>
           <w:bCs/>
+          <w:sz w:val="24"/>
+          <w:szCs w:val="24"/>
         </w:rPr>
       </w:pPr>
       <w:r>
         <w:rPr>
           <w:b/>
           <w:bCs/>
+          <w:sz w:val="24"/>
+          <w:szCs w:val="24"/>
         </w:rPr>
         <w:t>#imp SW</w:t>
       </w:r>
     </w:p>
     <w:p>
-      <w:r>
+      <w:pPr>
+        <w:rPr>
+          <w:sz w:val="24"/>
+          <w:szCs w:val="24"/>
+        </w:rPr>
+      </w:pPr>
+      <w:r>
+        <w:rPr>
+          <w:sz w:val="24"/>
+          <w:szCs w:val="24"/>
+        </w:rPr>
         <w:t>In Display Time mode, w</w:t>
       </w:r>
       <w:r>
+        <w:rPr>
+          <w:sz w:val="24"/>
+          <w:szCs w:val="24"/>
+        </w:rPr>
         <w:t>hen hours</w:t>
       </w:r>
       <w:r>
+        <w:rPr>
+          <w:sz w:val="24"/>
+          <w:szCs w:val="24"/>
+        </w:rPr>
         <w:t>’</w:t>
       </w:r>
       <w:r>
+        <w:rPr>
+          <w:sz w:val="24"/>
+          <w:szCs w:val="24"/>
+        </w:rPr>
         <w:t xml:space="preserve"> field is selected, </w:t>
       </w:r>
       <w:r>
+        <w:rPr>
+          <w:sz w:val="24"/>
+          <w:szCs w:val="24"/>
+        </w:rPr>
         <w:t>REQ</w:t>
       </w:r>
       <w:r>
+        <w:rPr>
+          <w:sz w:val="24"/>
+          <w:szCs w:val="24"/>
+        </w:rPr>
         <w:t>2</w:t>
       </w:r>
       <w:r>
+        <w:rPr>
+          <w:sz w:val="24"/>
+          <w:szCs w:val="24"/>
+        </w:rPr>
         <w:t xml:space="preserve"> button</w:t>
       </w:r>
       <w:r>
+        <w:rPr>
+          <w:sz w:val="24"/>
+          <w:szCs w:val="24"/>
+        </w:rPr>
         <w:t xml:space="preserve"> </w:t>
       </w:r>
       <w:r>
+        <w:rPr>
+          <w:sz w:val="24"/>
+          <w:szCs w:val="24"/>
+        </w:rPr>
         <w:t xml:space="preserve">is </w:t>
       </w:r>
       <w:r>
+        <w:rPr>
+          <w:sz w:val="24"/>
+          <w:szCs w:val="24"/>
+        </w:rPr>
         <w:t>used</w:t>
       </w:r>
       <w:r>
+        <w:rPr>
+          <w:sz w:val="24"/>
+          <w:szCs w:val="24"/>
+        </w:rPr>
         <w:t xml:space="preserve"> to</w:t>
       </w:r>
       <w:r>
+        <w:rPr>
+          <w:sz w:val="24"/>
+          <w:szCs w:val="24"/>
+        </w:rPr>
         <w:t xml:space="preserve"> </w:t>
       </w:r>
       <w:r>
+        <w:rPr>
+          <w:sz w:val="24"/>
+          <w:szCs w:val="24"/>
+        </w:rPr>
         <w:t>increment hours</w:t>
       </w:r>
       <w:r>
+        <w:rPr>
+          <w:sz w:val="24"/>
+          <w:szCs w:val="24"/>
+        </w:rPr>
         <w:t>.</w:t>
       </w:r>
     </w:p>
-    <w:p/>
+    <w:p>
+      <w:pPr>
+        <w:rPr>
+          <w:sz w:val="24"/>
+          <w:szCs w:val="24"/>
+        </w:rPr>
+      </w:pPr>
+    </w:p>
     <w:p>
       <w:pPr>
         <w:pStyle w:val="Style3"/>
@@ -6982,31 +7164,71 @@
         <w:rPr>
           <w:b/>
           <w:bCs/>
+          <w:sz w:val="24"/>
+          <w:szCs w:val="24"/>
         </w:rPr>
       </w:pPr>
       <w:r>
         <w:rPr>
           <w:b/>
           <w:bCs/>
+          <w:sz w:val="24"/>
+          <w:szCs w:val="24"/>
         </w:rPr>
         <w:t>#imp SW</w:t>
       </w:r>
     </w:p>
     <w:p>
-      <w:r>
+      <w:pPr>
+        <w:rPr>
+          <w:sz w:val="24"/>
+          <w:szCs w:val="24"/>
+        </w:rPr>
+      </w:pPr>
+      <w:r>
+        <w:rPr>
+          <w:sz w:val="24"/>
+          <w:szCs w:val="24"/>
+        </w:rPr>
         <w:t>In Display Time mode, w</w:t>
       </w:r>
       <w:r>
+        <w:rPr>
+          <w:sz w:val="24"/>
+          <w:szCs w:val="24"/>
+        </w:rPr>
         <w:t xml:space="preserve">hen minutes’ field is selected, </w:t>
       </w:r>
       <w:r>
+        <w:rPr>
+          <w:sz w:val="24"/>
+          <w:szCs w:val="24"/>
+        </w:rPr>
         <w:t>REQ</w:t>
       </w:r>
       <w:r>
+        <w:rPr>
+          <w:sz w:val="24"/>
+          <w:szCs w:val="24"/>
+        </w:rPr>
         <w:t>2 button is used to increment minutes.</w:t>
       </w:r>
     </w:p>
-    <w:p/>
+    <w:p>
+      <w:pPr>
+        <w:rPr>
+          <w:sz w:val="24"/>
+          <w:szCs w:val="24"/>
+        </w:rPr>
+      </w:pPr>
+      <w:r>
+        <w:rPr>
+          <w:sz w:val="24"/>
+          <w:szCs w:val="24"/>
+        </w:rPr>
+        <w:br w:type="page"/>
+      </w:r>
+    </w:p>
     <w:p>
       <w:pPr>
         <w:pStyle w:val="Style3"/>
@@ -7017,6 +7239,7 @@
       </w:pPr>
       <w:bookmarkStart w:id="54" w:name="_Toc31711552"/>
       <w:r>
+        <w:lastRenderedPageBreak/>
         <w:t>REQ</w:t>
       </w:r>
       <w:r>
@@ -7030,37 +7253,70 @@
         <w:rPr>
           <w:b/>
           <w:bCs/>
+          <w:sz w:val="24"/>
+          <w:szCs w:val="24"/>
         </w:rPr>
       </w:pPr>
       <w:r>
         <w:rPr>
           <w:b/>
           <w:bCs/>
+          <w:sz w:val="24"/>
+          <w:szCs w:val="24"/>
         </w:rPr>
         <w:t>#imp SW</w:t>
       </w:r>
     </w:p>
     <w:p>
-      <w:r>
+      <w:pPr>
+        <w:rPr>
+          <w:sz w:val="24"/>
+          <w:szCs w:val="24"/>
+        </w:rPr>
+      </w:pPr>
+      <w:r>
+        <w:rPr>
+          <w:sz w:val="24"/>
+          <w:szCs w:val="24"/>
+        </w:rPr>
         <w:t>In Display Time mode, w</w:t>
       </w:r>
       <w:r>
+        <w:rPr>
+          <w:sz w:val="24"/>
+          <w:szCs w:val="24"/>
+        </w:rPr>
         <w:t xml:space="preserve">hen AM/PM field is selected, </w:t>
       </w:r>
       <w:r>
+        <w:rPr>
+          <w:sz w:val="24"/>
+          <w:szCs w:val="24"/>
+        </w:rPr>
         <w:t>REQ</w:t>
       </w:r>
       <w:r>
+        <w:rPr>
+          <w:sz w:val="24"/>
+          <w:szCs w:val="24"/>
+        </w:rPr>
         <w:t xml:space="preserve">2 button </w:t>
       </w:r>
       <w:r>
+        <w:rPr>
+          <w:sz w:val="24"/>
+          <w:szCs w:val="24"/>
+        </w:rPr>
         <w:t>is used to change between both.</w:t>
       </w:r>
     </w:p>
     <w:p>
-      <w:r>
-        <w:br w:type="page"/>
-      </w:r>
+      <w:pPr>
+        <w:rPr>
+          <w:sz w:val="24"/>
+          <w:szCs w:val="24"/>
+        </w:rPr>
+      </w:pPr>
     </w:p>
     <w:p>
       <w:pPr>
@@ -7072,7 +7328,6 @@
       </w:pPr>
       <w:bookmarkStart w:id="55" w:name="_Toc31711553"/>
       <w:r>
-        <w:lastRenderedPageBreak/>
         <w:t>REQ</w:t>
       </w:r>
       <w:r>
@@ -7092,34 +7347,71 @@
         <w:rPr>
           <w:b/>
           <w:bCs/>
+          <w:sz w:val="24"/>
+          <w:szCs w:val="24"/>
         </w:rPr>
       </w:pPr>
       <w:r>
         <w:rPr>
           <w:b/>
           <w:bCs/>
+          <w:sz w:val="24"/>
+          <w:szCs w:val="24"/>
         </w:rPr>
         <w:t>#imp SW</w:t>
       </w:r>
     </w:p>
     <w:p>
-      <w:r>
+      <w:pPr>
+        <w:rPr>
+          <w:sz w:val="24"/>
+          <w:szCs w:val="24"/>
+        </w:rPr>
+      </w:pPr>
+      <w:r>
+        <w:rPr>
+          <w:sz w:val="24"/>
+          <w:szCs w:val="24"/>
+        </w:rPr>
         <w:t>In Display Time mode, t</w:t>
       </w:r>
       <w:r>
+        <w:rPr>
+          <w:sz w:val="24"/>
+          <w:szCs w:val="24"/>
+        </w:rPr>
         <w:t xml:space="preserve">o apply adjustments, press </w:t>
       </w:r>
       <w:r>
+        <w:rPr>
+          <w:sz w:val="24"/>
+          <w:szCs w:val="24"/>
+        </w:rPr>
         <w:t>REQ</w:t>
       </w:r>
       <w:r>
+        <w:rPr>
+          <w:sz w:val="24"/>
+          <w:szCs w:val="24"/>
+        </w:rPr>
         <w:t>1 button for confi</w:t>
       </w:r>
       <w:r>
+        <w:rPr>
+          <w:sz w:val="24"/>
+          <w:szCs w:val="24"/>
+        </w:rPr>
         <w:t>rming the modification of time.</w:t>
       </w:r>
     </w:p>
-    <w:p/>
+    <w:p>
+      <w:pPr>
+        <w:rPr>
+          <w:sz w:val="24"/>
+          <w:szCs w:val="24"/>
+        </w:rPr>
+      </w:pPr>
+    </w:p>
     <w:p>
       <w:pPr>
         <w:pStyle w:val="Style3"/>
@@ -7146,12 +7438,16 @@
         <w:rPr>
           <w:b/>
           <w:bCs/>
+          <w:sz w:val="24"/>
+          <w:szCs w:val="24"/>
         </w:rPr>
       </w:pPr>
       <w:r>
         <w:rPr>
           <w:b/>
           <w:bCs/>
+          <w:sz w:val="24"/>
+          <w:szCs w:val="24"/>
         </w:rPr>
         <w:t>#imp SW</w:t>
       </w:r>
@@ -7159,49 +7455,64 @@
     <w:p>
       <w:pPr>
         <w:rPr>
+          <w:sz w:val="24"/>
+          <w:szCs w:val="24"/>
           <w:u w:val="single"/>
         </w:rPr>
       </w:pPr>
       <w:r>
         <w:rPr>
+          <w:sz w:val="24"/>
+          <w:szCs w:val="24"/>
           <w:u w:val="single"/>
         </w:rPr>
         <w:t>Alarm Mode:</w:t>
       </w:r>
     </w:p>
     <w:p>
-      <w:r>
-        <w:t>The system shows</w:t>
-      </w:r>
-      <w:r>
-        <w:t xml:space="preserve"> the</w:t>
-      </w:r>
-      <w:r>
+      <w:pPr>
+        <w:rPr>
+          <w:sz w:val="24"/>
+          <w:szCs w:val="24"/>
+        </w:rPr>
+      </w:pPr>
+      <w:r>
+        <w:rPr>
+          <w:sz w:val="24"/>
+          <w:szCs w:val="24"/>
+        </w:rPr>
+        <w:t>The system shows the</w:t>
+      </w:r>
+      <w:r>
+        <w:rPr>
+          <w:sz w:val="24"/>
+          <w:szCs w:val="24"/>
+        </w:rPr>
         <w:t xml:space="preserve"> current</w:t>
       </w:r>
       <w:r>
-        <w:t xml:space="preserve"> time in </w:t>
-      </w:r>
-      <w:r>
-        <w:t>HH:MM:SS</w:t>
-      </w:r>
-      <w:r>
-        <w:t xml:space="preserve"> AM/PM format</w:t>
-      </w:r>
-      <w:r>
-        <w:t xml:space="preserve"> until Alarm time is reached (</w:t>
-      </w:r>
-      <w:r>
-        <w:t xml:space="preserve">Alarm </w:t>
-      </w:r>
-      <w:r>
-        <w:t xml:space="preserve">mode) when current mode is Display Time mode and </w:t>
-      </w:r>
-      <w:r>
+        <w:rPr>
+          <w:sz w:val="24"/>
+          <w:szCs w:val="24"/>
+        </w:rPr>
+        <w:t xml:space="preserve"> time in HH:MM:SS AM/PM format until Alarm time is reached (Alarm mode) when current mode is Display Time mode and </w:t>
+      </w:r>
+      <w:r>
+        <w:rPr>
+          <w:sz w:val="24"/>
+          <w:szCs w:val="24"/>
+        </w:rPr>
         <w:t>mode is changed.</w:t>
       </w:r>
     </w:p>
-    <w:p/>
+    <w:p>
+      <w:pPr>
+        <w:rPr>
+          <w:sz w:val="24"/>
+          <w:szCs w:val="24"/>
+        </w:rPr>
+      </w:pPr>
+    </w:p>
     <w:p>
       <w:pPr>
         <w:pStyle w:val="Style3"/>
@@ -7225,12 +7536,16 @@
         <w:rPr>
           <w:b/>
           <w:bCs/>
+          <w:sz w:val="24"/>
+          <w:szCs w:val="24"/>
         </w:rPr>
       </w:pPr>
       <w:r>
         <w:rPr>
           <w:b/>
           <w:bCs/>
+          <w:sz w:val="24"/>
+          <w:szCs w:val="24"/>
         </w:rPr>
         <w:t>#imp SW</w:t>
       </w:r>
@@ -7238,34 +7553,57 @@
     <w:p>
       <w:pPr>
         <w:rPr>
+          <w:sz w:val="24"/>
+          <w:szCs w:val="24"/>
           <w:u w:val="single"/>
         </w:rPr>
       </w:pPr>
       <w:r>
         <w:rPr>
+          <w:sz w:val="24"/>
+          <w:szCs w:val="24"/>
           <w:u w:val="single"/>
         </w:rPr>
-        <w:t>Set Alarm</w:t>
-      </w:r>
-      <w:r>
-        <w:rPr>
-          <w:u w:val="single"/>
-        </w:rPr>
-        <w:t>:</w:t>
+        <w:t>Set Alarm:</w:t>
       </w:r>
     </w:p>
     <w:p>
-      <w:r>
+      <w:pPr>
+        <w:rPr>
+          <w:sz w:val="24"/>
+          <w:szCs w:val="24"/>
+        </w:rPr>
+      </w:pPr>
+      <w:r>
+        <w:rPr>
+          <w:sz w:val="24"/>
+          <w:szCs w:val="24"/>
+        </w:rPr>
         <w:t xml:space="preserve">In Alarm mode, </w:t>
       </w:r>
       <w:r>
+        <w:rPr>
+          <w:sz w:val="24"/>
+          <w:szCs w:val="24"/>
+        </w:rPr>
         <w:t>REQ</w:t>
       </w:r>
       <w:r>
+        <w:rPr>
+          <w:sz w:val="24"/>
+          <w:szCs w:val="24"/>
+        </w:rPr>
         <w:t>1 button is used to select between adjusting hours, minutes, and AM/PM for alarm time.</w:t>
       </w:r>
     </w:p>
-    <w:p/>
+    <w:p>
+      <w:pPr>
+        <w:rPr>
+          <w:sz w:val="24"/>
+          <w:szCs w:val="24"/>
+        </w:rPr>
+      </w:pPr>
+    </w:p>
     <w:p>
       <w:pPr>
         <w:pStyle w:val="Style3"/>
@@ -7294,28 +7632,57 @@
         <w:rPr>
           <w:b/>
           <w:bCs/>
+          <w:sz w:val="24"/>
+          <w:szCs w:val="24"/>
         </w:rPr>
       </w:pPr>
       <w:r>
         <w:rPr>
           <w:b/>
           <w:bCs/>
+          <w:sz w:val="24"/>
+          <w:szCs w:val="24"/>
         </w:rPr>
         <w:t>#imp SW</w:t>
       </w:r>
     </w:p>
     <w:p>
-      <w:r>
+      <w:pPr>
+        <w:rPr>
+          <w:sz w:val="24"/>
+          <w:szCs w:val="24"/>
+        </w:rPr>
+      </w:pPr>
+      <w:r>
+        <w:rPr>
+          <w:sz w:val="24"/>
+          <w:szCs w:val="24"/>
+        </w:rPr>
         <w:t xml:space="preserve">In Alarm mode, when hours’ field is selected, </w:t>
       </w:r>
       <w:r>
+        <w:rPr>
+          <w:sz w:val="24"/>
+          <w:szCs w:val="24"/>
+        </w:rPr>
         <w:t>REQ</w:t>
       </w:r>
       <w:r>
+        <w:rPr>
+          <w:sz w:val="24"/>
+          <w:szCs w:val="24"/>
+        </w:rPr>
         <w:t>2 button is used to increment hours.</w:t>
       </w:r>
     </w:p>
-    <w:p/>
+    <w:p>
+      <w:pPr>
+        <w:rPr>
+          <w:sz w:val="24"/>
+          <w:szCs w:val="24"/>
+        </w:rPr>
+      </w:pPr>
+    </w:p>
     <w:p>
       <w:pPr>
         <w:pStyle w:val="Style3"/>
@@ -7342,28 +7709,72 @@
         <w:rPr>
           <w:b/>
           <w:bCs/>
+          <w:sz w:val="24"/>
+          <w:szCs w:val="24"/>
         </w:rPr>
       </w:pPr>
       <w:r>
         <w:rPr>
           <w:b/>
           <w:bCs/>
+          <w:sz w:val="24"/>
+          <w:szCs w:val="24"/>
         </w:rPr>
         <w:t>#imp SW</w:t>
       </w:r>
     </w:p>
     <w:p>
-      <w:r>
+      <w:pPr>
+        <w:rPr>
+          <w:sz w:val="24"/>
+          <w:szCs w:val="24"/>
+        </w:rPr>
+      </w:pPr>
+      <w:r>
+        <w:rPr>
+          <w:sz w:val="24"/>
+          <w:szCs w:val="24"/>
+        </w:rPr>
         <w:t xml:space="preserve">In Alarm mode, when minutes’ field is selected, </w:t>
       </w:r>
       <w:r>
+        <w:rPr>
+          <w:sz w:val="24"/>
+          <w:szCs w:val="24"/>
+        </w:rPr>
         <w:t>REQ</w:t>
       </w:r>
       <w:r>
+        <w:rPr>
+          <w:sz w:val="24"/>
+          <w:szCs w:val="24"/>
+        </w:rPr>
         <w:t>2 button is used to increment minutes.</w:t>
       </w:r>
     </w:p>
-    <w:p/>
+    <w:p>
+      <w:pPr>
+        <w:rPr>
+          <w:sz w:val="24"/>
+          <w:szCs w:val="24"/>
+        </w:rPr>
+      </w:pPr>
+      <w:r>
+        <w:rPr>
+          <w:sz w:val="24"/>
+          <w:szCs w:val="24"/>
+        </w:rPr>
+        <w:br w:type="page"/>
+      </w:r>
+    </w:p>
+    <w:p>
+      <w:pPr>
+        <w:rPr>
+          <w:sz w:val="24"/>
+          <w:szCs w:val="24"/>
+        </w:rPr>
+      </w:pPr>
+    </w:p>
     <w:p>
       <w:pPr>
         <w:pStyle w:val="Style3"/>
@@ -7390,28 +7801,57 @@
         <w:rPr>
           <w:b/>
           <w:bCs/>
+          <w:sz w:val="24"/>
+          <w:szCs w:val="24"/>
         </w:rPr>
       </w:pPr>
       <w:r>
         <w:rPr>
           <w:b/>
           <w:bCs/>
+          <w:sz w:val="24"/>
+          <w:szCs w:val="24"/>
         </w:rPr>
         <w:t>#imp SW</w:t>
       </w:r>
     </w:p>
     <w:p>
-      <w:r>
+      <w:pPr>
+        <w:rPr>
+          <w:sz w:val="24"/>
+          <w:szCs w:val="24"/>
+        </w:rPr>
+      </w:pPr>
+      <w:r>
+        <w:rPr>
+          <w:sz w:val="24"/>
+          <w:szCs w:val="24"/>
+        </w:rPr>
         <w:t xml:space="preserve">In Alarm mode, when AM/PM field is selected, </w:t>
       </w:r>
       <w:r>
+        <w:rPr>
+          <w:sz w:val="24"/>
+          <w:szCs w:val="24"/>
+        </w:rPr>
         <w:t>REQ</w:t>
       </w:r>
       <w:r>
+        <w:rPr>
+          <w:sz w:val="24"/>
+          <w:szCs w:val="24"/>
+        </w:rPr>
         <w:t>2 button is used to change between both.</w:t>
       </w:r>
     </w:p>
-    <w:p/>
+    <w:p>
+      <w:pPr>
+        <w:rPr>
+          <w:sz w:val="24"/>
+          <w:szCs w:val="24"/>
+        </w:rPr>
+      </w:pPr>
+    </w:p>
     <w:p>
       <w:pPr>
         <w:pStyle w:val="Style3"/>
@@ -7438,46 +7878,99 @@
         <w:rPr>
           <w:b/>
           <w:bCs/>
+          <w:sz w:val="24"/>
+          <w:szCs w:val="24"/>
         </w:rPr>
       </w:pPr>
       <w:r>
         <w:rPr>
           <w:b/>
           <w:bCs/>
+          <w:sz w:val="24"/>
+          <w:szCs w:val="24"/>
         </w:rPr>
         <w:t>#imp SW</w:t>
       </w:r>
     </w:p>
     <w:p>
-      <w:r>
+      <w:pPr>
+        <w:rPr>
+          <w:sz w:val="24"/>
+          <w:szCs w:val="24"/>
+        </w:rPr>
+      </w:pPr>
+      <w:r>
+        <w:rPr>
+          <w:sz w:val="24"/>
+          <w:szCs w:val="24"/>
+        </w:rPr>
         <w:t>In alarm mode,</w:t>
       </w:r>
       <w:r>
+        <w:rPr>
+          <w:sz w:val="24"/>
+          <w:szCs w:val="24"/>
+        </w:rPr>
         <w:t xml:space="preserve"> </w:t>
       </w:r>
       <w:r>
+        <w:rPr>
+          <w:sz w:val="24"/>
+          <w:szCs w:val="24"/>
+        </w:rPr>
         <w:t>t</w:t>
       </w:r>
       <w:r>
+        <w:rPr>
+          <w:sz w:val="24"/>
+          <w:szCs w:val="24"/>
+        </w:rPr>
         <w:t xml:space="preserve">o apply adjustments, press </w:t>
       </w:r>
       <w:r>
+        <w:rPr>
+          <w:sz w:val="24"/>
+          <w:szCs w:val="24"/>
+        </w:rPr>
         <w:t>REQ</w:t>
       </w:r>
       <w:r>
+        <w:rPr>
+          <w:sz w:val="24"/>
+          <w:szCs w:val="24"/>
+        </w:rPr>
         <w:t xml:space="preserve">1 button for </w:t>
       </w:r>
       <w:r>
+        <w:rPr>
+          <w:sz w:val="24"/>
+          <w:szCs w:val="24"/>
+        </w:rPr>
         <w:t>confirming the modification of a</w:t>
       </w:r>
       <w:r>
+        <w:rPr>
+          <w:sz w:val="24"/>
+          <w:szCs w:val="24"/>
+        </w:rPr>
         <w:t>larm</w:t>
       </w:r>
       <w:r>
+        <w:rPr>
+          <w:sz w:val="24"/>
+          <w:szCs w:val="24"/>
+        </w:rPr>
         <w:t>.</w:t>
       </w:r>
     </w:p>
-    <w:p/>
+    <w:p>
+      <w:pPr>
+        <w:rPr>
+          <w:sz w:val="24"/>
+          <w:szCs w:val="24"/>
+        </w:rPr>
+      </w:pPr>
+    </w:p>
     <w:p>
       <w:pPr>
         <w:pStyle w:val="Style3"/>
@@ -7488,7 +7981,6 @@
       </w:pPr>
       <w:bookmarkStart w:id="63" w:name="_Toc31711560"/>
       <w:r>
-        <w:lastRenderedPageBreak/>
         <w:t>REQ</w:t>
       </w:r>
       <w:r>
@@ -7505,12 +7997,16 @@
         <w:rPr>
           <w:b/>
           <w:bCs/>
+          <w:sz w:val="24"/>
+          <w:szCs w:val="24"/>
         </w:rPr>
       </w:pPr>
       <w:r>
         <w:rPr>
           <w:b/>
           <w:bCs/>
+          <w:sz w:val="24"/>
+          <w:szCs w:val="24"/>
         </w:rPr>
         <w:t>#imp SW</w:t>
       </w:r>
@@ -7518,43 +8014,92 @@
     <w:p>
       <w:pPr>
         <w:rPr>
+          <w:sz w:val="24"/>
+          <w:szCs w:val="24"/>
           <w:u w:val="single"/>
         </w:rPr>
       </w:pPr>
       <w:r>
         <w:rPr>
+          <w:sz w:val="24"/>
+          <w:szCs w:val="24"/>
           <w:u w:val="single"/>
         </w:rPr>
         <w:t>Buzzer:</w:t>
       </w:r>
     </w:p>
     <w:p>
-      <w:r>
+      <w:pPr>
+        <w:rPr>
+          <w:sz w:val="24"/>
+          <w:szCs w:val="24"/>
+        </w:rPr>
+      </w:pPr>
+      <w:r>
+        <w:rPr>
+          <w:sz w:val="24"/>
+          <w:szCs w:val="24"/>
+        </w:rPr>
         <w:t>In Alarm mode, t</w:t>
       </w:r>
       <w:r>
+        <w:rPr>
+          <w:sz w:val="24"/>
+          <w:szCs w:val="24"/>
+        </w:rPr>
         <w:t xml:space="preserve">he </w:t>
       </w:r>
       <w:r>
+        <w:rPr>
+          <w:sz w:val="24"/>
+          <w:szCs w:val="24"/>
+        </w:rPr>
         <w:t xml:space="preserve">Buzzer is triggered </w:t>
       </w:r>
       <w:r>
+        <w:rPr>
+          <w:sz w:val="24"/>
+          <w:szCs w:val="24"/>
+        </w:rPr>
         <w:t>with notification w</w:t>
       </w:r>
       <w:r>
+        <w:rPr>
+          <w:sz w:val="24"/>
+          <w:szCs w:val="24"/>
+        </w:rPr>
         <w:t xml:space="preserve">hen </w:t>
       </w:r>
       <w:r>
+        <w:rPr>
+          <w:sz w:val="24"/>
+          <w:szCs w:val="24"/>
+        </w:rPr>
         <w:t>alarm time is</w:t>
       </w:r>
       <w:r>
+        <w:rPr>
+          <w:sz w:val="24"/>
+          <w:szCs w:val="24"/>
+        </w:rPr>
         <w:t xml:space="preserve"> reached</w:t>
       </w:r>
       <w:r>
+        <w:rPr>
+          <w:sz w:val="24"/>
+          <w:szCs w:val="24"/>
+        </w:rPr>
         <w:t>.</w:t>
       </w:r>
     </w:p>
-    <w:p/>
+    <w:p>
+      <w:pPr>
+        <w:rPr>
+          <w:sz w:val="24"/>
+          <w:szCs w:val="24"/>
+        </w:rPr>
+      </w:pPr>
+    </w:p>
     <w:p>
       <w:pPr>
         <w:pStyle w:val="Style3"/>
@@ -7578,43 +8123,92 @@
         <w:rPr>
           <w:b/>
           <w:bCs/>
+          <w:sz w:val="24"/>
+          <w:szCs w:val="24"/>
         </w:rPr>
       </w:pPr>
       <w:r>
         <w:rPr>
           <w:b/>
           <w:bCs/>
+          <w:sz w:val="24"/>
+          <w:szCs w:val="24"/>
         </w:rPr>
         <w:t>#imp SW</w:t>
       </w:r>
     </w:p>
     <w:p>
-      <w:r>
+      <w:pPr>
+        <w:rPr>
+          <w:sz w:val="24"/>
+          <w:szCs w:val="24"/>
+        </w:rPr>
+      </w:pPr>
+      <w:r>
+        <w:rPr>
+          <w:sz w:val="24"/>
+          <w:szCs w:val="24"/>
+        </w:rPr>
         <w:t>In Alarm mode, t</w:t>
       </w:r>
       <w:r>
+        <w:rPr>
+          <w:sz w:val="24"/>
+          <w:szCs w:val="24"/>
+        </w:rPr>
         <w:t xml:space="preserve">he user </w:t>
       </w:r>
       <w:r>
+        <w:rPr>
+          <w:sz w:val="24"/>
+          <w:szCs w:val="24"/>
+        </w:rPr>
         <w:t>stop</w:t>
       </w:r>
       <w:r>
+        <w:rPr>
+          <w:sz w:val="24"/>
+          <w:szCs w:val="24"/>
+        </w:rPr>
         <w:t>s</w:t>
       </w:r>
       <w:r>
+        <w:rPr>
+          <w:sz w:val="24"/>
+          <w:szCs w:val="24"/>
+        </w:rPr>
         <w:t xml:space="preserve"> buz</w:t>
       </w:r>
       <w:r>
+        <w:rPr>
+          <w:sz w:val="24"/>
+          <w:szCs w:val="24"/>
+        </w:rPr>
         <w:t>zer alarm with</w:t>
       </w:r>
       <w:r>
+        <w:rPr>
+          <w:sz w:val="24"/>
+          <w:szCs w:val="24"/>
+        </w:rPr>
         <w:t xml:space="preserve"> REQ2 button</w:t>
       </w:r>
       <w:r>
+        <w:rPr>
+          <w:sz w:val="24"/>
+          <w:szCs w:val="24"/>
+        </w:rPr>
         <w:t>.</w:t>
       </w:r>
     </w:p>
-    <w:p/>
+    <w:p>
+      <w:pPr>
+        <w:rPr>
+          <w:sz w:val="24"/>
+          <w:szCs w:val="24"/>
+        </w:rPr>
+      </w:pPr>
+    </w:p>
     <w:p>
       <w:pPr>
         <w:pStyle w:val="Style3"/>
@@ -7643,12 +8237,16 @@
         <w:rPr>
           <w:b/>
           <w:bCs/>
+          <w:sz w:val="24"/>
+          <w:szCs w:val="24"/>
         </w:rPr>
       </w:pPr>
       <w:r>
         <w:rPr>
           <w:b/>
           <w:bCs/>
+          <w:sz w:val="24"/>
+          <w:szCs w:val="24"/>
         </w:rPr>
         <w:t>#imp SW</w:t>
       </w:r>
@@ -7656,61 +8254,99 @@
     <w:p>
       <w:pPr>
         <w:rPr>
+          <w:sz w:val="24"/>
+          <w:szCs w:val="24"/>
           <w:u w:val="single"/>
         </w:rPr>
       </w:pPr>
       <w:r>
         <w:rPr>
+          <w:sz w:val="24"/>
+          <w:szCs w:val="24"/>
           <w:u w:val="single"/>
         </w:rPr>
         <w:t>Stopwatch Mode:</w:t>
       </w:r>
     </w:p>
     <w:p>
-      <w:r>
+      <w:pPr>
+        <w:rPr>
+          <w:sz w:val="24"/>
+          <w:szCs w:val="24"/>
+        </w:rPr>
+      </w:pPr>
+      <w:r>
+        <w:rPr>
+          <w:sz w:val="24"/>
+          <w:szCs w:val="24"/>
+        </w:rPr>
         <w:t xml:space="preserve">The system </w:t>
       </w:r>
       <w:r>
-        <w:t>displays a counter with initial value of</w:t>
-      </w:r>
-      <w:r>
+        <w:rPr>
+          <w:sz w:val="24"/>
+          <w:szCs w:val="24"/>
+        </w:rPr>
+        <w:t>displays a counter with initial value of 00:00:00</w:t>
+      </w:r>
+      <w:r>
+        <w:rPr>
+          <w:sz w:val="24"/>
+          <w:szCs w:val="24"/>
+        </w:rPr>
         <w:t xml:space="preserve"> </w:t>
       </w:r>
       <w:r>
-        <w:t>00:00:00</w:t>
-      </w:r>
-      <w:r>
-        <w:t xml:space="preserve"> </w:t>
-      </w:r>
-      <w:r>
+        <w:rPr>
+          <w:sz w:val="24"/>
+          <w:szCs w:val="24"/>
+        </w:rPr>
         <w:t>(</w:t>
       </w:r>
       <w:r>
-        <w:t>Stopwatch</w:t>
-      </w:r>
-      <w:r>
-        <w:t xml:space="preserve"> </w:t>
-      </w:r>
-      <w:r>
-        <w:t>mode</w:t>
-      </w:r>
-      <w:r>
+        <w:rPr>
+          <w:sz w:val="24"/>
+          <w:szCs w:val="24"/>
+        </w:rPr>
+        <w:t>Stopwatch mode</w:t>
+      </w:r>
+      <w:r>
+        <w:rPr>
+          <w:sz w:val="24"/>
+          <w:szCs w:val="24"/>
+        </w:rPr>
         <w:t>)</w:t>
       </w:r>
       <w:r>
+        <w:rPr>
+          <w:sz w:val="24"/>
+          <w:szCs w:val="24"/>
+        </w:rPr>
         <w:t xml:space="preserve"> when current mode is Alarm mode and MODE is </w:t>
       </w:r>
       <w:r>
+        <w:rPr>
+          <w:sz w:val="24"/>
+          <w:szCs w:val="24"/>
+        </w:rPr>
         <w:t>changed</w:t>
       </w:r>
       <w:r>
-        <w:t>.</w:t>
-      </w:r>
-      <w:r>
-        <w:t xml:space="preserve"> </w:t>
+        <w:rPr>
+          <w:sz w:val="24"/>
+          <w:szCs w:val="24"/>
+        </w:rPr>
+        <w:t xml:space="preserve">. </w:t>
       </w:r>
     </w:p>
-    <w:p/>
+    <w:p>
+      <w:pPr>
+        <w:rPr>
+          <w:sz w:val="24"/>
+          <w:szCs w:val="24"/>
+        </w:rPr>
+      </w:pPr>
+    </w:p>
     <w:p>
       <w:pPr>
         <w:pStyle w:val="Style3"/>
@@ -7737,12 +8373,16 @@
         <w:rPr>
           <w:b/>
           <w:bCs/>
+          <w:sz w:val="24"/>
+          <w:szCs w:val="24"/>
         </w:rPr>
       </w:pPr>
       <w:r>
         <w:rPr>
           <w:b/>
           <w:bCs/>
+          <w:sz w:val="24"/>
+          <w:szCs w:val="24"/>
         </w:rPr>
         <w:t>#imp SW</w:t>
       </w:r>
@@ -7750,28 +8390,69 @@
     <w:p>
       <w:pPr>
         <w:rPr>
+          <w:sz w:val="24"/>
+          <w:szCs w:val="24"/>
           <w:u w:val="single"/>
         </w:rPr>
       </w:pPr>
       <w:r>
+        <w:rPr>
+          <w:sz w:val="24"/>
+          <w:szCs w:val="24"/>
+        </w:rPr>
         <w:t xml:space="preserve">In Stopwatch mode, REQ1 button is used to </w:t>
       </w:r>
       <w:r>
+        <w:rPr>
+          <w:sz w:val="24"/>
+          <w:szCs w:val="24"/>
+        </w:rPr>
         <w:t xml:space="preserve">start </w:t>
       </w:r>
       <w:r>
+        <w:rPr>
+          <w:sz w:val="24"/>
+          <w:szCs w:val="24"/>
+        </w:rPr>
         <w:t>counting</w:t>
       </w:r>
       <w:r>
+        <w:rPr>
+          <w:sz w:val="24"/>
+          <w:szCs w:val="24"/>
+        </w:rPr>
         <w:t xml:space="preserve"> </w:t>
       </w:r>
       <w:r>
+        <w:rPr>
+          <w:sz w:val="24"/>
+          <w:szCs w:val="24"/>
+        </w:rPr>
         <w:t xml:space="preserve">every second if system was in paused state. </w:t>
       </w:r>
     </w:p>
     <w:p>
       <w:pPr>
         <w:rPr>
+          <w:sz w:val="24"/>
+          <w:szCs w:val="24"/>
+          <w:u w:val="single"/>
+        </w:rPr>
+      </w:pPr>
+      <w:r>
+        <w:rPr>
+          <w:sz w:val="24"/>
+          <w:szCs w:val="24"/>
+          <w:u w:val="single"/>
+        </w:rPr>
+        <w:br w:type="page"/>
+      </w:r>
+    </w:p>
+    <w:p>
+      <w:pPr>
+        <w:rPr>
+          <w:sz w:val="24"/>
+          <w:szCs w:val="24"/>
           <w:u w:val="single"/>
         </w:rPr>
       </w:pPr>
@@ -7799,12 +8480,16 @@
         <w:rPr>
           <w:b/>
           <w:bCs/>
+          <w:sz w:val="24"/>
+          <w:szCs w:val="24"/>
         </w:rPr>
       </w:pPr>
       <w:r>
         <w:rPr>
           <w:b/>
           <w:bCs/>
+          <w:sz w:val="24"/>
+          <w:szCs w:val="24"/>
         </w:rPr>
         <w:t>#imp SW</w:t>
       </w:r>
@@ -7812,16 +8497,24 @@
     <w:p>
       <w:pPr>
         <w:rPr>
+          <w:sz w:val="24"/>
+          <w:szCs w:val="24"/>
           <w:u w:val="single"/>
         </w:rPr>
       </w:pPr>
       <w:r>
+        <w:rPr>
+          <w:sz w:val="24"/>
+          <w:szCs w:val="24"/>
+        </w:rPr>
         <w:t xml:space="preserve">In Stopwatch mode, REQ1 button is used to stop counting if system was in running state. </w:t>
       </w:r>
     </w:p>
     <w:p>
       <w:pPr>
         <w:rPr>
+          <w:sz w:val="24"/>
+          <w:szCs w:val="24"/>
           <w:u w:val="single"/>
         </w:rPr>
       </w:pPr>
@@ -7852,12 +8545,16 @@
         <w:rPr>
           <w:b/>
           <w:bCs/>
+          <w:sz w:val="24"/>
+          <w:szCs w:val="24"/>
         </w:rPr>
       </w:pPr>
       <w:r>
         <w:rPr>
           <w:b/>
           <w:bCs/>
+          <w:sz w:val="24"/>
+          <w:szCs w:val="24"/>
         </w:rPr>
         <w:t>#imp SW</w:t>
       </w:r>
@@ -7865,10 +8562,16 @@
     <w:p>
       <w:pPr>
         <w:rPr>
+          <w:sz w:val="24"/>
+          <w:szCs w:val="24"/>
           <w:u w:val="single"/>
         </w:rPr>
       </w:pPr>
       <w:r>
+        <w:rPr>
+          <w:sz w:val="24"/>
+          <w:szCs w:val="24"/>
+        </w:rPr>
         <w:t xml:space="preserve">In Stopwatch mode, REQ2 button is used to reset counter to 00:00:00. </w:t>
       </w:r>
     </w:p>
@@ -7894,7 +8597,7 @@
     <w:bookmarkEnd w:id="47"/>
     <w:p/>
     <w:sectPr>
-      <w:footerReference w:type="default" r:id="rId12"/>
+      <w:footerReference w:type="default" r:id="rId11"/>
       <w:pgSz w:w="11906" w:h="16838" w:code="9"/>
       <w:pgMar w:top="1440" w:right="1440" w:bottom="1440" w:left="1440" w:header="720" w:footer="720" w:gutter="0"/>
       <w:pgNumType w:start="0"/>
@@ -7907,7 +8610,7 @@
 </file>
 
 <file path=word/endnotes.xml><?xml version="1.0" encoding="utf-8"?>
-<w:endnotes xmlns:wpc="http://schemas.microsoft.com/office/word/2010/wordprocessingCanvas" xmlns:mc="http://schemas.openxmlformats.org/markup-compatibility/2006" xmlns:o="urn:schemas-microsoft-com:office:office" xmlns:r="http://schemas.openxmlformats.org/officeDocument/2006/relationships" xmlns:m="http://schemas.openxmlformats.org/officeDocument/2006/math" xmlns:v="urn:schemas-microsoft-com:vml" xmlns:wp14="http://schemas.microsoft.com/office/word/2010/wordprocessingDrawing" xmlns:wp="http://schemas.openxmlformats.org/drawingml/2006/wordprocessingDrawing" xmlns:w10="urn:schemas-microsoft-com:office:word" xmlns:w="http://schemas.openxmlformats.org/wordprocessingml/2006/main" xmlns:w14="http://schemas.microsoft.com/office/word/2010/wordml" xmlns:wpg="http://schemas.microsoft.com/office/word/2010/wordprocessingGroup" xmlns:wpi="http://schemas.microsoft.com/office/word/2010/wordprocessingInk" xmlns:wne="http://schemas.microsoft.com/office/word/2006/wordml" xmlns:wps="http://schemas.microsoft.com/office/word/2010/wordprocessingShape" mc:Ignorable="w14 wp14">
+<w:endnotes xmlns:wpc="http://schemas.microsoft.com/office/word/2010/wordprocessingCanvas" xmlns:cx="http://schemas.microsoft.com/office/drawing/2014/chartex" xmlns:cx1="http://schemas.microsoft.com/office/drawing/2015/9/8/chartex" xmlns:cx2="http://schemas.microsoft.com/office/drawing/2015/10/21/chartex" xmlns:cx3="http://schemas.microsoft.com/office/drawing/2016/5/9/chartex" xmlns:cx4="http://schemas.microsoft.com/office/drawing/2016/5/10/chartex" xmlns:cx5="http://schemas.microsoft.com/office/drawing/2016/5/11/chartex" xmlns:cx6="http://schemas.microsoft.com/office/drawing/2016/5/12/chartex" xmlns:cx7="http://schemas.microsoft.com/office/drawing/2016/5/13/chartex" xmlns:cx8="http://schemas.microsoft.com/office/drawing/2016/5/14/chartex" xmlns:mc="http://schemas.openxmlformats.org/markup-compatibility/2006" xmlns:aink="http://schemas.microsoft.com/office/drawing/2016/ink" xmlns:am3d="http://schemas.microsoft.com/office/drawing/2017/model3d" xmlns:o="urn:schemas-microsoft-com:office:office" xmlns:r="http://schemas.openxmlformats.org/officeDocument/2006/relationships" xmlns:m="http://schemas.openxmlformats.org/officeDocument/2006/math" xmlns:v="urn:schemas-microsoft-com:vml" xmlns:wp14="http://schemas.microsoft.com/office/word/2010/wordprocessingDrawing" xmlns:wp="http://schemas.openxmlformats.org/drawingml/2006/wordprocessingDrawing" xmlns:w10="urn:schemas-microsoft-com:office:word" xmlns:w="http://schemas.openxmlformats.org/wordprocessingml/2006/main" xmlns:w14="http://schemas.microsoft.com/office/word/2010/wordml" xmlns:w15="http://schemas.microsoft.com/office/word/2012/wordml" xmlns:w16cid="http://schemas.microsoft.com/office/word/2016/wordml/cid" xmlns:w16se="http://schemas.microsoft.com/office/word/2015/wordml/symex" xmlns:wpg="http://schemas.microsoft.com/office/word/2010/wordprocessingGroup" xmlns:wpi="http://schemas.microsoft.com/office/word/2010/wordprocessingInk" xmlns:wne="http://schemas.microsoft.com/office/word/2006/wordml" xmlns:wps="http://schemas.microsoft.com/office/word/2010/wordprocessingShape" mc:Ignorable="w14 w15 w16se w16cid wp14">
   <w:endnote w:type="separator" w:id="-1">
     <w:p>
       <w:pPr>
@@ -7932,7 +8635,7 @@
 </file>
 
 <file path=word/footer1.xml><?xml version="1.0" encoding="utf-8"?>
-<w:ftr xmlns:wpc="http://schemas.microsoft.com/office/word/2010/wordprocessingCanvas" xmlns:mc="http://schemas.openxmlformats.org/markup-compatibility/2006" xmlns:o="urn:schemas-microsoft-com:office:office" xmlns:r="http://schemas.openxmlformats.org/officeDocument/2006/relationships" xmlns:m="http://schemas.openxmlformats.org/officeDocument/2006/math" xmlns:v="urn:schemas-microsoft-com:vml" xmlns:wp14="http://schemas.microsoft.com/office/word/2010/wordprocessingDrawing" xmlns:wp="http://schemas.openxmlformats.org/drawingml/2006/wordprocessingDrawing" xmlns:w10="urn:schemas-microsoft-com:office:word" xmlns:w="http://schemas.openxmlformats.org/wordprocessingml/2006/main" xmlns:w14="http://schemas.microsoft.com/office/word/2010/wordml" xmlns:wpg="http://schemas.microsoft.com/office/word/2010/wordprocessingGroup" xmlns:wpi="http://schemas.microsoft.com/office/word/2010/wordprocessingInk" xmlns:wne="http://schemas.microsoft.com/office/word/2006/wordml" xmlns:wps="http://schemas.microsoft.com/office/word/2010/wordprocessingShape" mc:Ignorable="w14 wp14">
+<w:ftr xmlns:wpc="http://schemas.microsoft.com/office/word/2010/wordprocessingCanvas" xmlns:cx="http://schemas.microsoft.com/office/drawing/2014/chartex" xmlns:cx1="http://schemas.microsoft.com/office/drawing/2015/9/8/chartex" xmlns:cx2="http://schemas.microsoft.com/office/drawing/2015/10/21/chartex" xmlns:cx3="http://schemas.microsoft.com/office/drawing/2016/5/9/chartex" xmlns:cx4="http://schemas.microsoft.com/office/drawing/2016/5/10/chartex" xmlns:cx5="http://schemas.microsoft.com/office/drawing/2016/5/11/chartex" xmlns:cx6="http://schemas.microsoft.com/office/drawing/2016/5/12/chartex" xmlns:cx7="http://schemas.microsoft.com/office/drawing/2016/5/13/chartex" xmlns:cx8="http://schemas.microsoft.com/office/drawing/2016/5/14/chartex" xmlns:mc="http://schemas.openxmlformats.org/markup-compatibility/2006" xmlns:aink="http://schemas.microsoft.com/office/drawing/2016/ink" xmlns:am3d="http://schemas.microsoft.com/office/drawing/2017/model3d" xmlns:o="urn:schemas-microsoft-com:office:office" xmlns:r="http://schemas.openxmlformats.org/officeDocument/2006/relationships" xmlns:m="http://schemas.openxmlformats.org/officeDocument/2006/math" xmlns:v="urn:schemas-microsoft-com:vml" xmlns:wp14="http://schemas.microsoft.com/office/word/2010/wordprocessingDrawing" xmlns:wp="http://schemas.openxmlformats.org/drawingml/2006/wordprocessingDrawing" xmlns:w10="urn:schemas-microsoft-com:office:word" xmlns:w="http://schemas.openxmlformats.org/wordprocessingml/2006/main" xmlns:w14="http://schemas.microsoft.com/office/word/2010/wordml" xmlns:w15="http://schemas.microsoft.com/office/word/2012/wordml" xmlns:w16cid="http://schemas.microsoft.com/office/word/2016/wordml/cid" xmlns:w16se="http://schemas.microsoft.com/office/word/2015/wordml/symex" xmlns:wpg="http://schemas.microsoft.com/office/word/2010/wordprocessingGroup" xmlns:wpi="http://schemas.microsoft.com/office/word/2010/wordprocessingInk" xmlns:wne="http://schemas.microsoft.com/office/word/2006/wordml" xmlns:wps="http://schemas.microsoft.com/office/word/2010/wordprocessingShape" mc:Ignorable="w14 w15 w16se w16cid wp14">
   <w:sdt>
     <w:sdtPr>
       <w:id w:val="-1738391683"/>
@@ -8008,7 +8711,7 @@
 </file>
 
 <file path=word/footnotes.xml><?xml version="1.0" encoding="utf-8"?>
-<w:footnotes xmlns:wpc="http://schemas.microsoft.com/office/word/2010/wordprocessingCanvas" xmlns:mc="http://schemas.openxmlformats.org/markup-compatibility/2006" xmlns:o="urn:schemas-microsoft-com:office:office" xmlns:r="http://schemas.openxmlformats.org/officeDocument/2006/relationships" xmlns:m="http://schemas.openxmlformats.org/officeDocument/2006/math" xmlns:v="urn:schemas-microsoft-com:vml" xmlns:wp14="http://schemas.microsoft.com/office/word/2010/wordprocessingDrawing" xmlns:wp="http://schemas.openxmlformats.org/drawingml/2006/wordprocessingDrawing" xmlns:w10="urn:schemas-microsoft-com:office:word" xmlns:w="http://schemas.openxmlformats.org/wordprocessingml/2006/main" xmlns:w14="http://schemas.microsoft.com/office/word/2010/wordml" xmlns:wpg="http://schemas.microsoft.com/office/word/2010/wordprocessingGroup" xmlns:wpi="http://schemas.microsoft.com/office/word/2010/wordprocessingInk" xmlns:wne="http://schemas.microsoft.com/office/word/2006/wordml" xmlns:wps="http://schemas.microsoft.com/office/word/2010/wordprocessingShape" mc:Ignorable="w14 wp14">
+<w:footnotes xmlns:wpc="http://schemas.microsoft.com/office/word/2010/wordprocessingCanvas" xmlns:cx="http://schemas.microsoft.com/office/drawing/2014/chartex" xmlns:cx1="http://schemas.microsoft.com/office/drawing/2015/9/8/chartex" xmlns:cx2="http://schemas.microsoft.com/office/drawing/2015/10/21/chartex" xmlns:cx3="http://schemas.microsoft.com/office/drawing/2016/5/9/chartex" xmlns:cx4="http://schemas.microsoft.com/office/drawing/2016/5/10/chartex" xmlns:cx5="http://schemas.microsoft.com/office/drawing/2016/5/11/chartex" xmlns:cx6="http://schemas.microsoft.com/office/drawing/2016/5/12/chartex" xmlns:cx7="http://schemas.microsoft.com/office/drawing/2016/5/13/chartex" xmlns:cx8="http://schemas.microsoft.com/office/drawing/2016/5/14/chartex" xmlns:mc="http://schemas.openxmlformats.org/markup-compatibility/2006" xmlns:aink="http://schemas.microsoft.com/office/drawing/2016/ink" xmlns:am3d="http://schemas.microsoft.com/office/drawing/2017/model3d" xmlns:o="urn:schemas-microsoft-com:office:office" xmlns:r="http://schemas.openxmlformats.org/officeDocument/2006/relationships" xmlns:m="http://schemas.openxmlformats.org/officeDocument/2006/math" xmlns:v="urn:schemas-microsoft-com:vml" xmlns:wp14="http://schemas.microsoft.com/office/word/2010/wordprocessingDrawing" xmlns:wp="http://schemas.openxmlformats.org/drawingml/2006/wordprocessingDrawing" xmlns:w10="urn:schemas-microsoft-com:office:word" xmlns:w="http://schemas.openxmlformats.org/wordprocessingml/2006/main" xmlns:w14="http://schemas.microsoft.com/office/word/2010/wordml" xmlns:w15="http://schemas.microsoft.com/office/word/2012/wordml" xmlns:w16cid="http://schemas.microsoft.com/office/word/2016/wordml/cid" xmlns:w16se="http://schemas.microsoft.com/office/word/2015/wordml/symex" xmlns:wpg="http://schemas.microsoft.com/office/word/2010/wordprocessingGroup" xmlns:wpi="http://schemas.microsoft.com/office/word/2010/wordprocessingInk" xmlns:wne="http://schemas.microsoft.com/office/word/2006/wordml" xmlns:wps="http://schemas.microsoft.com/office/word/2010/wordprocessingShape" mc:Ignorable="w14 w15 w16se w16cid wp14">
   <w:footnote w:type="separator" w:id="-1">
     <w:p>
       <w:pPr>
@@ -8033,8 +8736,8 @@
 </file>
 
 <file path=word/numbering.xml><?xml version="1.0" encoding="utf-8"?>
-<w:numbering xmlns:wpc="http://schemas.microsoft.com/office/word/2010/wordprocessingCanvas" xmlns:mc="http://schemas.openxmlformats.org/markup-compatibility/2006" xmlns:o="urn:schemas-microsoft-com:office:office" xmlns:r="http://schemas.openxmlformats.org/officeDocument/2006/relationships" xmlns:m="http://schemas.openxmlformats.org/officeDocument/2006/math" xmlns:v="urn:schemas-microsoft-com:vml" xmlns:wp14="http://schemas.microsoft.com/office/word/2010/wordprocessingDrawing" xmlns:wp="http://schemas.openxmlformats.org/drawingml/2006/wordprocessingDrawing" xmlns:w10="urn:schemas-microsoft-com:office:word" xmlns:w="http://schemas.openxmlformats.org/wordprocessingml/2006/main" xmlns:w14="http://schemas.microsoft.com/office/word/2010/wordml" xmlns:wpg="http://schemas.microsoft.com/office/word/2010/wordprocessingGroup" xmlns:wpi="http://schemas.microsoft.com/office/word/2010/wordprocessingInk" xmlns:wne="http://schemas.microsoft.com/office/word/2006/wordml" xmlns:wps="http://schemas.microsoft.com/office/word/2010/wordprocessingShape" mc:Ignorable="w14 wp14">
-  <w:abstractNum w:abstractNumId="0">
+<w:numbering xmlns:wpc="http://schemas.microsoft.com/office/word/2010/wordprocessingCanvas" xmlns:cx="http://schemas.microsoft.com/office/drawing/2014/chartex" xmlns:cx1="http://schemas.microsoft.com/office/drawing/2015/9/8/chartex" xmlns:cx2="http://schemas.microsoft.com/office/drawing/2015/10/21/chartex" xmlns:cx3="http://schemas.microsoft.com/office/drawing/2016/5/9/chartex" xmlns:cx4="http://schemas.microsoft.com/office/drawing/2016/5/10/chartex" xmlns:cx5="http://schemas.microsoft.com/office/drawing/2016/5/11/chartex" xmlns:cx6="http://schemas.microsoft.com/office/drawing/2016/5/12/chartex" xmlns:cx7="http://schemas.microsoft.com/office/drawing/2016/5/13/chartex" xmlns:cx8="http://schemas.microsoft.com/office/drawing/2016/5/14/chartex" xmlns:mc="http://schemas.openxmlformats.org/markup-compatibility/2006" xmlns:aink="http://schemas.microsoft.com/office/drawing/2016/ink" xmlns:am3d="http://schemas.microsoft.com/office/drawing/2017/model3d" xmlns:o="urn:schemas-microsoft-com:office:office" xmlns:r="http://schemas.openxmlformats.org/officeDocument/2006/relationships" xmlns:m="http://schemas.openxmlformats.org/officeDocument/2006/math" xmlns:v="urn:schemas-microsoft-com:vml" xmlns:wp14="http://schemas.microsoft.com/office/word/2010/wordprocessingDrawing" xmlns:wp="http://schemas.openxmlformats.org/drawingml/2006/wordprocessingDrawing" xmlns:w10="urn:schemas-microsoft-com:office:word" xmlns:w="http://schemas.openxmlformats.org/wordprocessingml/2006/main" xmlns:w14="http://schemas.microsoft.com/office/word/2010/wordml" xmlns:w15="http://schemas.microsoft.com/office/word/2012/wordml" xmlns:w16cid="http://schemas.microsoft.com/office/word/2016/wordml/cid" xmlns:w16se="http://schemas.microsoft.com/office/word/2015/wordml/symex" xmlns:wpg="http://schemas.microsoft.com/office/word/2010/wordprocessingGroup" xmlns:wpi="http://schemas.microsoft.com/office/word/2010/wordprocessingInk" xmlns:wne="http://schemas.microsoft.com/office/word/2006/wordml" xmlns:wps="http://schemas.microsoft.com/office/word/2010/wordprocessingShape" mc:Ignorable="w14 w15 w16se w16cid wp14">
+  <w:abstractNum w:abstractNumId="0" w15:restartNumberingAfterBreak="0">
     <w:nsid w:val="02411948"/>
     <w:multiLevelType w:val="hybridMultilevel"/>
     <w:tmpl w:val="4A5865D4"/>
@@ -8123,7 +8826,7 @@
       </w:pPr>
     </w:lvl>
   </w:abstractNum>
-  <w:abstractNum w:abstractNumId="1">
+  <w:abstractNum w:abstractNumId="1" w15:restartNumberingAfterBreak="0">
     <w:nsid w:val="04416D45"/>
     <w:multiLevelType w:val="hybridMultilevel"/>
     <w:tmpl w:val="9C7CDD8C"/>
@@ -8213,7 +8916,7 @@
       </w:pPr>
     </w:lvl>
   </w:abstractNum>
-  <w:abstractNum w:abstractNumId="2">
+  <w:abstractNum w:abstractNumId="2" w15:restartNumberingAfterBreak="0">
     <w:nsid w:val="0E1B5BA6"/>
     <w:multiLevelType w:val="hybridMultilevel"/>
     <w:tmpl w:val="69C4F616"/>
@@ -8302,7 +9005,7 @@
       </w:pPr>
     </w:lvl>
   </w:abstractNum>
-  <w:abstractNum w:abstractNumId="3">
+  <w:abstractNum w:abstractNumId="3" w15:restartNumberingAfterBreak="0">
     <w:nsid w:val="107769B8"/>
     <w:multiLevelType w:val="hybridMultilevel"/>
     <w:tmpl w:val="EDB26F70"/>
@@ -8414,7 +9117,7 @@
       </w:rPr>
     </w:lvl>
   </w:abstractNum>
-  <w:abstractNum w:abstractNumId="4">
+  <w:abstractNum w:abstractNumId="4" w15:restartNumberingAfterBreak="0">
     <w:nsid w:val="10DB6130"/>
     <w:multiLevelType w:val="hybridMultilevel"/>
     <w:tmpl w:val="1692508A"/>
@@ -8503,7 +9206,7 @@
       </w:pPr>
     </w:lvl>
   </w:abstractNum>
-  <w:abstractNum w:abstractNumId="5">
+  <w:abstractNum w:abstractNumId="5" w15:restartNumberingAfterBreak="0">
     <w:nsid w:val="110644DB"/>
     <w:multiLevelType w:val="multilevel"/>
     <w:tmpl w:val="BC76AA52"/>
@@ -8624,7 +9327,7 @@
       </w:rPr>
     </w:lvl>
   </w:abstractNum>
-  <w:abstractNum w:abstractNumId="6">
+  <w:abstractNum w:abstractNumId="6" w15:restartNumberingAfterBreak="0">
     <w:nsid w:val="1D9D4BA0"/>
     <w:multiLevelType w:val="multilevel"/>
     <w:tmpl w:val="0A748630"/>
@@ -8737,7 +9440,7 @@
       </w:rPr>
     </w:lvl>
   </w:abstractNum>
-  <w:abstractNum w:abstractNumId="7">
+  <w:abstractNum w:abstractNumId="7" w15:restartNumberingAfterBreak="0">
     <w:nsid w:val="205C14C5"/>
     <w:multiLevelType w:val="multilevel"/>
     <w:tmpl w:val="313AEB6E"/>
@@ -8850,7 +9553,7 @@
       </w:rPr>
     </w:lvl>
   </w:abstractNum>
-  <w:abstractNum w:abstractNumId="8">
+  <w:abstractNum w:abstractNumId="8" w15:restartNumberingAfterBreak="0">
     <w:nsid w:val="28755443"/>
     <w:multiLevelType w:val="multilevel"/>
     <w:tmpl w:val="36EA06FC"/>
@@ -8971,7 +9674,7 @@
       </w:rPr>
     </w:lvl>
   </w:abstractNum>
-  <w:abstractNum w:abstractNumId="9">
+  <w:abstractNum w:abstractNumId="9" w15:restartNumberingAfterBreak="0">
     <w:nsid w:val="2F800F38"/>
     <w:multiLevelType w:val="multilevel"/>
     <w:tmpl w:val="9392DEFA"/>
@@ -9084,7 +9787,7 @@
       </w:rPr>
     </w:lvl>
   </w:abstractNum>
-  <w:abstractNum w:abstractNumId="10">
+  <w:abstractNum w:abstractNumId="10" w15:restartNumberingAfterBreak="0">
     <w:nsid w:val="34736EDC"/>
     <w:multiLevelType w:val="hybridMultilevel"/>
     <w:tmpl w:val="AC4A32B0"/>
@@ -9175,7 +9878,7 @@
       </w:pPr>
     </w:lvl>
   </w:abstractNum>
-  <w:abstractNum w:abstractNumId="11">
+  <w:abstractNum w:abstractNumId="11" w15:restartNumberingAfterBreak="0">
     <w:nsid w:val="3BEB5E2F"/>
     <w:multiLevelType w:val="hybridMultilevel"/>
     <w:tmpl w:val="E2C681B6"/>
@@ -9288,7 +9991,7 @@
       </w:rPr>
     </w:lvl>
   </w:abstractNum>
-  <w:abstractNum w:abstractNumId="12">
+  <w:abstractNum w:abstractNumId="12" w15:restartNumberingAfterBreak="0">
     <w:nsid w:val="3DC2698A"/>
     <w:multiLevelType w:val="hybridMultilevel"/>
     <w:tmpl w:val="3F76EB98"/>
@@ -9401,7 +10104,7 @@
       </w:rPr>
     </w:lvl>
   </w:abstractNum>
-  <w:abstractNum w:abstractNumId="13">
+  <w:abstractNum w:abstractNumId="13" w15:restartNumberingAfterBreak="0">
     <w:nsid w:val="44CB5399"/>
     <w:multiLevelType w:val="hybridMultilevel"/>
     <w:tmpl w:val="9DC87050"/>
@@ -9490,7 +10193,7 @@
       </w:pPr>
     </w:lvl>
   </w:abstractNum>
-  <w:abstractNum w:abstractNumId="14">
+  <w:abstractNum w:abstractNumId="14" w15:restartNumberingAfterBreak="0">
     <w:nsid w:val="473868E9"/>
     <w:multiLevelType w:val="hybridMultilevel"/>
     <w:tmpl w:val="6AD28BD6"/>
@@ -9579,7 +10282,7 @@
       </w:pPr>
     </w:lvl>
   </w:abstractNum>
-  <w:abstractNum w:abstractNumId="15">
+  <w:abstractNum w:abstractNumId="15" w15:restartNumberingAfterBreak="0">
     <w:nsid w:val="489546EE"/>
     <w:multiLevelType w:val="hybridMultilevel"/>
     <w:tmpl w:val="E0780FB2"/>
@@ -9691,7 +10394,7 @@
       </w:rPr>
     </w:lvl>
   </w:abstractNum>
-  <w:abstractNum w:abstractNumId="16">
+  <w:abstractNum w:abstractNumId="16" w15:restartNumberingAfterBreak="0">
     <w:nsid w:val="4E956930"/>
     <w:multiLevelType w:val="hybridMultilevel"/>
     <w:tmpl w:val="700A8BF2"/>
@@ -9803,7 +10506,7 @@
       </w:rPr>
     </w:lvl>
   </w:abstractNum>
-  <w:abstractNum w:abstractNumId="17">
+  <w:abstractNum w:abstractNumId="17" w15:restartNumberingAfterBreak="0">
     <w:nsid w:val="4F971314"/>
     <w:multiLevelType w:val="multilevel"/>
     <w:tmpl w:val="83AA86A8"/>
@@ -9925,7 +10628,7 @@
       </w:rPr>
     </w:lvl>
   </w:abstractNum>
-  <w:abstractNum w:abstractNumId="18">
+  <w:abstractNum w:abstractNumId="18" w15:restartNumberingAfterBreak="0">
     <w:nsid w:val="51F271D4"/>
     <w:multiLevelType w:val="hybridMultilevel"/>
     <w:tmpl w:val="2418F09A"/>
@@ -10038,7 +10741,7 @@
       </w:rPr>
     </w:lvl>
   </w:abstractNum>
-  <w:abstractNum w:abstractNumId="19">
+  <w:abstractNum w:abstractNumId="19" w15:restartNumberingAfterBreak="0">
     <w:nsid w:val="5219446F"/>
     <w:multiLevelType w:val="hybridMultilevel"/>
     <w:tmpl w:val="92FA2814"/>
@@ -10151,7 +10854,7 @@
       </w:rPr>
     </w:lvl>
   </w:abstractNum>
-  <w:abstractNum w:abstractNumId="20">
+  <w:abstractNum w:abstractNumId="20" w15:restartNumberingAfterBreak="0">
     <w:nsid w:val="52537E19"/>
     <w:multiLevelType w:val="hybridMultilevel"/>
     <w:tmpl w:val="92FA2814"/>
@@ -10264,7 +10967,7 @@
       </w:rPr>
     </w:lvl>
   </w:abstractNum>
-  <w:abstractNum w:abstractNumId="21">
+  <w:abstractNum w:abstractNumId="21" w15:restartNumberingAfterBreak="0">
     <w:nsid w:val="53C97DF9"/>
     <w:multiLevelType w:val="hybridMultilevel"/>
     <w:tmpl w:val="23024A78"/>
@@ -10376,7 +11079,7 @@
       </w:rPr>
     </w:lvl>
   </w:abstractNum>
-  <w:abstractNum w:abstractNumId="22">
+  <w:abstractNum w:abstractNumId="22" w15:restartNumberingAfterBreak="0">
     <w:nsid w:val="53D42315"/>
     <w:multiLevelType w:val="hybridMultilevel"/>
     <w:tmpl w:val="78D40228"/>
@@ -10488,7 +11191,7 @@
       </w:rPr>
     </w:lvl>
   </w:abstractNum>
-  <w:abstractNum w:abstractNumId="23">
+  <w:abstractNum w:abstractNumId="23" w15:restartNumberingAfterBreak="0">
     <w:nsid w:val="53FD4CAF"/>
     <w:multiLevelType w:val="hybridMultilevel"/>
     <w:tmpl w:val="F5D2182A"/>
@@ -10600,7 +11303,7 @@
       </w:rPr>
     </w:lvl>
   </w:abstractNum>
-  <w:abstractNum w:abstractNumId="24">
+  <w:abstractNum w:abstractNumId="24" w15:restartNumberingAfterBreak="0">
     <w:nsid w:val="555D11B1"/>
     <w:multiLevelType w:val="multilevel"/>
     <w:tmpl w:val="0409001F"/>
@@ -10686,7 +11389,7 @@
       </w:pPr>
     </w:lvl>
   </w:abstractNum>
-  <w:abstractNum w:abstractNumId="25">
+  <w:abstractNum w:abstractNumId="25" w15:restartNumberingAfterBreak="0">
     <w:nsid w:val="589106F8"/>
     <w:multiLevelType w:val="hybridMultilevel"/>
     <w:tmpl w:val="3528AD80"/>
@@ -10775,7 +11478,7 @@
       </w:pPr>
     </w:lvl>
   </w:abstractNum>
-  <w:abstractNum w:abstractNumId="26">
+  <w:abstractNum w:abstractNumId="26" w15:restartNumberingAfterBreak="0">
     <w:nsid w:val="5E9006D6"/>
     <w:multiLevelType w:val="hybridMultilevel"/>
     <w:tmpl w:val="4F2E259E"/>
@@ -10887,7 +11590,7 @@
       </w:rPr>
     </w:lvl>
   </w:abstractNum>
-  <w:abstractNum w:abstractNumId="27">
+  <w:abstractNum w:abstractNumId="27" w15:restartNumberingAfterBreak="0">
     <w:nsid w:val="64A30A80"/>
     <w:multiLevelType w:val="hybridMultilevel"/>
     <w:tmpl w:val="3D569DF2"/>
@@ -11000,7 +11703,7 @@
       </w:rPr>
     </w:lvl>
   </w:abstractNum>
-  <w:abstractNum w:abstractNumId="28">
+  <w:abstractNum w:abstractNumId="28" w15:restartNumberingAfterBreak="0">
     <w:nsid w:val="65263EDB"/>
     <w:multiLevelType w:val="hybridMultilevel"/>
     <w:tmpl w:val="F25EA15C"/>
@@ -11112,7 +11815,7 @@
       </w:rPr>
     </w:lvl>
   </w:abstractNum>
-  <w:abstractNum w:abstractNumId="29">
+  <w:abstractNum w:abstractNumId="29" w15:restartNumberingAfterBreak="0">
     <w:nsid w:val="6F276F10"/>
     <w:multiLevelType w:val="hybridMultilevel"/>
     <w:tmpl w:val="EBC689EA"/>
@@ -11203,7 +11906,7 @@
       </w:pPr>
     </w:lvl>
   </w:abstractNum>
-  <w:abstractNum w:abstractNumId="30">
+  <w:abstractNum w:abstractNumId="30" w15:restartNumberingAfterBreak="0">
     <w:nsid w:val="715D3C27"/>
     <w:multiLevelType w:val="hybridMultilevel"/>
     <w:tmpl w:val="318C12BC"/>
@@ -11294,7 +11997,7 @@
       </w:pPr>
     </w:lvl>
   </w:abstractNum>
-  <w:abstractNum w:abstractNumId="31">
+  <w:abstractNum w:abstractNumId="31" w15:restartNumberingAfterBreak="0">
     <w:nsid w:val="72101112"/>
     <w:multiLevelType w:val="hybridMultilevel"/>
     <w:tmpl w:val="991424DE"/>
@@ -11383,7 +12086,7 @@
       </w:pPr>
     </w:lvl>
   </w:abstractNum>
-  <w:abstractNum w:abstractNumId="32">
+  <w:abstractNum w:abstractNumId="32" w15:restartNumberingAfterBreak="0">
     <w:nsid w:val="74BF0A70"/>
     <w:multiLevelType w:val="hybridMultilevel"/>
     <w:tmpl w:val="6BCAA410"/>
@@ -11474,7 +12177,7 @@
       </w:pPr>
     </w:lvl>
   </w:abstractNum>
-  <w:abstractNum w:abstractNumId="33">
+  <w:abstractNum w:abstractNumId="33" w15:restartNumberingAfterBreak="0">
     <w:nsid w:val="7645045C"/>
     <w:multiLevelType w:val="multilevel"/>
     <w:tmpl w:val="9E326462"/>
@@ -11588,7 +12291,7 @@
       </w:rPr>
     </w:lvl>
   </w:abstractNum>
-  <w:abstractNum w:abstractNumId="34">
+  <w:abstractNum w:abstractNumId="34" w15:restartNumberingAfterBreak="0">
     <w:nsid w:val="7D8401A5"/>
     <w:multiLevelType w:val="multilevel"/>
     <w:tmpl w:val="838CFAA4"/>
@@ -11849,7 +12552,7 @@
 </file>
 
 <file path=word/styles.xml><?xml version="1.0" encoding="utf-8"?>
-<w:styles xmlns:mc="http://schemas.openxmlformats.org/markup-compatibility/2006" xmlns:r="http://schemas.openxmlformats.org/officeDocument/2006/relationships" xmlns:w="http://schemas.openxmlformats.org/wordprocessingml/2006/main" xmlns:w14="http://schemas.microsoft.com/office/word/2010/wordml" mc:Ignorable="w14">
+<w:styles xmlns:mc="http://schemas.openxmlformats.org/markup-compatibility/2006" xmlns:r="http://schemas.openxmlformats.org/officeDocument/2006/relationships" xmlns:w="http://schemas.openxmlformats.org/wordprocessingml/2006/main" xmlns:w14="http://schemas.microsoft.com/office/word/2010/wordml" xmlns:w15="http://schemas.microsoft.com/office/word/2012/wordml" xmlns:w16cid="http://schemas.microsoft.com/office/word/2016/wordml/cid" xmlns:w16se="http://schemas.microsoft.com/office/word/2015/wordml/symex" mc:Ignorable="w14 w15 w16se w16cid">
   <w:docDefaults>
     <w:rPrDefault>
       <w:rPr>
@@ -11865,144 +12568,384 @@
       </w:pPr>
     </w:pPrDefault>
   </w:docDefaults>
-  <w:latentStyles w:defLockedState="0" w:defUIPriority="99" w:defSemiHidden="1" w:defUnhideWhenUsed="1" w:defQFormat="0" w:count="267">
-    <w:lsdException w:name="Normal" w:semiHidden="0" w:uiPriority="0" w:unhideWhenUsed="0" w:qFormat="1"/>
-    <w:lsdException w:name="heading 1" w:semiHidden="0" w:uiPriority="9" w:unhideWhenUsed="0" w:qFormat="1"/>
-    <w:lsdException w:name="heading 2" w:uiPriority="9" w:qFormat="1"/>
-    <w:lsdException w:name="heading 3" w:uiPriority="9" w:qFormat="1"/>
-    <w:lsdException w:name="heading 4" w:uiPriority="9" w:qFormat="1"/>
-    <w:lsdException w:name="heading 5" w:uiPriority="9" w:qFormat="1"/>
-    <w:lsdException w:name="heading 6" w:uiPriority="9" w:qFormat="1"/>
-    <w:lsdException w:name="heading 7" w:uiPriority="9" w:qFormat="1"/>
-    <w:lsdException w:name="heading 8" w:uiPriority="9" w:qFormat="1"/>
-    <w:lsdException w:name="heading 9" w:uiPriority="9" w:qFormat="1"/>
-    <w:lsdException w:name="toc 1" w:uiPriority="39"/>
-    <w:lsdException w:name="toc 2" w:uiPriority="39"/>
-    <w:lsdException w:name="toc 3" w:uiPriority="39"/>
-    <w:lsdException w:name="toc 4" w:uiPriority="39"/>
-    <w:lsdException w:name="toc 5" w:uiPriority="39"/>
-    <w:lsdException w:name="toc 6" w:uiPriority="39"/>
-    <w:lsdException w:name="toc 7" w:uiPriority="39"/>
-    <w:lsdException w:name="toc 8" w:uiPriority="39"/>
-    <w:lsdException w:name="toc 9" w:uiPriority="39"/>
-    <w:lsdException w:name="caption" w:uiPriority="35" w:qFormat="1"/>
-    <w:lsdException w:name="Title" w:semiHidden="0" w:uiPriority="10" w:unhideWhenUsed="0" w:qFormat="1"/>
-    <w:lsdException w:name="Default Paragraph Font" w:uiPriority="1"/>
-    <w:lsdException w:name="Subtitle" w:semiHidden="0" w:uiPriority="11" w:unhideWhenUsed="0" w:qFormat="1"/>
-    <w:lsdException w:name="Strong" w:semiHidden="0" w:uiPriority="22" w:unhideWhenUsed="0" w:qFormat="1"/>
-    <w:lsdException w:name="Emphasis" w:semiHidden="0" w:uiPriority="20" w:unhideWhenUsed="0" w:qFormat="1"/>
-    <w:lsdException w:name="Table Grid" w:semiHidden="0" w:uiPriority="39" w:unhideWhenUsed="0"/>
-    <w:lsdException w:name="Placeholder Text" w:unhideWhenUsed="0"/>
-    <w:lsdException w:name="No Spacing" w:semiHidden="0" w:uiPriority="1" w:unhideWhenUsed="0" w:qFormat="1"/>
-    <w:lsdException w:name="Light Shading" w:semiHidden="0" w:uiPriority="60" w:unhideWhenUsed="0"/>
-    <w:lsdException w:name="Light List" w:semiHidden="0" w:uiPriority="61" w:unhideWhenUsed="0"/>
-    <w:lsdException w:name="Light Grid" w:semiHidden="0" w:uiPriority="62" w:unhideWhenUsed="0"/>
-    <w:lsdException w:name="Medium Shading 1" w:semiHidden="0" w:uiPriority="63" w:unhideWhenUsed="0"/>
-    <w:lsdException w:name="Medium Shading 2" w:semiHidden="0" w:uiPriority="64" w:unhideWhenUsed="0"/>
-    <w:lsdException w:name="Medium List 1" w:semiHidden="0" w:uiPriority="65" w:unhideWhenUsed="0"/>
-    <w:lsdException w:name="Medium List 2" w:semiHidden="0" w:uiPriority="66" w:unhideWhenUsed="0"/>
-    <w:lsdException w:name="Medium Grid 1" w:semiHidden="0" w:uiPriority="67" w:unhideWhenUsed="0"/>
-    <w:lsdException w:name="Medium Grid 2" w:semiHidden="0" w:uiPriority="68" w:unhideWhenUsed="0"/>
-    <w:lsdException w:name="Medium Grid 3" w:semiHidden="0" w:uiPriority="69" w:unhideWhenUsed="0"/>
-    <w:lsdException w:name="Dark List" w:semiHidden="0" w:uiPriority="70" w:unhideWhenUsed="0"/>
-    <w:lsdException w:name="Colorful Shading" w:semiHidden="0" w:uiPriority="71" w:unhideWhenUsed="0"/>
-    <w:lsdException w:name="Colorful List" w:semiHidden="0" w:uiPriority="72" w:unhideWhenUsed="0"/>
-    <w:lsdException w:name="Colorful Grid" w:semiHidden="0" w:uiPriority="73" w:unhideWhenUsed="0"/>
-    <w:lsdException w:name="Light Shading Accent 1" w:semiHidden="0" w:uiPriority="60" w:unhideWhenUsed="0"/>
-    <w:lsdException w:name="Light List Accent 1" w:semiHidden="0" w:uiPriority="61" w:unhideWhenUsed="0"/>
-    <w:lsdException w:name="Light Grid Accent 1" w:semiHidden="0" w:uiPriority="62" w:unhideWhenUsed="0"/>
-    <w:lsdException w:name="Medium Shading 1 Accent 1" w:semiHidden="0" w:uiPriority="63" w:unhideWhenUsed="0"/>
-    <w:lsdException w:name="Medium Shading 2 Accent 1" w:semiHidden="0" w:uiPriority="64" w:unhideWhenUsed="0"/>
-    <w:lsdException w:name="Medium List 1 Accent 1" w:semiHidden="0" w:uiPriority="65" w:unhideWhenUsed="0"/>
-    <w:lsdException w:name="Revision" w:unhideWhenUsed="0"/>
-    <w:lsdException w:name="List Paragraph" w:semiHidden="0" w:uiPriority="34" w:unhideWhenUsed="0" w:qFormat="1"/>
-    <w:lsdException w:name="Quote" w:semiHidden="0" w:uiPriority="29" w:unhideWhenUsed="0" w:qFormat="1"/>
-    <w:lsdException w:name="Intense Quote" w:semiHidden="0" w:uiPriority="30" w:unhideWhenUsed="0" w:qFormat="1"/>
-    <w:lsdException w:name="Medium List 2 Accent 1" w:semiHidden="0" w:uiPriority="66" w:unhideWhenUsed="0"/>
-    <w:lsdException w:name="Medium Grid 1 Accent 1" w:semiHidden="0" w:uiPriority="67" w:unhideWhenUsed="0"/>
-    <w:lsdException w:name="Medium Grid 2 Accent 1" w:semiHidden="0" w:uiPriority="68" w:unhideWhenUsed="0"/>
-    <w:lsdException w:name="Medium Grid 3 Accent 1" w:semiHidden="0" w:uiPriority="69" w:unhideWhenUsed="0"/>
-    <w:lsdException w:name="Dark List Accent 1" w:semiHidden="0" w:uiPriority="70" w:unhideWhenUsed="0"/>
-    <w:lsdException w:name="Colorful Shading Accent 1" w:semiHidden="0" w:uiPriority="71" w:unhideWhenUsed="0"/>
-    <w:lsdException w:name="Colorful List Accent 1" w:semiHidden="0" w:uiPriority="72" w:unhideWhenUsed="0"/>
-    <w:lsdException w:name="Colorful Grid Accent 1" w:semiHidden="0" w:uiPriority="73" w:unhideWhenUsed="0"/>
-    <w:lsdException w:name="Light Shading Accent 2" w:semiHidden="0" w:uiPriority="60" w:unhideWhenUsed="0"/>
-    <w:lsdException w:name="Light List Accent 2" w:semiHidden="0" w:uiPriority="61" w:unhideWhenUsed="0"/>
-    <w:lsdException w:name="Light Grid Accent 2" w:semiHidden="0" w:uiPriority="62" w:unhideWhenUsed="0"/>
-    <w:lsdException w:name="Medium Shading 1 Accent 2" w:semiHidden="0" w:uiPriority="63" w:unhideWhenUsed="0"/>
-    <w:lsdException w:name="Medium Shading 2 Accent 2" w:semiHidden="0" w:uiPriority="64" w:unhideWhenUsed="0"/>
-    <w:lsdException w:name="Medium List 1 Accent 2" w:semiHidden="0" w:uiPriority="65" w:unhideWhenUsed="0"/>
-    <w:lsdException w:name="Medium List 2 Accent 2" w:semiHidden="0" w:uiPriority="66" w:unhideWhenUsed="0"/>
-    <w:lsdException w:name="Medium Grid 1 Accent 2" w:semiHidden="0" w:uiPriority="67" w:unhideWhenUsed="0"/>
-    <w:lsdException w:name="Medium Grid 2 Accent 2" w:semiHidden="0" w:uiPriority="68" w:unhideWhenUsed="0"/>
-    <w:lsdException w:name="Medium Grid 3 Accent 2" w:semiHidden="0" w:uiPriority="69" w:unhideWhenUsed="0"/>
-    <w:lsdException w:name="Dark List Accent 2" w:semiHidden="0" w:uiPriority="70" w:unhideWhenUsed="0"/>
-    <w:lsdException w:name="Colorful Shading Accent 2" w:semiHidden="0" w:uiPriority="71" w:unhideWhenUsed="0"/>
-    <w:lsdException w:name="Colorful List Accent 2" w:semiHidden="0" w:uiPriority="72" w:unhideWhenUsed="0"/>
-    <w:lsdException w:name="Colorful Grid Accent 2" w:semiHidden="0" w:uiPriority="73" w:unhideWhenUsed="0"/>
-    <w:lsdException w:name="Light Shading Accent 3" w:semiHidden="0" w:uiPriority="60" w:unhideWhenUsed="0"/>
-    <w:lsdException w:name="Light List Accent 3" w:semiHidden="0" w:uiPriority="61" w:unhideWhenUsed="0"/>
-    <w:lsdException w:name="Light Grid Accent 3" w:semiHidden="0" w:uiPriority="62" w:unhideWhenUsed="0"/>
-    <w:lsdException w:name="Medium Shading 1 Accent 3" w:semiHidden="0" w:uiPriority="63" w:unhideWhenUsed="0"/>
-    <w:lsdException w:name="Medium Shading 2 Accent 3" w:semiHidden="0" w:uiPriority="64" w:unhideWhenUsed="0"/>
-    <w:lsdException w:name="Medium List 1 Accent 3" w:semiHidden="0" w:uiPriority="65" w:unhideWhenUsed="0"/>
-    <w:lsdException w:name="Medium List 2 Accent 3" w:semiHidden="0" w:uiPriority="66" w:unhideWhenUsed="0"/>
-    <w:lsdException w:name="Medium Grid 1 Accent 3" w:semiHidden="0" w:uiPriority="67" w:unhideWhenUsed="0"/>
-    <w:lsdException w:name="Medium Grid 2 Accent 3" w:semiHidden="0" w:uiPriority="68" w:unhideWhenUsed="0"/>
-    <w:lsdException w:name="Medium Grid 3 Accent 3" w:semiHidden="0" w:uiPriority="69" w:unhideWhenUsed="0"/>
-    <w:lsdException w:name="Dark List Accent 3" w:semiHidden="0" w:uiPriority="70" w:unhideWhenUsed="0"/>
-    <w:lsdException w:name="Colorful Shading Accent 3" w:semiHidden="0" w:uiPriority="71" w:unhideWhenUsed="0"/>
-    <w:lsdException w:name="Colorful List Accent 3" w:semiHidden="0" w:uiPriority="72" w:unhideWhenUsed="0"/>
-    <w:lsdException w:name="Colorful Grid Accent 3" w:semiHidden="0" w:uiPriority="73" w:unhideWhenUsed="0"/>
-    <w:lsdException w:name="Light Shading Accent 4" w:semiHidden="0" w:uiPriority="60" w:unhideWhenUsed="0"/>
-    <w:lsdException w:name="Light List Accent 4" w:semiHidden="0" w:uiPriority="61" w:unhideWhenUsed="0"/>
-    <w:lsdException w:name="Light Grid Accent 4" w:semiHidden="0" w:uiPriority="62" w:unhideWhenUsed="0"/>
-    <w:lsdException w:name="Medium Shading 1 Accent 4" w:semiHidden="0" w:uiPriority="63" w:unhideWhenUsed="0"/>
-    <w:lsdException w:name="Medium Shading 2 Accent 4" w:semiHidden="0" w:uiPriority="64" w:unhideWhenUsed="0"/>
-    <w:lsdException w:name="Medium List 1 Accent 4" w:semiHidden="0" w:uiPriority="65" w:unhideWhenUsed="0"/>
-    <w:lsdException w:name="Medium List 2 Accent 4" w:semiHidden="0" w:uiPriority="66" w:unhideWhenUsed="0"/>
-    <w:lsdException w:name="Medium Grid 1 Accent 4" w:semiHidden="0" w:uiPriority="67" w:unhideWhenUsed="0"/>
-    <w:lsdException w:name="Medium Grid 2 Accent 4" w:semiHidden="0" w:uiPriority="68" w:unhideWhenUsed="0"/>
-    <w:lsdException w:name="Medium Grid 3 Accent 4" w:semiHidden="0" w:uiPriority="69" w:unhideWhenUsed="0"/>
-    <w:lsdException w:name="Dark List Accent 4" w:semiHidden="0" w:uiPriority="70" w:unhideWhenUsed="0"/>
-    <w:lsdException w:name="Colorful Shading Accent 4" w:semiHidden="0" w:uiPriority="71" w:unhideWhenUsed="0"/>
-    <w:lsdException w:name="Colorful List Accent 4" w:semiHidden="0" w:uiPriority="72" w:unhideWhenUsed="0"/>
-    <w:lsdException w:name="Colorful Grid Accent 4" w:semiHidden="0" w:uiPriority="73" w:unhideWhenUsed="0"/>
-    <w:lsdException w:name="Light Shading Accent 5" w:semiHidden="0" w:uiPriority="60" w:unhideWhenUsed="0"/>
-    <w:lsdException w:name="Light List Accent 5" w:semiHidden="0" w:uiPriority="61" w:unhideWhenUsed="0"/>
-    <w:lsdException w:name="Light Grid Accent 5" w:semiHidden="0" w:uiPriority="62" w:unhideWhenUsed="0"/>
-    <w:lsdException w:name="Medium Shading 1 Accent 5" w:semiHidden="0" w:uiPriority="63" w:unhideWhenUsed="0"/>
-    <w:lsdException w:name="Medium Shading 2 Accent 5" w:semiHidden="0" w:uiPriority="64" w:unhideWhenUsed="0"/>
-    <w:lsdException w:name="Medium List 1 Accent 5" w:semiHidden="0" w:uiPriority="65" w:unhideWhenUsed="0"/>
-    <w:lsdException w:name="Medium List 2 Accent 5" w:semiHidden="0" w:uiPriority="66" w:unhideWhenUsed="0"/>
-    <w:lsdException w:name="Medium Grid 1 Accent 5" w:semiHidden="0" w:uiPriority="67" w:unhideWhenUsed="0"/>
-    <w:lsdException w:name="Medium Grid 2 Accent 5" w:semiHidden="0" w:uiPriority="68" w:unhideWhenUsed="0"/>
-    <w:lsdException w:name="Medium Grid 3 Accent 5" w:semiHidden="0" w:uiPriority="69" w:unhideWhenUsed="0"/>
-    <w:lsdException w:name="Dark List Accent 5" w:semiHidden="0" w:uiPriority="70" w:unhideWhenUsed="0"/>
-    <w:lsdException w:name="Colorful Shading Accent 5" w:semiHidden="0" w:uiPriority="71" w:unhideWhenUsed="0"/>
-    <w:lsdException w:name="Colorful List Accent 5" w:semiHidden="0" w:uiPriority="72" w:unhideWhenUsed="0"/>
-    <w:lsdException w:name="Colorful Grid Accent 5" w:semiHidden="0" w:uiPriority="73" w:unhideWhenUsed="0"/>
-    <w:lsdException w:name="Light Shading Accent 6" w:semiHidden="0" w:uiPriority="60" w:unhideWhenUsed="0"/>
-    <w:lsdException w:name="Light List Accent 6" w:semiHidden="0" w:uiPriority="61" w:unhideWhenUsed="0"/>
-    <w:lsdException w:name="Light Grid Accent 6" w:semiHidden="0" w:uiPriority="62" w:unhideWhenUsed="0"/>
-    <w:lsdException w:name="Medium Shading 1 Accent 6" w:semiHidden="0" w:uiPriority="63" w:unhideWhenUsed="0"/>
-    <w:lsdException w:name="Medium Shading 2 Accent 6" w:semiHidden="0" w:uiPriority="64" w:unhideWhenUsed="0"/>
-    <w:lsdException w:name="Medium List 1 Accent 6" w:semiHidden="0" w:uiPriority="65" w:unhideWhenUsed="0"/>
-    <w:lsdException w:name="Medium List 2 Accent 6" w:semiHidden="0" w:uiPriority="66" w:unhideWhenUsed="0"/>
-    <w:lsdException w:name="Medium Grid 1 Accent 6" w:semiHidden="0" w:uiPriority="67" w:unhideWhenUsed="0"/>
-    <w:lsdException w:name="Medium Grid 2 Accent 6" w:semiHidden="0" w:uiPriority="68" w:unhideWhenUsed="0"/>
-    <w:lsdException w:name="Medium Grid 3 Accent 6" w:semiHidden="0" w:uiPriority="69" w:unhideWhenUsed="0"/>
-    <w:lsdException w:name="Dark List Accent 6" w:semiHidden="0" w:uiPriority="70" w:unhideWhenUsed="0"/>
-    <w:lsdException w:name="Colorful Shading Accent 6" w:semiHidden="0" w:uiPriority="71" w:unhideWhenUsed="0"/>
-    <w:lsdException w:name="Colorful List Accent 6" w:semiHidden="0" w:uiPriority="72" w:unhideWhenUsed="0"/>
-    <w:lsdException w:name="Colorful Grid Accent 6" w:semiHidden="0" w:uiPriority="73" w:unhideWhenUsed="0"/>
-    <w:lsdException w:name="Subtle Emphasis" w:semiHidden="0" w:uiPriority="19" w:unhideWhenUsed="0" w:qFormat="1"/>
-    <w:lsdException w:name="Intense Emphasis" w:semiHidden="0" w:uiPriority="21" w:unhideWhenUsed="0" w:qFormat="1"/>
-    <w:lsdException w:name="Subtle Reference" w:semiHidden="0" w:uiPriority="31" w:unhideWhenUsed="0" w:qFormat="1"/>
-    <w:lsdException w:name="Intense Reference" w:semiHidden="0" w:uiPriority="32" w:unhideWhenUsed="0" w:qFormat="1"/>
-    <w:lsdException w:name="Book Title" w:semiHidden="0" w:uiPriority="33" w:unhideWhenUsed="0" w:qFormat="1"/>
-    <w:lsdException w:name="Bibliography" w:uiPriority="37"/>
-    <w:lsdException w:name="TOC Heading" w:uiPriority="39" w:qFormat="1"/>
+  <w:latentStyles w:defLockedState="0" w:defUIPriority="99" w:defSemiHidden="0" w:defUnhideWhenUsed="0" w:defQFormat="0" w:count="377">
+    <w:lsdException w:name="Normal" w:uiPriority="0" w:qFormat="1"/>
+    <w:lsdException w:name="heading 1" w:uiPriority="9" w:qFormat="1"/>
+    <w:lsdException w:name="heading 2" w:semiHidden="1" w:uiPriority="9" w:unhideWhenUsed="1" w:qFormat="1"/>
+    <w:lsdException w:name="heading 3" w:semiHidden="1" w:uiPriority="9" w:unhideWhenUsed="1" w:qFormat="1"/>
+    <w:lsdException w:name="heading 4" w:semiHidden="1" w:uiPriority="9" w:unhideWhenUsed="1" w:qFormat="1"/>
+    <w:lsdException w:name="heading 5" w:semiHidden="1" w:uiPriority="9" w:unhideWhenUsed="1" w:qFormat="1"/>
+    <w:lsdException w:name="heading 6" w:semiHidden="1" w:uiPriority="9" w:unhideWhenUsed="1" w:qFormat="1"/>
+    <w:lsdException w:name="heading 7" w:semiHidden="1" w:uiPriority="9" w:unhideWhenUsed="1" w:qFormat="1"/>
+    <w:lsdException w:name="heading 8" w:semiHidden="1" w:uiPriority="9" w:unhideWhenUsed="1" w:qFormat="1"/>
+    <w:lsdException w:name="heading 9" w:semiHidden="1" w:uiPriority="9" w:unhideWhenUsed="1" w:qFormat="1"/>
+    <w:lsdException w:name="index 1" w:semiHidden="1" w:unhideWhenUsed="1"/>
+    <w:lsdException w:name="index 2" w:semiHidden="1" w:unhideWhenUsed="1"/>
+    <w:lsdException w:name="index 3" w:semiHidden="1" w:unhideWhenUsed="1"/>
+    <w:lsdException w:name="index 4" w:semiHidden="1" w:unhideWhenUsed="1"/>
+    <w:lsdException w:name="index 5" w:semiHidden="1" w:unhideWhenUsed="1"/>
+    <w:lsdException w:name="index 6" w:semiHidden="1" w:unhideWhenUsed="1"/>
+    <w:lsdException w:name="index 7" w:semiHidden="1" w:unhideWhenUsed="1"/>
+    <w:lsdException w:name="index 8" w:semiHidden="1" w:unhideWhenUsed="1"/>
+    <w:lsdException w:name="index 9" w:semiHidden="1" w:unhideWhenUsed="1"/>
+    <w:lsdException w:name="toc 1" w:semiHidden="1" w:uiPriority="39" w:unhideWhenUsed="1"/>
+    <w:lsdException w:name="toc 2" w:semiHidden="1" w:uiPriority="39" w:unhideWhenUsed="1"/>
+    <w:lsdException w:name="toc 3" w:semiHidden="1" w:uiPriority="39" w:unhideWhenUsed="1"/>
+    <w:lsdException w:name="toc 4" w:semiHidden="1" w:uiPriority="39" w:unhideWhenUsed="1"/>
+    <w:lsdException w:name="toc 5" w:semiHidden="1" w:uiPriority="39" w:unhideWhenUsed="1"/>
+    <w:lsdException w:name="toc 6" w:semiHidden="1" w:uiPriority="39" w:unhideWhenUsed="1"/>
+    <w:lsdException w:name="toc 7" w:semiHidden="1" w:uiPriority="39" w:unhideWhenUsed="1"/>
+    <w:lsdException w:name="toc 8" w:semiHidden="1" w:uiPriority="39" w:unhideWhenUsed="1"/>
+    <w:lsdException w:name="toc 9" w:semiHidden="1" w:uiPriority="39" w:unhideWhenUsed="1"/>
+    <w:lsdException w:name="Normal Indent" w:semiHidden="1" w:unhideWhenUsed="1"/>
+    <w:lsdException w:name="footnote text" w:semiHidden="1" w:unhideWhenUsed="1"/>
+    <w:lsdException w:name="annotation text" w:semiHidden="1" w:unhideWhenUsed="1"/>
+    <w:lsdException w:name="header" w:semiHidden="1" w:unhideWhenUsed="1"/>
+    <w:lsdException w:name="footer" w:semiHidden="1" w:unhideWhenUsed="1"/>
+    <w:lsdException w:name="index heading" w:semiHidden="1" w:unhideWhenUsed="1"/>
+    <w:lsdException w:name="caption" w:semiHidden="1" w:uiPriority="35" w:unhideWhenUsed="1" w:qFormat="1"/>
+    <w:lsdException w:name="table of figures" w:semiHidden="1" w:unhideWhenUsed="1"/>
+    <w:lsdException w:name="envelope address" w:semiHidden="1" w:unhideWhenUsed="1"/>
+    <w:lsdException w:name="envelope return" w:semiHidden="1" w:unhideWhenUsed="1"/>
+    <w:lsdException w:name="footnote reference" w:semiHidden="1" w:unhideWhenUsed="1"/>
+    <w:lsdException w:name="annotation reference" w:semiHidden="1" w:unhideWhenUsed="1"/>
+    <w:lsdException w:name="line number" w:semiHidden="1" w:unhideWhenUsed="1"/>
+    <w:lsdException w:name="page number" w:semiHidden="1" w:unhideWhenUsed="1"/>
+    <w:lsdException w:name="endnote reference" w:semiHidden="1" w:unhideWhenUsed="1"/>
+    <w:lsdException w:name="endnote text" w:semiHidden="1" w:unhideWhenUsed="1"/>
+    <w:lsdException w:name="table of authorities" w:semiHidden="1" w:unhideWhenUsed="1"/>
+    <w:lsdException w:name="macro" w:semiHidden="1" w:unhideWhenUsed="1"/>
+    <w:lsdException w:name="toa heading" w:semiHidden="1" w:unhideWhenUsed="1"/>
+    <w:lsdException w:name="List" w:semiHidden="1" w:unhideWhenUsed="1"/>
+    <w:lsdException w:name="List Bullet" w:semiHidden="1" w:unhideWhenUsed="1"/>
+    <w:lsdException w:name="List Number" w:semiHidden="1" w:unhideWhenUsed="1"/>
+    <w:lsdException w:name="List 2" w:semiHidden="1" w:unhideWhenUsed="1"/>
+    <w:lsdException w:name="List 3" w:semiHidden="1" w:unhideWhenUsed="1"/>
+    <w:lsdException w:name="List 4" w:semiHidden="1" w:unhideWhenUsed="1"/>
+    <w:lsdException w:name="List 5" w:semiHidden="1" w:unhideWhenUsed="1"/>
+    <w:lsdException w:name="List Bullet 2" w:semiHidden="1" w:unhideWhenUsed="1"/>
+    <w:lsdException w:name="List Bullet 3" w:semiHidden="1" w:unhideWhenUsed="1"/>
+    <w:lsdException w:name="List Bullet 4" w:semiHidden="1" w:unhideWhenUsed="1"/>
+    <w:lsdException w:name="List Bullet 5" w:semiHidden="1" w:unhideWhenUsed="1"/>
+    <w:lsdException w:name="List Number 2" w:semiHidden="1" w:unhideWhenUsed="1"/>
+    <w:lsdException w:name="List Number 3" w:semiHidden="1" w:unhideWhenUsed="1"/>
+    <w:lsdException w:name="List Number 4" w:semiHidden="1" w:unhideWhenUsed="1"/>
+    <w:lsdException w:name="List Number 5" w:semiHidden="1" w:unhideWhenUsed="1"/>
+    <w:lsdException w:name="Title" w:uiPriority="10" w:qFormat="1"/>
+    <w:lsdException w:name="Closing" w:semiHidden="1" w:unhideWhenUsed="1"/>
+    <w:lsdException w:name="Signature" w:semiHidden="1" w:unhideWhenUsed="1"/>
+    <w:lsdException w:name="Default Paragraph Font" w:semiHidden="1" w:uiPriority="1" w:unhideWhenUsed="1"/>
+    <w:lsdException w:name="Body Text" w:semiHidden="1" w:unhideWhenUsed="1"/>
+    <w:lsdException w:name="Body Text Indent" w:semiHidden="1" w:unhideWhenUsed="1"/>
+    <w:lsdException w:name="List Continue" w:semiHidden="1" w:unhideWhenUsed="1"/>
+    <w:lsdException w:name="List Continue 2" w:semiHidden="1" w:unhideWhenUsed="1"/>
+    <w:lsdException w:name="List Continue 3" w:semiHidden="1" w:unhideWhenUsed="1"/>
+    <w:lsdException w:name="List Continue 4" w:semiHidden="1" w:unhideWhenUsed="1"/>
+    <w:lsdException w:name="List Continue 5" w:semiHidden="1" w:unhideWhenUsed="1"/>
+    <w:lsdException w:name="Message Header" w:semiHidden="1" w:unhideWhenUsed="1"/>
+    <w:lsdException w:name="Subtitle" w:uiPriority="11" w:qFormat="1"/>
+    <w:lsdException w:name="Salutation" w:semiHidden="1" w:unhideWhenUsed="1"/>
+    <w:lsdException w:name="Date" w:semiHidden="1" w:unhideWhenUsed="1"/>
+    <w:lsdException w:name="Body Text First Indent" w:semiHidden="1" w:unhideWhenUsed="1"/>
+    <w:lsdException w:name="Body Text First Indent 2" w:semiHidden="1" w:unhideWhenUsed="1"/>
+    <w:lsdException w:name="Note Heading" w:semiHidden="1" w:unhideWhenUsed="1"/>
+    <w:lsdException w:name="Body Text 2" w:semiHidden="1" w:unhideWhenUsed="1"/>
+    <w:lsdException w:name="Body Text 3" w:semiHidden="1" w:unhideWhenUsed="1"/>
+    <w:lsdException w:name="Body Text Indent 2" w:semiHidden="1" w:unhideWhenUsed="1"/>
+    <w:lsdException w:name="Body Text Indent 3" w:semiHidden="1" w:unhideWhenUsed="1"/>
+    <w:lsdException w:name="Block Text" w:semiHidden="1" w:unhideWhenUsed="1"/>
+    <w:lsdException w:name="Hyperlink" w:semiHidden="1" w:unhideWhenUsed="1"/>
+    <w:lsdException w:name="FollowedHyperlink" w:semiHidden="1" w:unhideWhenUsed="1"/>
+    <w:lsdException w:name="Strong" w:uiPriority="22" w:qFormat="1"/>
+    <w:lsdException w:name="Emphasis" w:uiPriority="20" w:qFormat="1"/>
+    <w:lsdException w:name="Document Map" w:semiHidden="1" w:unhideWhenUsed="1"/>
+    <w:lsdException w:name="Plain Text" w:semiHidden="1" w:unhideWhenUsed="1"/>
+    <w:lsdException w:name="E-mail Signature" w:semiHidden="1" w:unhideWhenUsed="1"/>
+    <w:lsdException w:name="HTML Top of Form" w:semiHidden="1" w:unhideWhenUsed="1"/>
+    <w:lsdException w:name="HTML Bottom of Form" w:semiHidden="1" w:unhideWhenUsed="1"/>
+    <w:lsdException w:name="Normal (Web)" w:semiHidden="1" w:unhideWhenUsed="1"/>
+    <w:lsdException w:name="HTML Acronym" w:semiHidden="1" w:unhideWhenUsed="1"/>
+    <w:lsdException w:name="HTML Address" w:semiHidden="1" w:unhideWhenUsed="1"/>
+    <w:lsdException w:name="HTML Cite" w:semiHidden="1" w:unhideWhenUsed="1"/>
+    <w:lsdException w:name="HTML Code" w:semiHidden="1" w:unhideWhenUsed="1"/>
+    <w:lsdException w:name="HTML Definition" w:semiHidden="1" w:unhideWhenUsed="1"/>
+    <w:lsdException w:name="HTML Keyboard" w:semiHidden="1" w:unhideWhenUsed="1"/>
+    <w:lsdException w:name="HTML Preformatted" w:semiHidden="1" w:unhideWhenUsed="1"/>
+    <w:lsdException w:name="HTML Sample" w:semiHidden="1" w:unhideWhenUsed="1"/>
+    <w:lsdException w:name="HTML Typewriter" w:semiHidden="1" w:unhideWhenUsed="1"/>
+    <w:lsdException w:name="HTML Variable" w:semiHidden="1" w:unhideWhenUsed="1"/>
+    <w:lsdException w:name="Normal Table" w:semiHidden="1" w:unhideWhenUsed="1"/>
+    <w:lsdException w:name="annotation subject" w:semiHidden="1" w:unhideWhenUsed="1"/>
+    <w:lsdException w:name="No List" w:semiHidden="1" w:unhideWhenUsed="1"/>
+    <w:lsdException w:name="Outline List 1" w:semiHidden="1" w:unhideWhenUsed="1"/>
+    <w:lsdException w:name="Outline List 2" w:semiHidden="1" w:unhideWhenUsed="1"/>
+    <w:lsdException w:name="Outline List 3" w:semiHidden="1" w:unhideWhenUsed="1"/>
+    <w:lsdException w:name="Table Simple 1" w:semiHidden="1" w:unhideWhenUsed="1"/>
+    <w:lsdException w:name="Table Simple 2" w:semiHidden="1" w:unhideWhenUsed="1"/>
+    <w:lsdException w:name="Table Simple 3" w:semiHidden="1" w:unhideWhenUsed="1"/>
+    <w:lsdException w:name="Table Classic 1" w:semiHidden="1" w:unhideWhenUsed="1"/>
+    <w:lsdException w:name="Table Classic 2" w:semiHidden="1" w:unhideWhenUsed="1"/>
+    <w:lsdException w:name="Table Classic 3" w:semiHidden="1" w:unhideWhenUsed="1"/>
+    <w:lsdException w:name="Table Classic 4" w:semiHidden="1" w:unhideWhenUsed="1"/>
+    <w:lsdException w:name="Table Colorful 1" w:semiHidden="1" w:unhideWhenUsed="1"/>
+    <w:lsdException w:name="Table Colorful 2" w:semiHidden="1" w:unhideWhenUsed="1"/>
+    <w:lsdException w:name="Table Colorful 3" w:semiHidden="1" w:unhideWhenUsed="1"/>
+    <w:lsdException w:name="Table Columns 1" w:semiHidden="1" w:unhideWhenUsed="1"/>
+    <w:lsdException w:name="Table Columns 2" w:semiHidden="1" w:unhideWhenUsed="1"/>
+    <w:lsdException w:name="Table Columns 3" w:semiHidden="1" w:unhideWhenUsed="1"/>
+    <w:lsdException w:name="Table Columns 4" w:semiHidden="1" w:unhideWhenUsed="1"/>
+    <w:lsdException w:name="Table Columns 5" w:semiHidden="1" w:unhideWhenUsed="1"/>
+    <w:lsdException w:name="Table Grid 1" w:semiHidden="1" w:unhideWhenUsed="1"/>
+    <w:lsdException w:name="Table Grid 2" w:semiHidden="1" w:unhideWhenUsed="1"/>
+    <w:lsdException w:name="Table Grid 3" w:semiHidden="1" w:unhideWhenUsed="1"/>
+    <w:lsdException w:name="Table Grid 4" w:semiHidden="1" w:unhideWhenUsed="1"/>
+    <w:lsdException w:name="Table Grid 5" w:semiHidden="1" w:unhideWhenUsed="1"/>
+    <w:lsdException w:name="Table Grid 6" w:semiHidden="1" w:unhideWhenUsed="1"/>
+    <w:lsdException w:name="Table Grid 7" w:semiHidden="1" w:unhideWhenUsed="1"/>
+    <w:lsdException w:name="Table Grid 8" w:semiHidden="1" w:unhideWhenUsed="1"/>
+    <w:lsdException w:name="Table List 1" w:semiHidden="1" w:unhideWhenUsed="1"/>
+    <w:lsdException w:name="Table List 2" w:semiHidden="1" w:unhideWhenUsed="1"/>
+    <w:lsdException w:name="Table List 3" w:semiHidden="1" w:unhideWhenUsed="1"/>
+    <w:lsdException w:name="Table List 4" w:semiHidden="1" w:unhideWhenUsed="1"/>
+    <w:lsdException w:name="Table List 5" w:semiHidden="1" w:unhideWhenUsed="1"/>
+    <w:lsdException w:name="Table List 6" w:semiHidden="1" w:unhideWhenUsed="1"/>
+    <w:lsdException w:name="Table List 7" w:semiHidden="1" w:unhideWhenUsed="1"/>
+    <w:lsdException w:name="Table List 8" w:semiHidden="1" w:unhideWhenUsed="1"/>
+    <w:lsdException w:name="Table 3D effects 1" w:semiHidden="1" w:unhideWhenUsed="1"/>
+    <w:lsdException w:name="Table 3D effects 2" w:semiHidden="1" w:unhideWhenUsed="1"/>
+    <w:lsdException w:name="Table 3D effects 3" w:semiHidden="1" w:unhideWhenUsed="1"/>
+    <w:lsdException w:name="Table Contemporary" w:semiHidden="1" w:unhideWhenUsed="1"/>
+    <w:lsdException w:name="Table Elegant" w:semiHidden="1" w:unhideWhenUsed="1"/>
+    <w:lsdException w:name="Table Professional" w:semiHidden="1" w:unhideWhenUsed="1"/>
+    <w:lsdException w:name="Table Subtle 1" w:semiHidden="1" w:unhideWhenUsed="1"/>
+    <w:lsdException w:name="Table Subtle 2" w:semiHidden="1" w:unhideWhenUsed="1"/>
+    <w:lsdException w:name="Table Web 1" w:semiHidden="1" w:unhideWhenUsed="1"/>
+    <w:lsdException w:name="Table Web 2" w:semiHidden="1" w:unhideWhenUsed="1"/>
+    <w:lsdException w:name="Table Web 3" w:semiHidden="1" w:unhideWhenUsed="1"/>
+    <w:lsdException w:name="Balloon Text" w:semiHidden="1" w:unhideWhenUsed="1"/>
+    <w:lsdException w:name="Table Grid" w:semiHidden="1" w:uiPriority="39" w:unhideWhenUsed="1"/>
+    <w:lsdException w:name="Table Theme" w:semiHidden="1" w:unhideWhenUsed="1"/>
+    <w:lsdException w:name="Placeholder Text" w:semiHidden="1"/>
+    <w:lsdException w:name="No Spacing" w:uiPriority="1" w:qFormat="1"/>
+    <w:lsdException w:name="Light Shading" w:uiPriority="60"/>
+    <w:lsdException w:name="Light List" w:uiPriority="61"/>
+    <w:lsdException w:name="Light Grid" w:uiPriority="62"/>
+    <w:lsdException w:name="Medium Shading 1" w:uiPriority="63"/>
+    <w:lsdException w:name="Medium Shading 2" w:uiPriority="64"/>
+    <w:lsdException w:name="Medium List 1" w:uiPriority="65"/>
+    <w:lsdException w:name="Medium List 2" w:uiPriority="66"/>
+    <w:lsdException w:name="Medium Grid 1" w:uiPriority="67"/>
+    <w:lsdException w:name="Medium Grid 2" w:uiPriority="68"/>
+    <w:lsdException w:name="Medium Grid 3" w:uiPriority="69"/>
+    <w:lsdException w:name="Dark List" w:uiPriority="70"/>
+    <w:lsdException w:name="Colorful Shading" w:uiPriority="71"/>
+    <w:lsdException w:name="Colorful List" w:uiPriority="72"/>
+    <w:lsdException w:name="Colorful Grid" w:uiPriority="73"/>
+    <w:lsdException w:name="Light Shading Accent 1" w:uiPriority="60"/>
+    <w:lsdException w:name="Light List Accent 1" w:uiPriority="61"/>
+    <w:lsdException w:name="Light Grid Accent 1" w:uiPriority="62"/>
+    <w:lsdException w:name="Medium Shading 1 Accent 1" w:uiPriority="63"/>
+    <w:lsdException w:name="Medium Shading 2 Accent 1" w:uiPriority="64"/>
+    <w:lsdException w:name="Medium List 1 Accent 1" w:uiPriority="65"/>
+    <w:lsdException w:name="Revision" w:semiHidden="1"/>
+    <w:lsdException w:name="List Paragraph" w:uiPriority="34" w:qFormat="1"/>
+    <w:lsdException w:name="Quote" w:uiPriority="29" w:qFormat="1"/>
+    <w:lsdException w:name="Intense Quote" w:uiPriority="30" w:qFormat="1"/>
+    <w:lsdException w:name="Medium List 2 Accent 1" w:uiPriority="66"/>
+    <w:lsdException w:name="Medium Grid 1 Accent 1" w:uiPriority="67"/>
+    <w:lsdException w:name="Medium Grid 2 Accent 1" w:uiPriority="68"/>
+    <w:lsdException w:name="Medium Grid 3 Accent 1" w:uiPriority="69"/>
+    <w:lsdException w:name="Dark List Accent 1" w:uiPriority="70"/>
+    <w:lsdException w:name="Colorful Shading Accent 1" w:uiPriority="71"/>
+    <w:lsdException w:name="Colorful List Accent 1" w:uiPriority="72"/>
+    <w:lsdException w:name="Colorful Grid Accent 1" w:uiPriority="73"/>
+    <w:lsdException w:name="Light Shading Accent 2" w:uiPriority="60"/>
+    <w:lsdException w:name="Light List Accent 2" w:uiPriority="61"/>
+    <w:lsdException w:name="Light Grid Accent 2" w:uiPriority="62"/>
+    <w:lsdException w:name="Medium Shading 1 Accent 2" w:uiPriority="63"/>
+    <w:lsdException w:name="Medium Shading 2 Accent 2" w:uiPriority="64"/>
+    <w:lsdException w:name="Medium List 1 Accent 2" w:uiPriority="65"/>
+    <w:lsdException w:name="Medium List 2 Accent 2" w:uiPriority="66"/>
+    <w:lsdException w:name="Medium Grid 1 Accent 2" w:uiPriority="67"/>
+    <w:lsdException w:name="Medium Grid 2 Accent 2" w:uiPriority="68"/>
+    <w:lsdException w:name="Medium Grid 3 Accent 2" w:uiPriority="69"/>
+    <w:lsdException w:name="Dark List Accent 2" w:uiPriority="70"/>
+    <w:lsdException w:name="Colorful Shading Accent 2" w:uiPriority="71"/>
+    <w:lsdException w:name="Colorful List Accent 2" w:uiPriority="72"/>
+    <w:lsdException w:name="Colorful Grid Accent 2" w:uiPriority="73"/>
+    <w:lsdException w:name="Light Shading Accent 3" w:uiPriority="60"/>
+    <w:lsdException w:name="Light List Accent 3" w:uiPriority="61"/>
+    <w:lsdException w:name="Light Grid Accent 3" w:uiPriority="62"/>
+    <w:lsdException w:name="Medium Shading 1 Accent 3" w:uiPriority="63"/>
+    <w:lsdException w:name="Medium Shading 2 Accent 3" w:uiPriority="64"/>
+    <w:lsdException w:name="Medium List 1 Accent 3" w:uiPriority="65"/>
+    <w:lsdException w:name="Medium List 2 Accent 3" w:uiPriority="66"/>
+    <w:lsdException w:name="Medium Grid 1 Accent 3" w:uiPriority="67"/>
+    <w:lsdException w:name="Medium Grid 2 Accent 3" w:uiPriority="68"/>
+    <w:lsdException w:name="Medium Grid 3 Accent 3" w:uiPriority="69"/>
+    <w:lsdException w:name="Dark List Accent 3" w:uiPriority="70"/>
+    <w:lsdException w:name="Colorful Shading Accent 3" w:uiPriority="71"/>
+    <w:lsdException w:name="Colorful List Accent 3" w:uiPriority="72"/>
+    <w:lsdException w:name="Colorful Grid Accent 3" w:uiPriority="73"/>
+    <w:lsdException w:name="Light Shading Accent 4" w:uiPriority="60"/>
+    <w:lsdException w:name="Light List Accent 4" w:uiPriority="61"/>
+    <w:lsdException w:name="Light Grid Accent 4" w:uiPriority="62"/>
+    <w:lsdException w:name="Medium Shading 1 Accent 4" w:uiPriority="63"/>
+    <w:lsdException w:name="Medium Shading 2 Accent 4" w:uiPriority="64"/>
+    <w:lsdException w:name="Medium List 1 Accent 4" w:uiPriority="65"/>
+    <w:lsdException w:name="Medium List 2 Accent 4" w:uiPriority="66"/>
+    <w:lsdException w:name="Medium Grid 1 Accent 4" w:uiPriority="67"/>
+    <w:lsdException w:name="Medium Grid 2 Accent 4" w:uiPriority="68"/>
+    <w:lsdException w:name="Medium Grid 3 Accent 4" w:uiPriority="69"/>
+    <w:lsdException w:name="Dark List Accent 4" w:uiPriority="70"/>
+    <w:lsdException w:name="Colorful Shading Accent 4" w:uiPriority="71"/>
+    <w:lsdException w:name="Colorful List Accent 4" w:uiPriority="72"/>
+    <w:lsdException w:name="Colorful Grid Accent 4" w:uiPriority="73"/>
+    <w:lsdException w:name="Light Shading Accent 5" w:uiPriority="60"/>
+    <w:lsdException w:name="Light List Accent 5" w:uiPriority="61"/>
+    <w:lsdException w:name="Light Grid Accent 5" w:uiPriority="62"/>
+    <w:lsdException w:name="Medium Shading 1 Accent 5" w:uiPriority="63"/>
+    <w:lsdException w:name="Medium Shading 2 Accent 5" w:uiPriority="64"/>
+    <w:lsdException w:name="Medium List 1 Accent 5" w:uiPriority="65"/>
+    <w:lsdException w:name="Medium List 2 Accent 5" w:uiPriority="66"/>
+    <w:lsdException w:name="Medium Grid 1 Accent 5" w:uiPriority="67"/>
+    <w:lsdException w:name="Medium Grid 2 Accent 5" w:uiPriority="68"/>
+    <w:lsdException w:name="Medium Grid 3 Accent 5" w:uiPriority="69"/>
+    <w:lsdException w:name="Dark List Accent 5" w:uiPriority="70"/>
+    <w:lsdException w:name="Colorful Shading Accent 5" w:uiPriority="71"/>
+    <w:lsdException w:name="Colorful List Accent 5" w:uiPriority="72"/>
+    <w:lsdException w:name="Colorful Grid Accent 5" w:uiPriority="73"/>
+    <w:lsdException w:name="Light Shading Accent 6" w:uiPriority="60"/>
+    <w:lsdException w:name="Light List Accent 6" w:uiPriority="61"/>
+    <w:lsdException w:name="Light Grid Accent 6" w:uiPriority="62"/>
+    <w:lsdException w:name="Medium Shading 1 Accent 6" w:uiPriority="63"/>
+    <w:lsdException w:name="Medium Shading 2 Accent 6" w:uiPriority="64"/>
+    <w:lsdException w:name="Medium List 1 Accent 6" w:uiPriority="65"/>
+    <w:lsdException w:name="Medium List 2 Accent 6" w:uiPriority="66"/>
+    <w:lsdException w:name="Medium Grid 1 Accent 6" w:uiPriority="67"/>
+    <w:lsdException w:name="Medium Grid 2 Accent 6" w:uiPriority="68"/>
+    <w:lsdException w:name="Medium Grid 3 Accent 6" w:uiPriority="69"/>
+    <w:lsdException w:name="Dark List Accent 6" w:uiPriority="70"/>
+    <w:lsdException w:name="Colorful Shading Accent 6" w:uiPriority="71"/>
+    <w:lsdException w:name="Colorful List Accent 6" w:uiPriority="72"/>
+    <w:lsdException w:name="Colorful Grid Accent 6" w:uiPriority="73"/>
+    <w:lsdException w:name="Subtle Emphasis" w:uiPriority="19" w:qFormat="1"/>
+    <w:lsdException w:name="Intense Emphasis" w:uiPriority="21" w:qFormat="1"/>
+    <w:lsdException w:name="Subtle Reference" w:uiPriority="31" w:qFormat="1"/>
+    <w:lsdException w:name="Intense Reference" w:uiPriority="32" w:qFormat="1"/>
+    <w:lsdException w:name="Book Title" w:uiPriority="33" w:qFormat="1"/>
+    <w:lsdException w:name="Bibliography" w:semiHidden="1" w:uiPriority="37" w:unhideWhenUsed="1"/>
+    <w:lsdException w:name="TOC Heading" w:semiHidden="1" w:uiPriority="39" w:unhideWhenUsed="1" w:qFormat="1"/>
+    <w:lsdException w:name="Plain Table 1" w:uiPriority="41"/>
+    <w:lsdException w:name="Plain Table 2" w:uiPriority="42"/>
+    <w:lsdException w:name="Plain Table 3" w:uiPriority="43"/>
+    <w:lsdException w:name="Plain Table 4" w:uiPriority="44"/>
+    <w:lsdException w:name="Plain Table 5" w:uiPriority="45"/>
+    <w:lsdException w:name="Grid Table Light" w:uiPriority="40"/>
+    <w:lsdException w:name="Grid Table 1 Light" w:uiPriority="46"/>
+    <w:lsdException w:name="Grid Table 2" w:uiPriority="47"/>
+    <w:lsdException w:name="Grid Table 3" w:uiPriority="48"/>
+    <w:lsdException w:name="Grid Table 4" w:uiPriority="49"/>
+    <w:lsdException w:name="Grid Table 5 Dark" w:uiPriority="50"/>
+    <w:lsdException w:name="Grid Table 6 Colorful" w:uiPriority="51"/>
+    <w:lsdException w:name="Grid Table 7 Colorful" w:uiPriority="52"/>
+    <w:lsdException w:name="Grid Table 1 Light Accent 1" w:uiPriority="46"/>
+    <w:lsdException w:name="Grid Table 2 Accent 1" w:uiPriority="47"/>
+    <w:lsdException w:name="Grid Table 3 Accent 1" w:uiPriority="48"/>
+    <w:lsdException w:name="Grid Table 4 Accent 1" w:uiPriority="49"/>
+    <w:lsdException w:name="Grid Table 5 Dark Accent 1" w:uiPriority="50"/>
+    <w:lsdException w:name="Grid Table 6 Colorful Accent 1" w:uiPriority="51"/>
+    <w:lsdException w:name="Grid Table 7 Colorful Accent 1" w:uiPriority="52"/>
+    <w:lsdException w:name="Grid Table 1 Light Accent 2" w:uiPriority="46"/>
+    <w:lsdException w:name="Grid Table 2 Accent 2" w:uiPriority="47"/>
+    <w:lsdException w:name="Grid Table 3 Accent 2" w:uiPriority="48"/>
+    <w:lsdException w:name="Grid Table 4 Accent 2" w:uiPriority="49"/>
+    <w:lsdException w:name="Grid Table 5 Dark Accent 2" w:uiPriority="50"/>
+    <w:lsdException w:name="Grid Table 6 Colorful Accent 2" w:uiPriority="51"/>
+    <w:lsdException w:name="Grid Table 7 Colorful Accent 2" w:uiPriority="52"/>
+    <w:lsdException w:name="Grid Table 1 Light Accent 3" w:uiPriority="46"/>
+    <w:lsdException w:name="Grid Table 2 Accent 3" w:uiPriority="47"/>
+    <w:lsdException w:name="Grid Table 3 Accent 3" w:uiPriority="48"/>
+    <w:lsdException w:name="Grid Table 4 Accent 3" w:uiPriority="49"/>
+    <w:lsdException w:name="Grid Table 5 Dark Accent 3" w:uiPriority="50"/>
+    <w:lsdException w:name="Grid Table 6 Colorful Accent 3" w:uiPriority="51"/>
+    <w:lsdException w:name="Grid Table 7 Colorful Accent 3" w:uiPriority="52"/>
+    <w:lsdException w:name="Grid Table 1 Light Accent 4" w:uiPriority="46"/>
+    <w:lsdException w:name="Grid Table 2 Accent 4" w:uiPriority="47"/>
+    <w:lsdException w:name="Grid Table 3 Accent 4" w:uiPriority="48"/>
+    <w:lsdException w:name="Grid Table 4 Accent 4" w:uiPriority="49"/>
+    <w:lsdException w:name="Grid Table 5 Dark Accent 4" w:uiPriority="50"/>
+    <w:lsdException w:name="Grid Table 6 Colorful Accent 4" w:uiPriority="51"/>
+    <w:lsdException w:name="Grid Table 7 Colorful Accent 4" w:uiPriority="52"/>
+    <w:lsdException w:name="Grid Table 1 Light Accent 5" w:uiPriority="46"/>
+    <w:lsdException w:name="Grid Table 2 Accent 5" w:uiPriority="47"/>
+    <w:lsdException w:name="Grid Table 3 Accent 5" w:uiPriority="48"/>
+    <w:lsdException w:name="Grid Table 4 Accent 5" w:uiPriority="49"/>
+    <w:lsdException w:name="Grid Table 5 Dark Accent 5" w:uiPriority="50"/>
+    <w:lsdException w:name="Grid Table 6 Colorful Accent 5" w:uiPriority="51"/>
+    <w:lsdException w:name="Grid Table 7 Colorful Accent 5" w:uiPriority="52"/>
+    <w:lsdException w:name="Grid Table 1 Light Accent 6" w:uiPriority="46"/>
+    <w:lsdException w:name="Grid Table 2 Accent 6" w:uiPriority="47"/>
+    <w:lsdException w:name="Grid Table 3 Accent 6" w:uiPriority="48"/>
+    <w:lsdException w:name="Grid Table 4 Accent 6" w:uiPriority="49"/>
+    <w:lsdException w:name="Grid Table 5 Dark Accent 6" w:uiPriority="50"/>
+    <w:lsdException w:name="Grid Table 6 Colorful Accent 6" w:uiPriority="51"/>
+    <w:lsdException w:name="Grid Table 7 Colorful Accent 6" w:uiPriority="52"/>
+    <w:lsdException w:name="List Table 1 Light" w:uiPriority="46"/>
+    <w:lsdException w:name="List Table 2" w:uiPriority="47"/>
+    <w:lsdException w:name="List Table 3" w:uiPriority="48"/>
+    <w:lsdException w:name="List Table 4" w:uiPriority="49"/>
+    <w:lsdException w:name="List Table 5 Dark" w:uiPriority="50"/>
+    <w:lsdException w:name="List Table 6 Colorful" w:uiPriority="51"/>
+    <w:lsdException w:name="List Table 7 Colorful" w:uiPriority="52"/>
+    <w:lsdException w:name="List Table 1 Light Accent 1" w:uiPriority="46"/>
+    <w:lsdException w:name="List Table 2 Accent 1" w:uiPriority="47"/>
+    <w:lsdException w:name="List Table 3 Accent 1" w:uiPriority="48"/>
+    <w:lsdException w:name="List Table 4 Accent 1" w:uiPriority="49"/>
+    <w:lsdException w:name="List Table 5 Dark Accent 1" w:uiPriority="50"/>
+    <w:lsdException w:name="List Table 6 Colorful Accent 1" w:uiPriority="51"/>
+    <w:lsdException w:name="List Table 7 Colorful Accent 1" w:uiPriority="52"/>
+    <w:lsdException w:name="List Table 1 Light Accent 2" w:uiPriority="46"/>
+    <w:lsdException w:name="List Table 2 Accent 2" w:uiPriority="47"/>
+    <w:lsdException w:name="List Table 3 Accent 2" w:uiPriority="48"/>
+    <w:lsdException w:name="List Table 4 Accent 2" w:uiPriority="49"/>
+    <w:lsdException w:name="List Table 5 Dark Accent 2" w:uiPriority="50"/>
+    <w:lsdException w:name="List Table 6 Colorful Accent 2" w:uiPriority="51"/>
+    <w:lsdException w:name="List Table 7 Colorful Accent 2" w:uiPriority="52"/>
+    <w:lsdException w:name="List Table 1 Light Accent 3" w:uiPriority="46"/>
+    <w:lsdException w:name="List Table 2 Accent 3" w:uiPriority="47"/>
+    <w:lsdException w:name="List Table 3 Accent 3" w:uiPriority="48"/>
+    <w:lsdException w:name="List Table 4 Accent 3" w:uiPriority="49"/>
+    <w:lsdException w:name="List Table 5 Dark Accent 3" w:uiPriority="50"/>
+    <w:lsdException w:name="List Table 6 Colorful Accent 3" w:uiPriority="51"/>
+    <w:lsdException w:name="List Table 7 Colorful Accent 3" w:uiPriority="52"/>
+    <w:lsdException w:name="List Table 1 Light Accent 4" w:uiPriority="46"/>
+    <w:lsdException w:name="List Table 2 Accent 4" w:uiPriority="47"/>
+    <w:lsdException w:name="List Table 3 Accent 4" w:uiPriority="48"/>
+    <w:lsdException w:name="List Table 4 Accent 4" w:uiPriority="49"/>
+    <w:lsdException w:name="List Table 5 Dark Accent 4" w:uiPriority="50"/>
+    <w:lsdException w:name="List Table 6 Colorful Accent 4" w:uiPriority="51"/>
+    <w:lsdException w:name="List Table 7 Colorful Accent 4" w:uiPriority="52"/>
+    <w:lsdException w:name="List Table 1 Light Accent 5" w:uiPriority="46"/>
+    <w:lsdException w:name="List Table 2 Accent 5" w:uiPriority="47"/>
+    <w:lsdException w:name="List Table 3 Accent 5" w:uiPriority="48"/>
+    <w:lsdException w:name="List Table 4 Accent 5" w:uiPriority="49"/>
+    <w:lsdException w:name="List Table 5 Dark Accent 5" w:uiPriority="50"/>
+    <w:lsdException w:name="List Table 6 Colorful Accent 5" w:uiPriority="51"/>
+    <w:lsdException w:name="List Table 7 Colorful Accent 5" w:uiPriority="52"/>
+    <w:lsdException w:name="List Table 1 Light Accent 6" w:uiPriority="46"/>
+    <w:lsdException w:name="List Table 2 Accent 6" w:uiPriority="47"/>
+    <w:lsdException w:name="List Table 3 Accent 6" w:uiPriority="48"/>
+    <w:lsdException w:name="List Table 4 Accent 6" w:uiPriority="49"/>
+    <w:lsdException w:name="List Table 5 Dark Accent 6" w:uiPriority="50"/>
+    <w:lsdException w:name="List Table 6 Colorful Accent 6" w:uiPriority="51"/>
+    <w:lsdException w:name="List Table 7 Colorful Accent 6" w:uiPriority="52"/>
+    <w:lsdException w:name="Mention" w:semiHidden="1" w:unhideWhenUsed="1"/>
+    <w:lsdException w:name="Smart Hyperlink" w:semiHidden="1" w:unhideWhenUsed="1"/>
+    <w:lsdException w:name="Hashtag" w:semiHidden="1" w:unhideWhenUsed="1"/>
+    <w:lsdException w:name="Unresolved Mention" w:semiHidden="1" w:unhideWhenUsed="1"/>
+    <w:lsdException w:name="Smart Link" w:semiHidden="1" w:unhideWhenUsed="1"/>
+    <w:lsdException w:name="Smart Link Error" w:semiHidden="1" w:unhideWhenUsed="1"/>
   </w:latentStyles>
   <w:style w:type="paragraph" w:default="1" w:styleId="Normal">
     <w:name w:val="Normal"/>
@@ -12406,7 +13349,6 @@
       <w:spacing w:after="0" w:line="240" w:lineRule="auto"/>
     </w:pPr>
     <w:tblPr>
-      <w:tblInd w:w="0" w:type="dxa"/>
       <w:tblBorders>
         <w:top w:val="single" w:sz="4" w:space="0" w:color="auto"/>
         <w:left w:val="single" w:sz="4" w:space="0" w:color="auto"/>
@@ -12415,16 +13357,10 @@
         <w:insideH w:val="single" w:sz="4" w:space="0" w:color="auto"/>
         <w:insideV w:val="single" w:sz="4" w:space="0" w:color="auto"/>
       </w:tblBorders>
-      <w:tblCellMar>
-        <w:top w:w="0" w:type="dxa"/>
-        <w:left w:w="108" w:type="dxa"/>
-        <w:bottom w:w="0" w:type="dxa"/>
-        <w:right w:w="108" w:type="dxa"/>
-      </w:tblCellMar>
     </w:tblPr>
   </w:style>
-  <w:style w:type="table" w:customStyle="1" w:styleId="GridTable4">
-    <w:name w:val="Grid Table 4"/>
+  <w:style w:type="table" w:customStyle="1" w:styleId="GridTable41">
+    <w:name w:val="Grid Table 41"/>
     <w:basedOn w:val="TableNormal"/>
     <w:uiPriority w:val="49"/>
     <w:rsid w:val="00F5441D"/>
@@ -12434,7 +13370,6 @@
     <w:tblPr>
       <w:tblStyleRowBandSize w:val="1"/>
       <w:tblStyleColBandSize w:val="1"/>
-      <w:tblInd w:w="0" w:type="dxa"/>
       <w:tblBorders>
         <w:top w:val="single" w:sz="4" w:space="0" w:color="666666" w:themeColor="text1" w:themeTint="99"/>
         <w:left w:val="single" w:sz="4" w:space="0" w:color="666666" w:themeColor="text1" w:themeTint="99"/>
@@ -12443,12 +13378,6 @@
         <w:insideH w:val="single" w:sz="4" w:space="0" w:color="666666" w:themeColor="text1" w:themeTint="99"/>
         <w:insideV w:val="single" w:sz="4" w:space="0" w:color="666666" w:themeColor="text1" w:themeTint="99"/>
       </w:tblBorders>
-      <w:tblCellMar>
-        <w:top w:w="0" w:type="dxa"/>
-        <w:left w:w="108" w:type="dxa"/>
-        <w:bottom w:w="0" w:type="dxa"/>
-        <w:right w:w="108" w:type="dxa"/>
-      </w:tblCellMar>
     </w:tblPr>
     <w:tblStylePr w:type="firstRow">
       <w:rPr>
@@ -12625,8 +13554,8 @@
       <w:szCs w:val="24"/>
     </w:rPr>
   </w:style>
-  <w:style w:type="table" w:customStyle="1" w:styleId="GridTable1Light">
-    <w:name w:val="Grid Table 1 Light"/>
+  <w:style w:type="table" w:customStyle="1" w:styleId="GridTable1Light1">
+    <w:name w:val="Grid Table 1 Light1"/>
     <w:basedOn w:val="TableNormal"/>
     <w:uiPriority w:val="46"/>
     <w:rsid w:val="00E36E34"/>
@@ -12636,7 +13565,6 @@
     <w:tblPr>
       <w:tblStyleRowBandSize w:val="1"/>
       <w:tblStyleColBandSize w:val="1"/>
-      <w:tblInd w:w="0" w:type="dxa"/>
       <w:tblBorders>
         <w:top w:val="single" w:sz="4" w:space="0" w:color="999999" w:themeColor="text1" w:themeTint="66"/>
         <w:left w:val="single" w:sz="4" w:space="0" w:color="999999" w:themeColor="text1" w:themeTint="66"/>
@@ -12645,12 +13573,6 @@
         <w:insideH w:val="single" w:sz="4" w:space="0" w:color="999999" w:themeColor="text1" w:themeTint="66"/>
         <w:insideV w:val="single" w:sz="4" w:space="0" w:color="999999" w:themeColor="text1" w:themeTint="66"/>
       </w:tblBorders>
-      <w:tblCellMar>
-        <w:top w:w="0" w:type="dxa"/>
-        <w:left w:w="108" w:type="dxa"/>
-        <w:bottom w:w="0" w:type="dxa"/>
-        <w:right w:w="108" w:type="dxa"/>
-      </w:tblCellMar>
     </w:tblPr>
     <w:tblStylePr w:type="firstRow">
       <w:rPr>
@@ -12689,8 +13611,8 @@
       </w:rPr>
     </w:tblStylePr>
   </w:style>
-  <w:style w:type="table" w:customStyle="1" w:styleId="GridTable6Colorful">
-    <w:name w:val="Grid Table 6 Colorful"/>
+  <w:style w:type="table" w:customStyle="1" w:styleId="GridTable6Colorful1">
+    <w:name w:val="Grid Table 6 Colorful1"/>
     <w:basedOn w:val="TableNormal"/>
     <w:uiPriority w:val="51"/>
     <w:rsid w:val="00645083"/>
@@ -12703,7 +13625,6 @@
     <w:tblPr>
       <w:tblStyleRowBandSize w:val="1"/>
       <w:tblStyleColBandSize w:val="1"/>
-      <w:tblInd w:w="0" w:type="dxa"/>
       <w:tblBorders>
         <w:top w:val="single" w:sz="4" w:space="0" w:color="666666" w:themeColor="text1" w:themeTint="99"/>
         <w:left w:val="single" w:sz="4" w:space="0" w:color="666666" w:themeColor="text1" w:themeTint="99"/>
@@ -12712,1151 +13633,6 @@
         <w:insideH w:val="single" w:sz="4" w:space="0" w:color="666666" w:themeColor="text1" w:themeTint="99"/>
         <w:insideV w:val="single" w:sz="4" w:space="0" w:color="666666" w:themeColor="text1" w:themeTint="99"/>
       </w:tblBorders>
-      <w:tblCellMar>
-        <w:top w:w="0" w:type="dxa"/>
-        <w:left w:w="108" w:type="dxa"/>
-        <w:bottom w:w="0" w:type="dxa"/>
-        <w:right w:w="108" w:type="dxa"/>
-      </w:tblCellMar>
-    </w:tblPr>
-    <w:tblStylePr w:type="firstRow">
-      <w:rPr>
-        <w:b/>
-        <w:bCs/>
-      </w:rPr>
-      <w:tblPr/>
-      <w:tcPr>
-        <w:tcBorders>
-          <w:bottom w:val="single" w:sz="12" w:space="0" w:color="666666" w:themeColor="text1" w:themeTint="99"/>
-        </w:tcBorders>
-      </w:tcPr>
-    </w:tblStylePr>
-    <w:tblStylePr w:type="lastRow">
-      <w:rPr>
-        <w:b/>
-        <w:bCs/>
-      </w:rPr>
-      <w:tblPr/>
-      <w:tcPr>
-        <w:tcBorders>
-          <w:top w:val="double" w:sz="4" w:space="0" w:color="666666" w:themeColor="text1" w:themeTint="99"/>
-        </w:tcBorders>
-      </w:tcPr>
-    </w:tblStylePr>
-    <w:tblStylePr w:type="firstCol">
-      <w:rPr>
-        <w:b/>
-        <w:bCs/>
-      </w:rPr>
-    </w:tblStylePr>
-    <w:tblStylePr w:type="lastCol">
-      <w:rPr>
-        <w:b/>
-        <w:bCs/>
-      </w:rPr>
-    </w:tblStylePr>
-    <w:tblStylePr w:type="band1Vert">
-      <w:tblPr/>
-      <w:tcPr>
-        <w:shd w:val="clear" w:color="auto" w:fill="CCCCCC" w:themeFill="text1" w:themeFillTint="33"/>
-      </w:tcPr>
-    </w:tblStylePr>
-    <w:tblStylePr w:type="band1Horz">
-      <w:tblPr/>
-      <w:tcPr>
-        <w:shd w:val="clear" w:color="auto" w:fill="CCCCCC" w:themeFill="text1" w:themeFillTint="33"/>
-      </w:tcPr>
-    </w:tblStylePr>
-  </w:style>
-  <w:style w:type="character" w:styleId="CommentReference">
-    <w:name w:val="annotation reference"/>
-    <w:basedOn w:val="DefaultParagraphFont"/>
-    <w:uiPriority w:val="99"/>
-    <w:semiHidden/>
-    <w:unhideWhenUsed/>
-    <w:rsid w:val="00C42DD0"/>
-    <w:rPr>
-      <w:sz w:val="16"/>
-      <w:szCs w:val="16"/>
-    </w:rPr>
-  </w:style>
-  <w:style w:type="paragraph" w:styleId="CommentText">
-    <w:name w:val="annotation text"/>
-    <w:basedOn w:val="Normal"/>
-    <w:link w:val="CommentTextChar"/>
-    <w:uiPriority w:val="99"/>
-    <w:semiHidden/>
-    <w:unhideWhenUsed/>
-    <w:rsid w:val="00C42DD0"/>
-    <w:pPr>
-      <w:spacing w:line="240" w:lineRule="auto"/>
-    </w:pPr>
-    <w:rPr>
-      <w:sz w:val="20"/>
-      <w:szCs w:val="20"/>
-    </w:rPr>
-  </w:style>
-  <w:style w:type="character" w:customStyle="1" w:styleId="CommentTextChar">
-    <w:name w:val="Comment Text Char"/>
-    <w:basedOn w:val="DefaultParagraphFont"/>
-    <w:link w:val="CommentText"/>
-    <w:uiPriority w:val="99"/>
-    <w:semiHidden/>
-    <w:rsid w:val="00C42DD0"/>
-    <w:rPr>
-      <w:rFonts w:ascii="Times New Roman" w:hAnsi="Times New Roman"/>
-      <w:sz w:val="20"/>
-      <w:szCs w:val="20"/>
-    </w:rPr>
-  </w:style>
-  <w:style w:type="paragraph" w:styleId="CommentSubject">
-    <w:name w:val="annotation subject"/>
-    <w:basedOn w:val="CommentText"/>
-    <w:next w:val="CommentText"/>
-    <w:link w:val="CommentSubjectChar"/>
-    <w:uiPriority w:val="99"/>
-    <w:semiHidden/>
-    <w:unhideWhenUsed/>
-    <w:rsid w:val="00C42DD0"/>
-    <w:rPr>
-      <w:b/>
-      <w:bCs/>
-    </w:rPr>
-  </w:style>
-  <w:style w:type="character" w:customStyle="1" w:styleId="CommentSubjectChar">
-    <w:name w:val="Comment Subject Char"/>
-    <w:basedOn w:val="CommentTextChar"/>
-    <w:link w:val="CommentSubject"/>
-    <w:uiPriority w:val="99"/>
-    <w:semiHidden/>
-    <w:rsid w:val="00C42DD0"/>
-    <w:rPr>
-      <w:rFonts w:ascii="Times New Roman" w:hAnsi="Times New Roman"/>
-      <w:b/>
-      <w:bCs/>
-      <w:sz w:val="20"/>
-      <w:szCs w:val="20"/>
-    </w:rPr>
-  </w:style>
-  <w:style w:type="paragraph" w:styleId="BalloonText">
-    <w:name w:val="Balloon Text"/>
-    <w:basedOn w:val="Normal"/>
-    <w:link w:val="BalloonTextChar"/>
-    <w:uiPriority w:val="99"/>
-    <w:semiHidden/>
-    <w:unhideWhenUsed/>
-    <w:rsid w:val="00C42DD0"/>
-    <w:pPr>
-      <w:spacing w:after="0" w:line="240" w:lineRule="auto"/>
-    </w:pPr>
-    <w:rPr>
-      <w:rFonts w:ascii="Segoe UI" w:hAnsi="Segoe UI" w:cs="Segoe UI"/>
-      <w:sz w:val="18"/>
-      <w:szCs w:val="18"/>
-    </w:rPr>
-  </w:style>
-  <w:style w:type="character" w:customStyle="1" w:styleId="BalloonTextChar">
-    <w:name w:val="Balloon Text Char"/>
-    <w:basedOn w:val="DefaultParagraphFont"/>
-    <w:link w:val="BalloonText"/>
-    <w:uiPriority w:val="99"/>
-    <w:semiHidden/>
-    <w:rsid w:val="00C42DD0"/>
-    <w:rPr>
-      <w:rFonts w:ascii="Segoe UI" w:hAnsi="Segoe UI" w:cs="Segoe UI"/>
-      <w:sz w:val="18"/>
-      <w:szCs w:val="18"/>
-    </w:rPr>
-  </w:style>
-  <w:style w:type="paragraph" w:customStyle="1" w:styleId="Style1">
-    <w:name w:val="Style1"/>
-    <w:basedOn w:val="Heading2"/>
-    <w:link w:val="Style1Char"/>
-    <w:qFormat/>
-    <w:rsid w:val="002746A5"/>
-    <w:pPr>
-      <w:numPr>
-        <w:ilvl w:val="1"/>
-        <w:numId w:val="14"/>
-      </w:numPr>
-    </w:pPr>
-    <w:rPr>
-      <w:rFonts w:asciiTheme="majorBidi" w:hAnsiTheme="majorBidi"/>
-      <w:b/>
-      <w:color w:val="000000" w:themeColor="text1"/>
-      <w:sz w:val="28"/>
-    </w:rPr>
-  </w:style>
-  <w:style w:type="paragraph" w:customStyle="1" w:styleId="Style2">
-    <w:name w:val="Style2"/>
-    <w:basedOn w:val="Heading1"/>
-    <w:link w:val="Style2Char"/>
-    <w:qFormat/>
-    <w:rsid w:val="002746A5"/>
-    <w:pPr>
-      <w:numPr>
-        <w:numId w:val="14"/>
-      </w:numPr>
-    </w:pPr>
-    <w:rPr>
-      <w:rFonts w:asciiTheme="majorBidi" w:hAnsiTheme="majorBidi"/>
-      <w:b/>
-      <w:color w:val="000000" w:themeColor="text1"/>
-    </w:rPr>
-  </w:style>
-  <w:style w:type="character" w:customStyle="1" w:styleId="Style1Char">
-    <w:name w:val="Style1 Char"/>
-    <w:basedOn w:val="Heading3Char"/>
-    <w:link w:val="Style1"/>
-    <w:rsid w:val="00BE7727"/>
-    <w:rPr>
-      <w:rFonts w:asciiTheme="majorBidi" w:eastAsiaTheme="majorEastAsia" w:hAnsiTheme="majorBidi" w:cstheme="majorBidi"/>
-      <w:b/>
-      <w:color w:val="000000" w:themeColor="text1"/>
-      <w:sz w:val="28"/>
-      <w:szCs w:val="26"/>
-    </w:rPr>
-  </w:style>
-  <w:style w:type="paragraph" w:customStyle="1" w:styleId="Style3">
-    <w:name w:val="Style3"/>
-    <w:basedOn w:val="Heading3"/>
-    <w:link w:val="Style3Char"/>
-    <w:qFormat/>
-    <w:rsid w:val="002746A5"/>
-    <w:pPr>
-      <w:numPr>
-        <w:ilvl w:val="2"/>
-        <w:numId w:val="20"/>
-      </w:numPr>
-      <w:spacing w:after="100" w:afterAutospacing="1"/>
-    </w:pPr>
-    <w:rPr>
-      <w:rFonts w:asciiTheme="majorBidi" w:hAnsiTheme="majorBidi"/>
-    </w:rPr>
-  </w:style>
-  <w:style w:type="character" w:customStyle="1" w:styleId="Style2Char">
-    <w:name w:val="Style2 Char"/>
-    <w:basedOn w:val="Heading1Char"/>
-    <w:link w:val="Style2"/>
-    <w:rsid w:val="002746A5"/>
-    <w:rPr>
-      <w:rFonts w:asciiTheme="majorBidi" w:eastAsiaTheme="majorEastAsia" w:hAnsiTheme="majorBidi" w:cstheme="majorBidi"/>
-      <w:b/>
-      <w:color w:val="000000" w:themeColor="text1"/>
-      <w:sz w:val="32"/>
-      <w:szCs w:val="32"/>
-    </w:rPr>
-  </w:style>
-  <w:style w:type="character" w:customStyle="1" w:styleId="Style3Char">
-    <w:name w:val="Style3 Char"/>
-    <w:basedOn w:val="Heading1Char"/>
-    <w:link w:val="Style3"/>
-    <w:rsid w:val="00BE7727"/>
-    <w:rPr>
-      <w:rFonts w:asciiTheme="majorBidi" w:eastAsiaTheme="majorEastAsia" w:hAnsiTheme="majorBidi" w:cstheme="majorBidi"/>
-      <w:color w:val="1F3763" w:themeColor="accent1" w:themeShade="7F"/>
-      <w:sz w:val="24"/>
-      <w:szCs w:val="24"/>
-    </w:rPr>
-  </w:style>
-  <w:style w:type="paragraph" w:styleId="Caption">
-    <w:name w:val="caption"/>
-    <w:basedOn w:val="Normal"/>
-    <w:next w:val="Normal"/>
-    <w:uiPriority w:val="35"/>
-    <w:semiHidden/>
-    <w:unhideWhenUsed/>
-    <w:qFormat/>
-    <w:rsid w:val="00155A61"/>
-    <w:pPr>
-      <w:spacing w:after="200" w:line="240" w:lineRule="auto"/>
-    </w:pPr>
-    <w:rPr>
-      <w:i/>
-      <w:iCs/>
-      <w:color w:val="44546A" w:themeColor="text2"/>
-      <w:sz w:val="18"/>
-      <w:szCs w:val="18"/>
-    </w:rPr>
-  </w:style>
-  <w:style w:type="character" w:customStyle="1" w:styleId="css-truncate">
-    <w:name w:val="css-truncate"/>
-    <w:basedOn w:val="DefaultParagraphFont"/>
-    <w:rsid w:val="0045671E"/>
-  </w:style>
-</w:styles>
-</file>
-
-<file path=word/stylesWithEffects.xml><?xml version="1.0" encoding="utf-8"?>
-<w:styles xmlns:wpc="http://schemas.microsoft.com/office/word/2010/wordprocessingCanvas" xmlns:mc="http://schemas.openxmlformats.org/markup-compatibility/2006" xmlns:o="urn:schemas-microsoft-com:office:office" xmlns:r="http://schemas.openxmlformats.org/officeDocument/2006/relationships" xmlns:m="http://schemas.openxmlformats.org/officeDocument/2006/math" xmlns:v="urn:schemas-microsoft-com:vml" xmlns:wp14="http://schemas.microsoft.com/office/word/2010/wordprocessingDrawing" xmlns:wp="http://schemas.openxmlformats.org/drawingml/2006/wordprocessingDrawing" xmlns:w10="urn:schemas-microsoft-com:office:word" xmlns:w="http://schemas.openxmlformats.org/wordprocessingml/2006/main" xmlns:w14="http://schemas.microsoft.com/office/word/2010/wordml" xmlns:wpg="http://schemas.microsoft.com/office/word/2010/wordprocessingGroup" xmlns:wpi="http://schemas.microsoft.com/office/word/2010/wordprocessingInk" xmlns:wne="http://schemas.microsoft.com/office/word/2006/wordml" xmlns:wps="http://schemas.microsoft.com/office/word/2010/wordprocessingShape" mc:Ignorable="w14 wp14">
-  <w:docDefaults>
-    <w:rPrDefault>
-      <w:rPr>
-        <w:rFonts w:asciiTheme="minorHAnsi" w:eastAsiaTheme="minorHAnsi" w:hAnsiTheme="minorHAnsi" w:cstheme="minorBidi"/>
-        <w:sz w:val="22"/>
-        <w:szCs w:val="22"/>
-        <w:lang w:val="en-US" w:eastAsia="en-US" w:bidi="ar-SA"/>
-      </w:rPr>
-    </w:rPrDefault>
-    <w:pPrDefault>
-      <w:pPr>
-        <w:spacing w:after="160" w:line="259" w:lineRule="auto"/>
-      </w:pPr>
-    </w:pPrDefault>
-  </w:docDefaults>
-  <w:latentStyles w:defLockedState="0" w:defUIPriority="99" w:defSemiHidden="1" w:defUnhideWhenUsed="1" w:defQFormat="0" w:count="267">
-    <w:lsdException w:name="Normal" w:semiHidden="0" w:uiPriority="0" w:unhideWhenUsed="0" w:qFormat="1"/>
-    <w:lsdException w:name="heading 1" w:semiHidden="0" w:uiPriority="9" w:unhideWhenUsed="0" w:qFormat="1"/>
-    <w:lsdException w:name="heading 2" w:uiPriority="9" w:qFormat="1"/>
-    <w:lsdException w:name="heading 3" w:uiPriority="9" w:qFormat="1"/>
-    <w:lsdException w:name="heading 4" w:uiPriority="9" w:qFormat="1"/>
-    <w:lsdException w:name="heading 5" w:uiPriority="9" w:qFormat="1"/>
-    <w:lsdException w:name="heading 6" w:uiPriority="9" w:qFormat="1"/>
-    <w:lsdException w:name="heading 7" w:uiPriority="9" w:qFormat="1"/>
-    <w:lsdException w:name="heading 8" w:uiPriority="9" w:qFormat="1"/>
-    <w:lsdException w:name="heading 9" w:uiPriority="9" w:qFormat="1"/>
-    <w:lsdException w:name="toc 1" w:uiPriority="39"/>
-    <w:lsdException w:name="toc 2" w:uiPriority="39"/>
-    <w:lsdException w:name="toc 3" w:uiPriority="39"/>
-    <w:lsdException w:name="toc 4" w:uiPriority="39"/>
-    <w:lsdException w:name="toc 5" w:uiPriority="39"/>
-    <w:lsdException w:name="toc 6" w:uiPriority="39"/>
-    <w:lsdException w:name="toc 7" w:uiPriority="39"/>
-    <w:lsdException w:name="toc 8" w:uiPriority="39"/>
-    <w:lsdException w:name="toc 9" w:uiPriority="39"/>
-    <w:lsdException w:name="caption" w:uiPriority="35" w:qFormat="1"/>
-    <w:lsdException w:name="Title" w:semiHidden="0" w:uiPriority="10" w:unhideWhenUsed="0" w:qFormat="1"/>
-    <w:lsdException w:name="Default Paragraph Font" w:uiPriority="1"/>
-    <w:lsdException w:name="Subtitle" w:semiHidden="0" w:uiPriority="11" w:unhideWhenUsed="0" w:qFormat="1"/>
-    <w:lsdException w:name="Strong" w:semiHidden="0" w:uiPriority="22" w:unhideWhenUsed="0" w:qFormat="1"/>
-    <w:lsdException w:name="Emphasis" w:semiHidden="0" w:uiPriority="20" w:unhideWhenUsed="0" w:qFormat="1"/>
-    <w:lsdException w:name="Table Grid" w:semiHidden="0" w:uiPriority="39" w:unhideWhenUsed="0"/>
-    <w:lsdException w:name="Placeholder Text" w:unhideWhenUsed="0"/>
-    <w:lsdException w:name="No Spacing" w:semiHidden="0" w:uiPriority="1" w:unhideWhenUsed="0" w:qFormat="1"/>
-    <w:lsdException w:name="Light Shading" w:semiHidden="0" w:uiPriority="60" w:unhideWhenUsed="0"/>
-    <w:lsdException w:name="Light List" w:semiHidden="0" w:uiPriority="61" w:unhideWhenUsed="0"/>
-    <w:lsdException w:name="Light Grid" w:semiHidden="0" w:uiPriority="62" w:unhideWhenUsed="0"/>
-    <w:lsdException w:name="Medium Shading 1" w:semiHidden="0" w:uiPriority="63" w:unhideWhenUsed="0"/>
-    <w:lsdException w:name="Medium Shading 2" w:semiHidden="0" w:uiPriority="64" w:unhideWhenUsed="0"/>
-    <w:lsdException w:name="Medium List 1" w:semiHidden="0" w:uiPriority="65" w:unhideWhenUsed="0"/>
-    <w:lsdException w:name="Medium List 2" w:semiHidden="0" w:uiPriority="66" w:unhideWhenUsed="0"/>
-    <w:lsdException w:name="Medium Grid 1" w:semiHidden="0" w:uiPriority="67" w:unhideWhenUsed="0"/>
-    <w:lsdException w:name="Medium Grid 2" w:semiHidden="0" w:uiPriority="68" w:unhideWhenUsed="0"/>
-    <w:lsdException w:name="Medium Grid 3" w:semiHidden="0" w:uiPriority="69" w:unhideWhenUsed="0"/>
-    <w:lsdException w:name="Dark List" w:semiHidden="0" w:uiPriority="70" w:unhideWhenUsed="0"/>
-    <w:lsdException w:name="Colorful Shading" w:semiHidden="0" w:uiPriority="71" w:unhideWhenUsed="0"/>
-    <w:lsdException w:name="Colorful List" w:semiHidden="0" w:uiPriority="72" w:unhideWhenUsed="0"/>
-    <w:lsdException w:name="Colorful Grid" w:semiHidden="0" w:uiPriority="73" w:unhideWhenUsed="0"/>
-    <w:lsdException w:name="Light Shading Accent 1" w:semiHidden="0" w:uiPriority="60" w:unhideWhenUsed="0"/>
-    <w:lsdException w:name="Light List Accent 1" w:semiHidden="0" w:uiPriority="61" w:unhideWhenUsed="0"/>
-    <w:lsdException w:name="Light Grid Accent 1" w:semiHidden="0" w:uiPriority="62" w:unhideWhenUsed="0"/>
-    <w:lsdException w:name="Medium Shading 1 Accent 1" w:semiHidden="0" w:uiPriority="63" w:unhideWhenUsed="0"/>
-    <w:lsdException w:name="Medium Shading 2 Accent 1" w:semiHidden="0" w:uiPriority="64" w:unhideWhenUsed="0"/>
-    <w:lsdException w:name="Medium List 1 Accent 1" w:semiHidden="0" w:uiPriority="65" w:unhideWhenUsed="0"/>
-    <w:lsdException w:name="Revision" w:unhideWhenUsed="0"/>
-    <w:lsdException w:name="List Paragraph" w:semiHidden="0" w:uiPriority="34" w:unhideWhenUsed="0" w:qFormat="1"/>
-    <w:lsdException w:name="Quote" w:semiHidden="0" w:uiPriority="29" w:unhideWhenUsed="0" w:qFormat="1"/>
-    <w:lsdException w:name="Intense Quote" w:semiHidden="0" w:uiPriority="30" w:unhideWhenUsed="0" w:qFormat="1"/>
-    <w:lsdException w:name="Medium List 2 Accent 1" w:semiHidden="0" w:uiPriority="66" w:unhideWhenUsed="0"/>
-    <w:lsdException w:name="Medium Grid 1 Accent 1" w:semiHidden="0" w:uiPriority="67" w:unhideWhenUsed="0"/>
-    <w:lsdException w:name="Medium Grid 2 Accent 1" w:semiHidden="0" w:uiPriority="68" w:unhideWhenUsed="0"/>
-    <w:lsdException w:name="Medium Grid 3 Accent 1" w:semiHidden="0" w:uiPriority="69" w:unhideWhenUsed="0"/>
-    <w:lsdException w:name="Dark List Accent 1" w:semiHidden="0" w:uiPriority="70" w:unhideWhenUsed="0"/>
-    <w:lsdException w:name="Colorful Shading Accent 1" w:semiHidden="0" w:uiPriority="71" w:unhideWhenUsed="0"/>
-    <w:lsdException w:name="Colorful List Accent 1" w:semiHidden="0" w:uiPriority="72" w:unhideWhenUsed="0"/>
-    <w:lsdException w:name="Colorful Grid Accent 1" w:semiHidden="0" w:uiPriority="73" w:unhideWhenUsed="0"/>
-    <w:lsdException w:name="Light Shading Accent 2" w:semiHidden="0" w:uiPriority="60" w:unhideWhenUsed="0"/>
-    <w:lsdException w:name="Light List Accent 2" w:semiHidden="0" w:uiPriority="61" w:unhideWhenUsed="0"/>
-    <w:lsdException w:name="Light Grid Accent 2" w:semiHidden="0" w:uiPriority="62" w:unhideWhenUsed="0"/>
-    <w:lsdException w:name="Medium Shading 1 Accent 2" w:semiHidden="0" w:uiPriority="63" w:unhideWhenUsed="0"/>
-    <w:lsdException w:name="Medium Shading 2 Accent 2" w:semiHidden="0" w:uiPriority="64" w:unhideWhenUsed="0"/>
-    <w:lsdException w:name="Medium List 1 Accent 2" w:semiHidden="0" w:uiPriority="65" w:unhideWhenUsed="0"/>
-    <w:lsdException w:name="Medium List 2 Accent 2" w:semiHidden="0" w:uiPriority="66" w:unhideWhenUsed="0"/>
-    <w:lsdException w:name="Medium Grid 1 Accent 2" w:semiHidden="0" w:uiPriority="67" w:unhideWhenUsed="0"/>
-    <w:lsdException w:name="Medium Grid 2 Accent 2" w:semiHidden="0" w:uiPriority="68" w:unhideWhenUsed="0"/>
-    <w:lsdException w:name="Medium Grid 3 Accent 2" w:semiHidden="0" w:uiPriority="69" w:unhideWhenUsed="0"/>
-    <w:lsdException w:name="Dark List Accent 2" w:semiHidden="0" w:uiPriority="70" w:unhideWhenUsed="0"/>
-    <w:lsdException w:name="Colorful Shading Accent 2" w:semiHidden="0" w:uiPriority="71" w:unhideWhenUsed="0"/>
-    <w:lsdException w:name="Colorful List Accent 2" w:semiHidden="0" w:uiPriority="72" w:unhideWhenUsed="0"/>
-    <w:lsdException w:name="Colorful Grid Accent 2" w:semiHidden="0" w:uiPriority="73" w:unhideWhenUsed="0"/>
-    <w:lsdException w:name="Light Shading Accent 3" w:semiHidden="0" w:uiPriority="60" w:unhideWhenUsed="0"/>
-    <w:lsdException w:name="Light List Accent 3" w:semiHidden="0" w:uiPriority="61" w:unhideWhenUsed="0"/>
-    <w:lsdException w:name="Light Grid Accent 3" w:semiHidden="0" w:uiPriority="62" w:unhideWhenUsed="0"/>
-    <w:lsdException w:name="Medium Shading 1 Accent 3" w:semiHidden="0" w:uiPriority="63" w:unhideWhenUsed="0"/>
-    <w:lsdException w:name="Medium Shading 2 Accent 3" w:semiHidden="0" w:uiPriority="64" w:unhideWhenUsed="0"/>
-    <w:lsdException w:name="Medium List 1 Accent 3" w:semiHidden="0" w:uiPriority="65" w:unhideWhenUsed="0"/>
-    <w:lsdException w:name="Medium List 2 Accent 3" w:semiHidden="0" w:uiPriority="66" w:unhideWhenUsed="0"/>
-    <w:lsdException w:name="Medium Grid 1 Accent 3" w:semiHidden="0" w:uiPriority="67" w:unhideWhenUsed="0"/>
-    <w:lsdException w:name="Medium Grid 2 Accent 3" w:semiHidden="0" w:uiPriority="68" w:unhideWhenUsed="0"/>
-    <w:lsdException w:name="Medium Grid 3 Accent 3" w:semiHidden="0" w:uiPriority="69" w:unhideWhenUsed="0"/>
-    <w:lsdException w:name="Dark List Accent 3" w:semiHidden="0" w:uiPriority="70" w:unhideWhenUsed="0"/>
-    <w:lsdException w:name="Colorful Shading Accent 3" w:semiHidden="0" w:uiPriority="71" w:unhideWhenUsed="0"/>
-    <w:lsdException w:name="Colorful List Accent 3" w:semiHidden="0" w:uiPriority="72" w:unhideWhenUsed="0"/>
-    <w:lsdException w:name="Colorful Grid Accent 3" w:semiHidden="0" w:uiPriority="73" w:unhideWhenUsed="0"/>
-    <w:lsdException w:name="Light Shading Accent 4" w:semiHidden="0" w:uiPriority="60" w:unhideWhenUsed="0"/>
-    <w:lsdException w:name="Light List Accent 4" w:semiHidden="0" w:uiPriority="61" w:unhideWhenUsed="0"/>
-    <w:lsdException w:name="Light Grid Accent 4" w:semiHidden="0" w:uiPriority="62" w:unhideWhenUsed="0"/>
-    <w:lsdException w:name="Medium Shading 1 Accent 4" w:semiHidden="0" w:uiPriority="63" w:unhideWhenUsed="0"/>
-    <w:lsdException w:name="Medium Shading 2 Accent 4" w:semiHidden="0" w:uiPriority="64" w:unhideWhenUsed="0"/>
-    <w:lsdException w:name="Medium List 1 Accent 4" w:semiHidden="0" w:uiPriority="65" w:unhideWhenUsed="0"/>
-    <w:lsdException w:name="Medium List 2 Accent 4" w:semiHidden="0" w:uiPriority="66" w:unhideWhenUsed="0"/>
-    <w:lsdException w:name="Medium Grid 1 Accent 4" w:semiHidden="0" w:uiPriority="67" w:unhideWhenUsed="0"/>
-    <w:lsdException w:name="Medium Grid 2 Accent 4" w:semiHidden="0" w:uiPriority="68" w:unhideWhenUsed="0"/>
-    <w:lsdException w:name="Medium Grid 3 Accent 4" w:semiHidden="0" w:uiPriority="69" w:unhideWhenUsed="0"/>
-    <w:lsdException w:name="Dark List Accent 4" w:semiHidden="0" w:uiPriority="70" w:unhideWhenUsed="0"/>
-    <w:lsdException w:name="Colorful Shading Accent 4" w:semiHidden="0" w:uiPriority="71" w:unhideWhenUsed="0"/>
-    <w:lsdException w:name="Colorful List Accent 4" w:semiHidden="0" w:uiPriority="72" w:unhideWhenUsed="0"/>
-    <w:lsdException w:name="Colorful Grid Accent 4" w:semiHidden="0" w:uiPriority="73" w:unhideWhenUsed="0"/>
-    <w:lsdException w:name="Light Shading Accent 5" w:semiHidden="0" w:uiPriority="60" w:unhideWhenUsed="0"/>
-    <w:lsdException w:name="Light List Accent 5" w:semiHidden="0" w:uiPriority="61" w:unhideWhenUsed="0"/>
-    <w:lsdException w:name="Light Grid Accent 5" w:semiHidden="0" w:uiPriority="62" w:unhideWhenUsed="0"/>
-    <w:lsdException w:name="Medium Shading 1 Accent 5" w:semiHidden="0" w:uiPriority="63" w:unhideWhenUsed="0"/>
-    <w:lsdException w:name="Medium Shading 2 Accent 5" w:semiHidden="0" w:uiPriority="64" w:unhideWhenUsed="0"/>
-    <w:lsdException w:name="Medium List 1 Accent 5" w:semiHidden="0" w:uiPriority="65" w:unhideWhenUsed="0"/>
-    <w:lsdException w:name="Medium List 2 Accent 5" w:semiHidden="0" w:uiPriority="66" w:unhideWhenUsed="0"/>
-    <w:lsdException w:name="Medium Grid 1 Accent 5" w:semiHidden="0" w:uiPriority="67" w:unhideWhenUsed="0"/>
-    <w:lsdException w:name="Medium Grid 2 Accent 5" w:semiHidden="0" w:uiPriority="68" w:unhideWhenUsed="0"/>
-    <w:lsdException w:name="Medium Grid 3 Accent 5" w:semiHidden="0" w:uiPriority="69" w:unhideWhenUsed="0"/>
-    <w:lsdException w:name="Dark List Accent 5" w:semiHidden="0" w:uiPriority="70" w:unhideWhenUsed="0"/>
-    <w:lsdException w:name="Colorful Shading Accent 5" w:semiHidden="0" w:uiPriority="71" w:unhideWhenUsed="0"/>
-    <w:lsdException w:name="Colorful List Accent 5" w:semiHidden="0" w:uiPriority="72" w:unhideWhenUsed="0"/>
-    <w:lsdException w:name="Colorful Grid Accent 5" w:semiHidden="0" w:uiPriority="73" w:unhideWhenUsed="0"/>
-    <w:lsdException w:name="Light Shading Accent 6" w:semiHidden="0" w:uiPriority="60" w:unhideWhenUsed="0"/>
-    <w:lsdException w:name="Light List Accent 6" w:semiHidden="0" w:uiPriority="61" w:unhideWhenUsed="0"/>
-    <w:lsdException w:name="Light Grid Accent 6" w:semiHidden="0" w:uiPriority="62" w:unhideWhenUsed="0"/>
-    <w:lsdException w:name="Medium Shading 1 Accent 6" w:semiHidden="0" w:uiPriority="63" w:unhideWhenUsed="0"/>
-    <w:lsdException w:name="Medium Shading 2 Accent 6" w:semiHidden="0" w:uiPriority="64" w:unhideWhenUsed="0"/>
-    <w:lsdException w:name="Medium List 1 Accent 6" w:semiHidden="0" w:uiPriority="65" w:unhideWhenUsed="0"/>
-    <w:lsdException w:name="Medium List 2 Accent 6" w:semiHidden="0" w:uiPriority="66" w:unhideWhenUsed="0"/>
-    <w:lsdException w:name="Medium Grid 1 Accent 6" w:semiHidden="0" w:uiPriority="67" w:unhideWhenUsed="0"/>
-    <w:lsdException w:name="Medium Grid 2 Accent 6" w:semiHidden="0" w:uiPriority="68" w:unhideWhenUsed="0"/>
-    <w:lsdException w:name="Medium Grid 3 Accent 6" w:semiHidden="0" w:uiPriority="69" w:unhideWhenUsed="0"/>
-    <w:lsdException w:name="Dark List Accent 6" w:semiHidden="0" w:uiPriority="70" w:unhideWhenUsed="0"/>
-    <w:lsdException w:name="Colorful Shading Accent 6" w:semiHidden="0" w:uiPriority="71" w:unhideWhenUsed="0"/>
-    <w:lsdException w:name="Colorful List Accent 6" w:semiHidden="0" w:uiPriority="72" w:unhideWhenUsed="0"/>
-    <w:lsdException w:name="Colorful Grid Accent 6" w:semiHidden="0" w:uiPriority="73" w:unhideWhenUsed="0"/>
-    <w:lsdException w:name="Subtle Emphasis" w:semiHidden="0" w:uiPriority="19" w:unhideWhenUsed="0" w:qFormat="1"/>
-    <w:lsdException w:name="Intense Emphasis" w:semiHidden="0" w:uiPriority="21" w:unhideWhenUsed="0" w:qFormat="1"/>
-    <w:lsdException w:name="Subtle Reference" w:semiHidden="0" w:uiPriority="31" w:unhideWhenUsed="0" w:qFormat="1"/>
-    <w:lsdException w:name="Intense Reference" w:semiHidden="0" w:uiPriority="32" w:unhideWhenUsed="0" w:qFormat="1"/>
-    <w:lsdException w:name="Book Title" w:semiHidden="0" w:uiPriority="33" w:unhideWhenUsed="0" w:qFormat="1"/>
-    <w:lsdException w:name="Bibliography" w:uiPriority="37"/>
-    <w:lsdException w:name="TOC Heading" w:uiPriority="39" w:qFormat="1"/>
-  </w:latentStyles>
-  <w:style w:type="paragraph" w:default="1" w:styleId="Normal">
-    <w:name w:val="Normal"/>
-    <w:qFormat/>
-    <w:rsid w:val="00BF1162"/>
-    <w:rPr>
-      <w:rFonts w:ascii="Times New Roman" w:hAnsi="Times New Roman"/>
-    </w:rPr>
-  </w:style>
-  <w:style w:type="paragraph" w:styleId="Heading1">
-    <w:name w:val="heading 1"/>
-    <w:basedOn w:val="Normal"/>
-    <w:next w:val="Normal"/>
-    <w:link w:val="Heading1Char"/>
-    <w:uiPriority w:val="9"/>
-    <w:qFormat/>
-    <w:rsid w:val="007138E1"/>
-    <w:pPr>
-      <w:keepNext/>
-      <w:keepLines/>
-      <w:spacing w:before="240" w:after="0"/>
-      <w:outlineLvl w:val="0"/>
-    </w:pPr>
-    <w:rPr>
-      <w:rFonts w:asciiTheme="majorHAnsi" w:eastAsiaTheme="majorEastAsia" w:hAnsiTheme="majorHAnsi" w:cstheme="majorBidi"/>
-      <w:color w:val="2F5496" w:themeColor="accent1" w:themeShade="BF"/>
-      <w:sz w:val="32"/>
-      <w:szCs w:val="32"/>
-    </w:rPr>
-  </w:style>
-  <w:style w:type="paragraph" w:styleId="Heading2">
-    <w:name w:val="heading 2"/>
-    <w:basedOn w:val="Normal"/>
-    <w:next w:val="Normal"/>
-    <w:link w:val="Heading2Char"/>
-    <w:uiPriority w:val="9"/>
-    <w:semiHidden/>
-    <w:unhideWhenUsed/>
-    <w:qFormat/>
-    <w:rsid w:val="00C07C36"/>
-    <w:pPr>
-      <w:keepNext/>
-      <w:keepLines/>
-      <w:spacing w:before="40" w:after="0"/>
-      <w:outlineLvl w:val="1"/>
-    </w:pPr>
-    <w:rPr>
-      <w:rFonts w:asciiTheme="majorHAnsi" w:eastAsiaTheme="majorEastAsia" w:hAnsiTheme="majorHAnsi" w:cstheme="majorBidi"/>
-      <w:color w:val="2F5496" w:themeColor="accent1" w:themeShade="BF"/>
-      <w:sz w:val="26"/>
-      <w:szCs w:val="26"/>
-    </w:rPr>
-  </w:style>
-  <w:style w:type="paragraph" w:styleId="Heading3">
-    <w:name w:val="heading 3"/>
-    <w:basedOn w:val="Normal"/>
-    <w:next w:val="Normal"/>
-    <w:link w:val="Heading3Char"/>
-    <w:uiPriority w:val="9"/>
-    <w:semiHidden/>
-    <w:unhideWhenUsed/>
-    <w:qFormat/>
-    <w:rsid w:val="00C07C36"/>
-    <w:pPr>
-      <w:keepNext/>
-      <w:keepLines/>
-      <w:spacing w:before="40" w:after="0"/>
-      <w:outlineLvl w:val="2"/>
-    </w:pPr>
-    <w:rPr>
-      <w:rFonts w:asciiTheme="majorHAnsi" w:eastAsiaTheme="majorEastAsia" w:hAnsiTheme="majorHAnsi" w:cstheme="majorBidi"/>
-      <w:color w:val="1F3763" w:themeColor="accent1" w:themeShade="7F"/>
-      <w:sz w:val="24"/>
-      <w:szCs w:val="24"/>
-    </w:rPr>
-  </w:style>
-  <w:style w:type="character" w:default="1" w:styleId="DefaultParagraphFont">
-    <w:name w:val="Default Paragraph Font"/>
-    <w:uiPriority w:val="1"/>
-    <w:semiHidden/>
-    <w:unhideWhenUsed/>
-  </w:style>
-  <w:style w:type="table" w:default="1" w:styleId="TableNormal">
-    <w:name w:val="Normal Table"/>
-    <w:uiPriority w:val="99"/>
-    <w:semiHidden/>
-    <w:unhideWhenUsed/>
-    <w:tblPr>
-      <w:tblInd w:w="0" w:type="dxa"/>
-      <w:tblCellMar>
-        <w:top w:w="0" w:type="dxa"/>
-        <w:left w:w="108" w:type="dxa"/>
-        <w:bottom w:w="0" w:type="dxa"/>
-        <w:right w:w="108" w:type="dxa"/>
-      </w:tblCellMar>
-    </w:tblPr>
-  </w:style>
-  <w:style w:type="numbering" w:default="1" w:styleId="NoList">
-    <w:name w:val="No List"/>
-    <w:uiPriority w:val="99"/>
-    <w:semiHidden/>
-    <w:unhideWhenUsed/>
-  </w:style>
-  <w:style w:type="character" w:customStyle="1" w:styleId="Heading1Char">
-    <w:name w:val="Heading 1 Char"/>
-    <w:basedOn w:val="DefaultParagraphFont"/>
-    <w:link w:val="Heading1"/>
-    <w:uiPriority w:val="9"/>
-    <w:rsid w:val="007138E1"/>
-    <w:rPr>
-      <w:rFonts w:asciiTheme="majorHAnsi" w:eastAsiaTheme="majorEastAsia" w:hAnsiTheme="majorHAnsi" w:cstheme="majorBidi"/>
-      <w:color w:val="2F5496" w:themeColor="accent1" w:themeShade="BF"/>
-      <w:sz w:val="32"/>
-      <w:szCs w:val="32"/>
-    </w:rPr>
-  </w:style>
-  <w:style w:type="paragraph" w:customStyle="1" w:styleId="H1">
-    <w:name w:val="H1"/>
-    <w:basedOn w:val="Normal"/>
-    <w:next w:val="H2"/>
-    <w:link w:val="H1Char"/>
-    <w:qFormat/>
-    <w:rsid w:val="00F5441D"/>
-    <w:rPr>
-      <w:b/>
-      <w:sz w:val="32"/>
-    </w:rPr>
-  </w:style>
-  <w:style w:type="paragraph" w:customStyle="1" w:styleId="H2">
-    <w:name w:val="H2"/>
-    <w:basedOn w:val="H1"/>
-    <w:link w:val="H2Char"/>
-    <w:autoRedefine/>
-    <w:qFormat/>
-    <w:rsid w:val="0045671E"/>
-    <w:pPr>
-      <w:spacing w:after="0" w:line="240" w:lineRule="auto"/>
-      <w:jc w:val="center"/>
-    </w:pPr>
-    <w:rPr>
-      <w:b w:val="0"/>
-      <w:sz w:val="22"/>
-    </w:rPr>
-  </w:style>
-  <w:style w:type="character" w:customStyle="1" w:styleId="H1Char">
-    <w:name w:val="H1 Char"/>
-    <w:basedOn w:val="DefaultParagraphFont"/>
-    <w:link w:val="H1"/>
-    <w:rsid w:val="00805E52"/>
-    <w:rPr>
-      <w:rFonts w:ascii="Times New Roman" w:hAnsi="Times New Roman"/>
-      <w:b/>
-      <w:sz w:val="32"/>
-    </w:rPr>
-  </w:style>
-  <w:style w:type="paragraph" w:styleId="TOCHeading">
-    <w:name w:val="TOC Heading"/>
-    <w:basedOn w:val="Heading1"/>
-    <w:next w:val="Normal"/>
-    <w:link w:val="TOCHeadingChar"/>
-    <w:uiPriority w:val="39"/>
-    <w:unhideWhenUsed/>
-    <w:qFormat/>
-    <w:rsid w:val="00C07C36"/>
-    <w:pPr>
-      <w:outlineLvl w:val="9"/>
-    </w:pPr>
-  </w:style>
-  <w:style w:type="character" w:customStyle="1" w:styleId="H2Char">
-    <w:name w:val="H2 Char"/>
-    <w:basedOn w:val="H1Char"/>
-    <w:link w:val="H2"/>
-    <w:rsid w:val="0045671E"/>
-    <w:rPr>
-      <w:rFonts w:ascii="Times New Roman" w:hAnsi="Times New Roman"/>
-      <w:b w:val="0"/>
-      <w:sz w:val="32"/>
-    </w:rPr>
-  </w:style>
-  <w:style w:type="character" w:customStyle="1" w:styleId="Heading2Char">
-    <w:name w:val="Heading 2 Char"/>
-    <w:basedOn w:val="DefaultParagraphFont"/>
-    <w:link w:val="Heading2"/>
-    <w:uiPriority w:val="9"/>
-    <w:semiHidden/>
-    <w:rsid w:val="00C07C36"/>
-    <w:rPr>
-      <w:rFonts w:asciiTheme="majorHAnsi" w:eastAsiaTheme="majorEastAsia" w:hAnsiTheme="majorHAnsi" w:cstheme="majorBidi"/>
-      <w:color w:val="2F5496" w:themeColor="accent1" w:themeShade="BF"/>
-      <w:sz w:val="26"/>
-      <w:szCs w:val="26"/>
-    </w:rPr>
-  </w:style>
-  <w:style w:type="character" w:customStyle="1" w:styleId="Heading3Char">
-    <w:name w:val="Heading 3 Char"/>
-    <w:basedOn w:val="DefaultParagraphFont"/>
-    <w:link w:val="Heading3"/>
-    <w:uiPriority w:val="9"/>
-    <w:semiHidden/>
-    <w:rsid w:val="00C07C36"/>
-    <w:rPr>
-      <w:rFonts w:asciiTheme="majorHAnsi" w:eastAsiaTheme="majorEastAsia" w:hAnsiTheme="majorHAnsi" w:cstheme="majorBidi"/>
-      <w:color w:val="1F3763" w:themeColor="accent1" w:themeShade="7F"/>
-      <w:sz w:val="24"/>
-      <w:szCs w:val="24"/>
-    </w:rPr>
-  </w:style>
-  <w:style w:type="paragraph" w:styleId="TOC1">
-    <w:name w:val="toc 1"/>
-    <w:basedOn w:val="Normal"/>
-    <w:next w:val="Normal"/>
-    <w:autoRedefine/>
-    <w:uiPriority w:val="39"/>
-    <w:unhideWhenUsed/>
-    <w:rsid w:val="00C07C36"/>
-    <w:pPr>
-      <w:spacing w:before="120" w:after="0"/>
-    </w:pPr>
-    <w:rPr>
-      <w:rFonts w:asciiTheme="minorHAnsi" w:hAnsiTheme="minorHAnsi" w:cstheme="minorHAnsi"/>
-      <w:b/>
-      <w:bCs/>
-      <w:i/>
-      <w:iCs/>
-      <w:sz w:val="24"/>
-      <w:szCs w:val="28"/>
-    </w:rPr>
-  </w:style>
-  <w:style w:type="paragraph" w:styleId="TOC2">
-    <w:name w:val="toc 2"/>
-    <w:basedOn w:val="Normal"/>
-    <w:next w:val="Normal"/>
-    <w:autoRedefine/>
-    <w:uiPriority w:val="39"/>
-    <w:unhideWhenUsed/>
-    <w:rsid w:val="00C07C36"/>
-    <w:pPr>
-      <w:spacing w:before="120" w:after="0"/>
-      <w:ind w:left="260"/>
-    </w:pPr>
-    <w:rPr>
-      <w:rFonts w:asciiTheme="minorHAnsi" w:hAnsiTheme="minorHAnsi" w:cstheme="minorHAnsi"/>
-      <w:b/>
-      <w:bCs/>
-      <w:szCs w:val="26"/>
-    </w:rPr>
-  </w:style>
-  <w:style w:type="character" w:styleId="Hyperlink">
-    <w:name w:val="Hyperlink"/>
-    <w:basedOn w:val="DefaultParagraphFont"/>
-    <w:uiPriority w:val="99"/>
-    <w:unhideWhenUsed/>
-    <w:rsid w:val="00C07C36"/>
-    <w:rPr>
-      <w:color w:val="0563C1" w:themeColor="hyperlink"/>
-      <w:u w:val="single"/>
-    </w:rPr>
-  </w:style>
-  <w:style w:type="paragraph" w:customStyle="1" w:styleId="H3">
-    <w:name w:val="H3"/>
-    <w:basedOn w:val="H2"/>
-    <w:link w:val="H3Char"/>
-    <w:qFormat/>
-    <w:rsid w:val="001E6E85"/>
-    <w:pPr>
-      <w:numPr>
-        <w:numId w:val="19"/>
-      </w:numPr>
-    </w:pPr>
-    <w:rPr>
-      <w:b/>
-      <w:color w:val="4472C4" w:themeColor="accent1"/>
-      <w:sz w:val="26"/>
-      <w14:textFill>
-        <w14:solidFill>
-          <w14:schemeClr w14:val="accent1">
-            <w14:lumMod w14:val="50000"/>
-            <w14:lumMod w14:val="65000"/>
-            <w14:lumOff w14:val="35000"/>
-          </w14:schemeClr>
-        </w14:solidFill>
-      </w14:textFill>
-    </w:rPr>
-  </w:style>
-  <w:style w:type="paragraph" w:styleId="TOC3">
-    <w:name w:val="toc 3"/>
-    <w:basedOn w:val="Normal"/>
-    <w:next w:val="Normal"/>
-    <w:autoRedefine/>
-    <w:uiPriority w:val="39"/>
-    <w:unhideWhenUsed/>
-    <w:rsid w:val="00805E52"/>
-    <w:pPr>
-      <w:spacing w:after="0"/>
-      <w:ind w:left="520"/>
-    </w:pPr>
-    <w:rPr>
-      <w:rFonts w:asciiTheme="minorHAnsi" w:hAnsiTheme="minorHAnsi" w:cstheme="minorHAnsi"/>
-      <w:sz w:val="20"/>
-      <w:szCs w:val="24"/>
-    </w:rPr>
-  </w:style>
-  <w:style w:type="character" w:customStyle="1" w:styleId="TOCHeadingChar">
-    <w:name w:val="TOC Heading Char"/>
-    <w:basedOn w:val="Heading1Char"/>
-    <w:link w:val="TOCHeading"/>
-    <w:uiPriority w:val="39"/>
-    <w:rsid w:val="00C07C36"/>
-    <w:rPr>
-      <w:rFonts w:asciiTheme="majorHAnsi" w:eastAsiaTheme="majorEastAsia" w:hAnsiTheme="majorHAnsi" w:cstheme="majorBidi"/>
-      <w:color w:val="2F5496" w:themeColor="accent1" w:themeShade="BF"/>
-      <w:sz w:val="32"/>
-      <w:szCs w:val="32"/>
-    </w:rPr>
-  </w:style>
-  <w:style w:type="character" w:customStyle="1" w:styleId="H3Char">
-    <w:name w:val="H3 Char"/>
-    <w:basedOn w:val="TOCHeadingChar"/>
-    <w:link w:val="H3"/>
-    <w:rsid w:val="001E6E85"/>
-    <w:rPr>
-      <w:rFonts w:ascii="Times New Roman" w:eastAsiaTheme="majorEastAsia" w:hAnsi="Times New Roman" w:cstheme="majorBidi"/>
-      <w:color w:val="4472C4" w:themeColor="accent1"/>
-      <w:sz w:val="26"/>
-      <w:szCs w:val="32"/>
-      <w14:textFill>
-        <w14:solidFill>
-          <w14:schemeClr w14:val="accent1">
-            <w14:lumMod w14:val="50000"/>
-            <w14:lumMod w14:val="65000"/>
-            <w14:lumOff w14:val="35000"/>
-          </w14:schemeClr>
-        </w14:solidFill>
-      </w14:textFill>
-    </w:rPr>
-  </w:style>
-  <w:style w:type="paragraph" w:styleId="Header">
-    <w:name w:val="header"/>
-    <w:basedOn w:val="Normal"/>
-    <w:link w:val="HeaderChar"/>
-    <w:uiPriority w:val="99"/>
-    <w:unhideWhenUsed/>
-    <w:rsid w:val="00805E52"/>
-    <w:pPr>
-      <w:tabs>
-        <w:tab w:val="center" w:pos="4680"/>
-        <w:tab w:val="right" w:pos="9360"/>
-      </w:tabs>
-      <w:spacing w:after="0" w:line="240" w:lineRule="auto"/>
-    </w:pPr>
-  </w:style>
-  <w:style w:type="character" w:customStyle="1" w:styleId="HeaderChar">
-    <w:name w:val="Header Char"/>
-    <w:basedOn w:val="DefaultParagraphFont"/>
-    <w:link w:val="Header"/>
-    <w:uiPriority w:val="99"/>
-    <w:rsid w:val="00805E52"/>
-  </w:style>
-  <w:style w:type="paragraph" w:styleId="Footer">
-    <w:name w:val="footer"/>
-    <w:basedOn w:val="Normal"/>
-    <w:link w:val="FooterChar"/>
-    <w:uiPriority w:val="99"/>
-    <w:unhideWhenUsed/>
-    <w:rsid w:val="00805E52"/>
-    <w:pPr>
-      <w:tabs>
-        <w:tab w:val="center" w:pos="4680"/>
-        <w:tab w:val="right" w:pos="9360"/>
-      </w:tabs>
-      <w:spacing w:after="0" w:line="240" w:lineRule="auto"/>
-    </w:pPr>
-  </w:style>
-  <w:style w:type="character" w:customStyle="1" w:styleId="FooterChar">
-    <w:name w:val="Footer Char"/>
-    <w:basedOn w:val="DefaultParagraphFont"/>
-    <w:link w:val="Footer"/>
-    <w:uiPriority w:val="99"/>
-    <w:rsid w:val="00805E52"/>
-  </w:style>
-  <w:style w:type="paragraph" w:styleId="NoSpacing">
-    <w:name w:val="No Spacing"/>
-    <w:uiPriority w:val="1"/>
-    <w:qFormat/>
-    <w:rsid w:val="00805E52"/>
-    <w:pPr>
-      <w:spacing w:after="0" w:line="240" w:lineRule="auto"/>
-    </w:pPr>
-    <w:rPr>
-      <w:color w:val="44546A" w:themeColor="text2"/>
-      <w:sz w:val="20"/>
-      <w:szCs w:val="20"/>
-    </w:rPr>
-  </w:style>
-  <w:style w:type="table" w:styleId="TableGrid">
-    <w:name w:val="Table Grid"/>
-    <w:basedOn w:val="TableNormal"/>
-    <w:uiPriority w:val="39"/>
-    <w:rsid w:val="00F5441D"/>
-    <w:pPr>
-      <w:spacing w:after="0" w:line="240" w:lineRule="auto"/>
-    </w:pPr>
-    <w:tblPr>
-      <w:tblInd w:w="0" w:type="dxa"/>
-      <w:tblBorders>
-        <w:top w:val="single" w:sz="4" w:space="0" w:color="auto"/>
-        <w:left w:val="single" w:sz="4" w:space="0" w:color="auto"/>
-        <w:bottom w:val="single" w:sz="4" w:space="0" w:color="auto"/>
-        <w:right w:val="single" w:sz="4" w:space="0" w:color="auto"/>
-        <w:insideH w:val="single" w:sz="4" w:space="0" w:color="auto"/>
-        <w:insideV w:val="single" w:sz="4" w:space="0" w:color="auto"/>
-      </w:tblBorders>
-      <w:tblCellMar>
-        <w:top w:w="0" w:type="dxa"/>
-        <w:left w:w="108" w:type="dxa"/>
-        <w:bottom w:w="0" w:type="dxa"/>
-        <w:right w:w="108" w:type="dxa"/>
-      </w:tblCellMar>
-    </w:tblPr>
-  </w:style>
-  <w:style w:type="table" w:customStyle="1" w:styleId="GridTable4">
-    <w:name w:val="Grid Table 4"/>
-    <w:basedOn w:val="TableNormal"/>
-    <w:uiPriority w:val="49"/>
-    <w:rsid w:val="00F5441D"/>
-    <w:pPr>
-      <w:spacing w:after="0" w:line="240" w:lineRule="auto"/>
-    </w:pPr>
-    <w:tblPr>
-      <w:tblStyleRowBandSize w:val="1"/>
-      <w:tblStyleColBandSize w:val="1"/>
-      <w:tblInd w:w="0" w:type="dxa"/>
-      <w:tblBorders>
-        <w:top w:val="single" w:sz="4" w:space="0" w:color="666666" w:themeColor="text1" w:themeTint="99"/>
-        <w:left w:val="single" w:sz="4" w:space="0" w:color="666666" w:themeColor="text1" w:themeTint="99"/>
-        <w:bottom w:val="single" w:sz="4" w:space="0" w:color="666666" w:themeColor="text1" w:themeTint="99"/>
-        <w:right w:val="single" w:sz="4" w:space="0" w:color="666666" w:themeColor="text1" w:themeTint="99"/>
-        <w:insideH w:val="single" w:sz="4" w:space="0" w:color="666666" w:themeColor="text1" w:themeTint="99"/>
-        <w:insideV w:val="single" w:sz="4" w:space="0" w:color="666666" w:themeColor="text1" w:themeTint="99"/>
-      </w:tblBorders>
-      <w:tblCellMar>
-        <w:top w:w="0" w:type="dxa"/>
-        <w:left w:w="108" w:type="dxa"/>
-        <w:bottom w:w="0" w:type="dxa"/>
-        <w:right w:w="108" w:type="dxa"/>
-      </w:tblCellMar>
-    </w:tblPr>
-    <w:tblStylePr w:type="firstRow">
-      <w:rPr>
-        <w:b/>
-        <w:bCs/>
-        <w:color w:val="FFFFFF" w:themeColor="background1"/>
-      </w:rPr>
-      <w:tblPr/>
-      <w:tcPr>
-        <w:tcBorders>
-          <w:top w:val="single" w:sz="4" w:space="0" w:color="000000" w:themeColor="text1"/>
-          <w:left w:val="single" w:sz="4" w:space="0" w:color="000000" w:themeColor="text1"/>
-          <w:bottom w:val="single" w:sz="4" w:space="0" w:color="000000" w:themeColor="text1"/>
-          <w:right w:val="single" w:sz="4" w:space="0" w:color="000000" w:themeColor="text1"/>
-          <w:insideH w:val="nil"/>
-          <w:insideV w:val="nil"/>
-        </w:tcBorders>
-        <w:shd w:val="clear" w:color="auto" w:fill="000000" w:themeFill="text1"/>
-      </w:tcPr>
-    </w:tblStylePr>
-    <w:tblStylePr w:type="lastRow">
-      <w:rPr>
-        <w:b/>
-        <w:bCs/>
-      </w:rPr>
-      <w:tblPr/>
-      <w:tcPr>
-        <w:tcBorders>
-          <w:top w:val="double" w:sz="4" w:space="0" w:color="000000" w:themeColor="text1"/>
-        </w:tcBorders>
-      </w:tcPr>
-    </w:tblStylePr>
-    <w:tblStylePr w:type="firstCol">
-      <w:rPr>
-        <w:b/>
-        <w:bCs/>
-      </w:rPr>
-    </w:tblStylePr>
-    <w:tblStylePr w:type="lastCol">
-      <w:rPr>
-        <w:b/>
-        <w:bCs/>
-      </w:rPr>
-    </w:tblStylePr>
-    <w:tblStylePr w:type="band1Vert">
-      <w:tblPr/>
-      <w:tcPr>
-        <w:shd w:val="clear" w:color="auto" w:fill="CCCCCC" w:themeFill="text1" w:themeFillTint="33"/>
-      </w:tcPr>
-    </w:tblStylePr>
-    <w:tblStylePr w:type="band1Horz">
-      <w:tblPr/>
-      <w:tcPr>
-        <w:shd w:val="clear" w:color="auto" w:fill="CCCCCC" w:themeFill="text1" w:themeFillTint="33"/>
-      </w:tcPr>
-    </w:tblStylePr>
-  </w:style>
-  <w:style w:type="paragraph" w:styleId="ListParagraph">
-    <w:name w:val="List Paragraph"/>
-    <w:basedOn w:val="Normal"/>
-    <w:uiPriority w:val="34"/>
-    <w:qFormat/>
-    <w:rsid w:val="005D0B86"/>
-    <w:pPr>
-      <w:ind w:left="720"/>
-      <w:contextualSpacing/>
-    </w:pPr>
-  </w:style>
-  <w:style w:type="paragraph" w:styleId="TOC4">
-    <w:name w:val="toc 4"/>
-    <w:basedOn w:val="Normal"/>
-    <w:next w:val="Normal"/>
-    <w:autoRedefine/>
-    <w:uiPriority w:val="39"/>
-    <w:unhideWhenUsed/>
-    <w:rsid w:val="004C05CB"/>
-    <w:pPr>
-      <w:spacing w:after="0"/>
-      <w:ind w:left="780"/>
-    </w:pPr>
-    <w:rPr>
-      <w:rFonts w:asciiTheme="minorHAnsi" w:hAnsiTheme="minorHAnsi" w:cstheme="minorHAnsi"/>
-      <w:sz w:val="20"/>
-      <w:szCs w:val="24"/>
-    </w:rPr>
-  </w:style>
-  <w:style w:type="paragraph" w:styleId="TOC5">
-    <w:name w:val="toc 5"/>
-    <w:basedOn w:val="Normal"/>
-    <w:next w:val="Normal"/>
-    <w:autoRedefine/>
-    <w:uiPriority w:val="39"/>
-    <w:unhideWhenUsed/>
-    <w:rsid w:val="004C05CB"/>
-    <w:pPr>
-      <w:spacing w:after="0"/>
-      <w:ind w:left="1040"/>
-    </w:pPr>
-    <w:rPr>
-      <w:rFonts w:asciiTheme="minorHAnsi" w:hAnsiTheme="minorHAnsi" w:cstheme="minorHAnsi"/>
-      <w:sz w:val="20"/>
-      <w:szCs w:val="24"/>
-    </w:rPr>
-  </w:style>
-  <w:style w:type="paragraph" w:styleId="TOC6">
-    <w:name w:val="toc 6"/>
-    <w:basedOn w:val="Normal"/>
-    <w:next w:val="Normal"/>
-    <w:autoRedefine/>
-    <w:uiPriority w:val="39"/>
-    <w:unhideWhenUsed/>
-    <w:rsid w:val="004C05CB"/>
-    <w:pPr>
-      <w:spacing w:after="0"/>
-      <w:ind w:left="1300"/>
-    </w:pPr>
-    <w:rPr>
-      <w:rFonts w:asciiTheme="minorHAnsi" w:hAnsiTheme="minorHAnsi" w:cstheme="minorHAnsi"/>
-      <w:sz w:val="20"/>
-      <w:szCs w:val="24"/>
-    </w:rPr>
-  </w:style>
-  <w:style w:type="paragraph" w:styleId="TOC7">
-    <w:name w:val="toc 7"/>
-    <w:basedOn w:val="Normal"/>
-    <w:next w:val="Normal"/>
-    <w:autoRedefine/>
-    <w:uiPriority w:val="39"/>
-    <w:unhideWhenUsed/>
-    <w:rsid w:val="004C05CB"/>
-    <w:pPr>
-      <w:spacing w:after="0"/>
-      <w:ind w:left="1560"/>
-    </w:pPr>
-    <w:rPr>
-      <w:rFonts w:asciiTheme="minorHAnsi" w:hAnsiTheme="minorHAnsi" w:cstheme="minorHAnsi"/>
-      <w:sz w:val="20"/>
-      <w:szCs w:val="24"/>
-    </w:rPr>
-  </w:style>
-  <w:style w:type="paragraph" w:styleId="TOC8">
-    <w:name w:val="toc 8"/>
-    <w:basedOn w:val="Normal"/>
-    <w:next w:val="Normal"/>
-    <w:autoRedefine/>
-    <w:uiPriority w:val="39"/>
-    <w:unhideWhenUsed/>
-    <w:rsid w:val="004C05CB"/>
-    <w:pPr>
-      <w:spacing w:after="0"/>
-      <w:ind w:left="1820"/>
-    </w:pPr>
-    <w:rPr>
-      <w:rFonts w:asciiTheme="minorHAnsi" w:hAnsiTheme="minorHAnsi" w:cstheme="minorHAnsi"/>
-      <w:sz w:val="20"/>
-      <w:szCs w:val="24"/>
-    </w:rPr>
-  </w:style>
-  <w:style w:type="paragraph" w:styleId="TOC9">
-    <w:name w:val="toc 9"/>
-    <w:basedOn w:val="Normal"/>
-    <w:next w:val="Normal"/>
-    <w:autoRedefine/>
-    <w:uiPriority w:val="39"/>
-    <w:unhideWhenUsed/>
-    <w:rsid w:val="004C05CB"/>
-    <w:pPr>
-      <w:spacing w:after="0"/>
-      <w:ind w:left="2080"/>
-    </w:pPr>
-    <w:rPr>
-      <w:rFonts w:asciiTheme="minorHAnsi" w:hAnsiTheme="minorHAnsi" w:cstheme="minorHAnsi"/>
-      <w:sz w:val="20"/>
-      <w:szCs w:val="24"/>
-    </w:rPr>
-  </w:style>
-  <w:style w:type="table" w:customStyle="1" w:styleId="GridTable1Light">
-    <w:name w:val="Grid Table 1 Light"/>
-    <w:basedOn w:val="TableNormal"/>
-    <w:uiPriority w:val="46"/>
-    <w:rsid w:val="00E36E34"/>
-    <w:pPr>
-      <w:spacing w:after="0" w:line="240" w:lineRule="auto"/>
-    </w:pPr>
-    <w:tblPr>
-      <w:tblStyleRowBandSize w:val="1"/>
-      <w:tblStyleColBandSize w:val="1"/>
-      <w:tblInd w:w="0" w:type="dxa"/>
-      <w:tblBorders>
-        <w:top w:val="single" w:sz="4" w:space="0" w:color="999999" w:themeColor="text1" w:themeTint="66"/>
-        <w:left w:val="single" w:sz="4" w:space="0" w:color="999999" w:themeColor="text1" w:themeTint="66"/>
-        <w:bottom w:val="single" w:sz="4" w:space="0" w:color="999999" w:themeColor="text1" w:themeTint="66"/>
-        <w:right w:val="single" w:sz="4" w:space="0" w:color="999999" w:themeColor="text1" w:themeTint="66"/>
-        <w:insideH w:val="single" w:sz="4" w:space="0" w:color="999999" w:themeColor="text1" w:themeTint="66"/>
-        <w:insideV w:val="single" w:sz="4" w:space="0" w:color="999999" w:themeColor="text1" w:themeTint="66"/>
-      </w:tblBorders>
-      <w:tblCellMar>
-        <w:top w:w="0" w:type="dxa"/>
-        <w:left w:w="108" w:type="dxa"/>
-        <w:bottom w:w="0" w:type="dxa"/>
-        <w:right w:w="108" w:type="dxa"/>
-      </w:tblCellMar>
-    </w:tblPr>
-    <w:tblStylePr w:type="firstRow">
-      <w:rPr>
-        <w:b/>
-        <w:bCs/>
-      </w:rPr>
-      <w:tblPr/>
-      <w:tcPr>
-        <w:tcBorders>
-          <w:bottom w:val="single" w:sz="12" w:space="0" w:color="666666" w:themeColor="text1" w:themeTint="99"/>
-        </w:tcBorders>
-      </w:tcPr>
-    </w:tblStylePr>
-    <w:tblStylePr w:type="lastRow">
-      <w:rPr>
-        <w:b/>
-        <w:bCs/>
-      </w:rPr>
-      <w:tblPr/>
-      <w:tcPr>
-        <w:tcBorders>
-          <w:top w:val="double" w:sz="2" w:space="0" w:color="666666" w:themeColor="text1" w:themeTint="99"/>
-        </w:tcBorders>
-      </w:tcPr>
-    </w:tblStylePr>
-    <w:tblStylePr w:type="firstCol">
-      <w:rPr>
-        <w:b/>
-        <w:bCs/>
-      </w:rPr>
-    </w:tblStylePr>
-    <w:tblStylePr w:type="lastCol">
-      <w:rPr>
-        <w:b/>
-        <w:bCs/>
-      </w:rPr>
-    </w:tblStylePr>
-  </w:style>
-  <w:style w:type="table" w:customStyle="1" w:styleId="GridTable6Colorful">
-    <w:name w:val="Grid Table 6 Colorful"/>
-    <w:basedOn w:val="TableNormal"/>
-    <w:uiPriority w:val="51"/>
-    <w:rsid w:val="00645083"/>
-    <w:pPr>
-      <w:spacing w:after="0" w:line="240" w:lineRule="auto"/>
-    </w:pPr>
-    <w:rPr>
-      <w:color w:val="000000" w:themeColor="text1"/>
-    </w:rPr>
-    <w:tblPr>
-      <w:tblStyleRowBandSize w:val="1"/>
-      <w:tblStyleColBandSize w:val="1"/>
-      <w:tblInd w:w="0" w:type="dxa"/>
-      <w:tblBorders>
-        <w:top w:val="single" w:sz="4" w:space="0" w:color="666666" w:themeColor="text1" w:themeTint="99"/>
-        <w:left w:val="single" w:sz="4" w:space="0" w:color="666666" w:themeColor="text1" w:themeTint="99"/>
-        <w:bottom w:val="single" w:sz="4" w:space="0" w:color="666666" w:themeColor="text1" w:themeTint="99"/>
-        <w:right w:val="single" w:sz="4" w:space="0" w:color="666666" w:themeColor="text1" w:themeTint="99"/>
-        <w:insideH w:val="single" w:sz="4" w:space="0" w:color="666666" w:themeColor="text1" w:themeTint="99"/>
-        <w:insideV w:val="single" w:sz="4" w:space="0" w:color="666666" w:themeColor="text1" w:themeTint="99"/>
-      </w:tblBorders>
-      <w:tblCellMar>
-        <w:top w:w="0" w:type="dxa"/>
-        <w:left w:w="108" w:type="dxa"/>
-        <w:bottom w:w="0" w:type="dxa"/>
-        <w:right w:w="108" w:type="dxa"/>
-      </w:tblCellMar>
     </w:tblPr>
     <w:tblStylePr w:type="firstRow">
       <w:rPr>
@@ -14415,7 +14191,7 @@
   <a:extraClrSchemeLst/>
   <a:extLst>
     <a:ext uri="{05A4C25C-085E-4340-85A3-A5531E510DB2}">
-      <thm15:themeFamily xmlns="" xmlns:thm15="http://schemas.microsoft.com/office/thememl/2012/main" name="Office Theme" id="{62F939B6-93AF-4DB8-9C6B-D6C7DFDC589F}" vid="{4A3C46E8-61CC-4603-A589-7422A47A8E4A}"/>
+      <thm15:themeFamily xmlns:thm15="http://schemas.microsoft.com/office/thememl/2012/main" name="Office Theme" id="{62F939B6-93AF-4DB8-9C6B-D6C7DFDC589F}" vid="{4A3C46E8-61CC-4603-A589-7422A47A8E4A}"/>
     </a:ext>
   </a:extLst>
 </a:theme>
@@ -14445,7 +14221,7 @@
 </file>
 
 <file path=customXml/itemProps2.xml><?xml version="1.0" encoding="utf-8"?>
-<ds:datastoreItem xmlns:ds="http://schemas.openxmlformats.org/officeDocument/2006/customXml" ds:itemID="{EB221663-D60A-4A2C-836B-B33634AF50D9}">
+<ds:datastoreItem xmlns:ds="http://schemas.openxmlformats.org/officeDocument/2006/customXml" ds:itemID="{61A9A2CD-C835-444F-ACB3-80E70FFD154C}">
   <ds:schemaRefs>
     <ds:schemaRef ds:uri="http://schemas.openxmlformats.org/officeDocument/2006/bibliography"/>
   </ds:schemaRefs>

</xml_diff>

<commit_message>
Fixed naming errors in CYRS
Signed-off-by: mariam-elshakafi <mariam.elshakafi@gmail.com>
</commit_message>
<xml_diff>
--- a/Input Documents/PO3_DGW_CYRS.docx
+++ b/Input Documents/PO3_DGW_CYRS.docx
@@ -702,12 +702,7 @@
                   <w:cnfStyle w:val="000000100000" w:firstRow="0" w:lastRow="0" w:firstColumn="0" w:lastColumn="0" w:oddVBand="0" w:evenVBand="0" w:oddHBand="1" w:evenHBand="0" w:firstRowFirstColumn="0" w:firstRowLastColumn="0" w:lastRowFirstColumn="0" w:lastRowLastColumn="0"/>
                 </w:pPr>
                 <w:r>
-                  <w:t>Bas</w:t>
-                </w:r>
-                <w:bookmarkStart w:id="1" w:name="_GoBack"/>
-                <w:bookmarkEnd w:id="1"/>
-                <w:r>
-                  <w:t>sem Ezzat</w:t>
+                  <w:t>Bassem Ezzat</w:t>
                 </w:r>
                 <w:r>
                   <w:t xml:space="preserve"> </w:t>
@@ -806,7 +801,7 @@
               <w:color w:val="000000" w:themeColor="text1"/>
             </w:rPr>
           </w:pPr>
-          <w:bookmarkStart w:id="2" w:name="_Toc31711534"/>
+          <w:bookmarkStart w:id="1" w:name="_Toc31711534"/>
           <w:r>
             <w:rPr>
               <w:rFonts w:asciiTheme="majorBidi" w:hAnsiTheme="majorBidi"/>
@@ -816,7 +811,7 @@
             </w:rPr>
             <w:t>Table of history</w:t>
           </w:r>
-          <w:bookmarkEnd w:id="2"/>
+          <w:bookmarkEnd w:id="1"/>
         </w:p>
         <w:tbl>
           <w:tblPr>
@@ -4716,27 +4711,7 @@
                     <w:sz w:val="22"/>
                     <w:szCs w:val="22"/>
                   </w:rPr>
-                  <w:t>REQ_PO3_DGW_CYRS</w:t>
-                </w:r>
-                <w:r>
-                  <w:rPr>
-                    <w:rStyle w:val="Hyperlink"/>
-                    <w:rFonts w:asciiTheme="majorBidi" w:hAnsiTheme="majorBidi" w:cstheme="majorBidi"/>
-                    <w:noProof/>
-                    <w:sz w:val="22"/>
-                    <w:szCs w:val="22"/>
-                  </w:rPr>
-                  <w:t>_</w:t>
-                </w:r>
-                <w:r>
-                  <w:rPr>
-                    <w:rStyle w:val="Hyperlink"/>
-                    <w:rFonts w:asciiTheme="majorBidi" w:hAnsiTheme="majorBidi" w:cstheme="majorBidi"/>
-                    <w:noProof/>
-                    <w:sz w:val="22"/>
-                    <w:szCs w:val="22"/>
-                  </w:rPr>
-                  <w:t>13_V01</w:t>
+                  <w:t>REQ_PO3_DGW_CYRS_13_V01</w:t>
                 </w:r>
                 <w:r>
                   <w:rPr>
@@ -5547,10 +5522,10 @@
           <w:color w:val="000000" w:themeColor="text1"/>
         </w:rPr>
       </w:pPr>
-      <w:bookmarkStart w:id="3" w:name="_Toc31711535"/>
-      <w:bookmarkStart w:id="4" w:name="_Toc30795619"/>
-      <w:bookmarkStart w:id="5" w:name="_Toc30795779"/>
-      <w:bookmarkStart w:id="6" w:name="_Toc30870356"/>
+      <w:bookmarkStart w:id="2" w:name="_Toc31711535"/>
+      <w:bookmarkStart w:id="3" w:name="_Toc30795619"/>
+      <w:bookmarkStart w:id="4" w:name="_Toc30795779"/>
+      <w:bookmarkStart w:id="5" w:name="_Toc30870356"/>
       <w:r>
         <w:rPr>
           <w:rFonts w:asciiTheme="majorBidi" w:hAnsiTheme="majorBidi"/>
@@ -5561,21 +5536,21 @@
         <w:lastRenderedPageBreak/>
         <w:t>Introduction</w:t>
       </w:r>
-      <w:bookmarkEnd w:id="3"/>
+      <w:bookmarkEnd w:id="2"/>
     </w:p>
     <w:p>
       <w:pPr>
         <w:pStyle w:val="Style1"/>
         <w:spacing w:after="240"/>
       </w:pPr>
-      <w:bookmarkStart w:id="7" w:name="_Toc31711536"/>
+      <w:bookmarkStart w:id="6" w:name="_Toc31711536"/>
       <w:r>
         <w:t>Purpose</w:t>
       </w:r>
+      <w:bookmarkEnd w:id="3"/>
       <w:bookmarkEnd w:id="4"/>
       <w:bookmarkEnd w:id="5"/>
       <w:bookmarkEnd w:id="6"/>
-      <w:bookmarkEnd w:id="7"/>
     </w:p>
     <w:p>
       <w:pPr>
@@ -5657,16 +5632,16 @@
           <w:lang w:val="af-ZA"/>
         </w:rPr>
       </w:pPr>
-      <w:bookmarkStart w:id="8" w:name="_Toc30870357"/>
-      <w:bookmarkStart w:id="9" w:name="_Toc31711537"/>
+      <w:bookmarkStart w:id="7" w:name="_Toc30870357"/>
+      <w:bookmarkStart w:id="8" w:name="_Toc31711537"/>
       <w:r>
         <w:rPr>
           <w:lang w:val="af-ZA"/>
         </w:rPr>
         <w:t>Document Abbreviation</w:t>
       </w:r>
+      <w:bookmarkEnd w:id="7"/>
       <w:bookmarkEnd w:id="8"/>
-      <w:bookmarkEnd w:id="9"/>
     </w:p>
     <w:tbl>
       <w:tblPr>
@@ -5910,17 +5885,17 @@
         <w:pStyle w:val="Style1"/>
         <w:spacing w:after="240"/>
       </w:pPr>
-      <w:bookmarkStart w:id="10" w:name="_Toc30795620"/>
-      <w:bookmarkStart w:id="11" w:name="_Toc30795780"/>
-      <w:bookmarkStart w:id="12" w:name="_Toc30870358"/>
-      <w:bookmarkStart w:id="13" w:name="_Toc31711538"/>
+      <w:bookmarkStart w:id="9" w:name="_Toc30795620"/>
+      <w:bookmarkStart w:id="10" w:name="_Toc30795780"/>
+      <w:bookmarkStart w:id="11" w:name="_Toc30870358"/>
+      <w:bookmarkStart w:id="12" w:name="_Toc31711538"/>
       <w:r>
         <w:t>Intended audience and reading suggestions</w:t>
       </w:r>
+      <w:bookmarkEnd w:id="9"/>
       <w:bookmarkEnd w:id="10"/>
       <w:bookmarkEnd w:id="11"/>
       <w:bookmarkEnd w:id="12"/>
-      <w:bookmarkEnd w:id="13"/>
     </w:p>
     <w:p>
       <w:pPr>
@@ -5946,17 +5921,17 @@
         <w:pStyle w:val="Style1"/>
         <w:spacing w:after="240"/>
       </w:pPr>
-      <w:bookmarkStart w:id="14" w:name="_Toc30795621"/>
-      <w:bookmarkStart w:id="15" w:name="_Toc30795781"/>
-      <w:bookmarkStart w:id="16" w:name="_Toc30870359"/>
-      <w:bookmarkStart w:id="17" w:name="_Toc31711539"/>
+      <w:bookmarkStart w:id="13" w:name="_Toc30795621"/>
+      <w:bookmarkStart w:id="14" w:name="_Toc30795781"/>
+      <w:bookmarkStart w:id="15" w:name="_Toc30870359"/>
+      <w:bookmarkStart w:id="16" w:name="_Toc31711539"/>
       <w:r>
         <w:t>Project Scope</w:t>
       </w:r>
+      <w:bookmarkEnd w:id="13"/>
       <w:bookmarkEnd w:id="14"/>
       <w:bookmarkEnd w:id="15"/>
       <w:bookmarkEnd w:id="16"/>
-      <w:bookmarkEnd w:id="17"/>
     </w:p>
     <w:p>
       <w:pPr>
@@ -5981,17 +5956,17 @@
         <w:pStyle w:val="Style1"/>
         <w:spacing w:after="240"/>
       </w:pPr>
-      <w:bookmarkStart w:id="18" w:name="_Toc30795622"/>
-      <w:bookmarkStart w:id="19" w:name="_Toc30795782"/>
-      <w:bookmarkStart w:id="20" w:name="_Toc30870360"/>
-      <w:bookmarkStart w:id="21" w:name="_Toc31711540"/>
+      <w:bookmarkStart w:id="17" w:name="_Toc30795622"/>
+      <w:bookmarkStart w:id="18" w:name="_Toc30795782"/>
+      <w:bookmarkStart w:id="19" w:name="_Toc30870360"/>
+      <w:bookmarkStart w:id="20" w:name="_Toc31711540"/>
       <w:r>
         <w:t>References</w:t>
       </w:r>
+      <w:bookmarkEnd w:id="17"/>
       <w:bookmarkEnd w:id="18"/>
       <w:bookmarkEnd w:id="19"/>
       <w:bookmarkEnd w:id="20"/>
-      <w:bookmarkEnd w:id="21"/>
     </w:p>
     <w:tbl>
       <w:tblPr>
@@ -6214,8 +6189,8 @@
           <w:sz w:val="32"/>
         </w:rPr>
       </w:pPr>
-      <w:bookmarkStart w:id="22" w:name="_Toc30795623"/>
-      <w:bookmarkStart w:id="23" w:name="_Toc30795783"/>
+      <w:bookmarkStart w:id="21" w:name="_Toc30795623"/>
+      <w:bookmarkStart w:id="22" w:name="_Toc30795783"/>
       <w:r>
         <w:br w:type="page"/>
       </w:r>
@@ -6225,33 +6200,33 @@
         <w:pStyle w:val="Style2"/>
         <w:spacing w:after="240"/>
       </w:pPr>
-      <w:bookmarkStart w:id="24" w:name="_Toc30870361"/>
-      <w:bookmarkStart w:id="25" w:name="_Toc31711541"/>
+      <w:bookmarkStart w:id="23" w:name="_Toc30870361"/>
+      <w:bookmarkStart w:id="24" w:name="_Toc31711541"/>
       <w:r>
         <w:lastRenderedPageBreak/>
         <w:t>Overall Description</w:t>
       </w:r>
+      <w:bookmarkEnd w:id="21"/>
       <w:bookmarkEnd w:id="22"/>
       <w:bookmarkEnd w:id="23"/>
       <w:bookmarkEnd w:id="24"/>
-      <w:bookmarkEnd w:id="25"/>
     </w:p>
     <w:p>
       <w:pPr>
         <w:pStyle w:val="Style1"/>
         <w:spacing w:after="240"/>
       </w:pPr>
-      <w:bookmarkStart w:id="26" w:name="_Toc30795625"/>
-      <w:bookmarkStart w:id="27" w:name="_Toc30795785"/>
-      <w:bookmarkStart w:id="28" w:name="_Toc30870362"/>
-      <w:bookmarkStart w:id="29" w:name="_Toc31711542"/>
+      <w:bookmarkStart w:id="25" w:name="_Toc30795625"/>
+      <w:bookmarkStart w:id="26" w:name="_Toc30795785"/>
+      <w:bookmarkStart w:id="27" w:name="_Toc30870362"/>
+      <w:bookmarkStart w:id="28" w:name="_Toc31711542"/>
       <w:r>
         <w:t>Product features</w:t>
       </w:r>
+      <w:bookmarkEnd w:id="25"/>
       <w:bookmarkEnd w:id="26"/>
       <w:bookmarkEnd w:id="27"/>
       <w:bookmarkEnd w:id="28"/>
-      <w:bookmarkEnd w:id="29"/>
     </w:p>
     <w:p>
       <w:r>
@@ -6330,10 +6305,7 @@
         </w:numPr>
       </w:pPr>
       <w:r>
-        <w:t>REQ</w:t>
-      </w:r>
-      <w:r>
-        <w:t>1</w:t>
+        <w:t>FUNC1</w:t>
       </w:r>
     </w:p>
     <w:p>
@@ -6345,10 +6317,7 @@
         </w:numPr>
       </w:pPr>
       <w:r>
-        <w:t>REQ</w:t>
-      </w:r>
-      <w:r>
-        <w:t>2</w:t>
+        <w:t>FUNC2</w:t>
       </w:r>
     </w:p>
     <w:p/>
@@ -6470,18 +6439,18 @@
         <w:pStyle w:val="Style1"/>
         <w:spacing w:after="240"/>
       </w:pPr>
-      <w:bookmarkStart w:id="30" w:name="_Toc30795626"/>
-      <w:bookmarkStart w:id="31" w:name="_Toc30795786"/>
-      <w:bookmarkStart w:id="32" w:name="_Toc30870363"/>
-      <w:bookmarkStart w:id="33" w:name="_Toc31711543"/>
+      <w:bookmarkStart w:id="29" w:name="_Toc30795626"/>
+      <w:bookmarkStart w:id="30" w:name="_Toc30795786"/>
+      <w:bookmarkStart w:id="31" w:name="_Toc30870363"/>
+      <w:bookmarkStart w:id="32" w:name="_Toc31711543"/>
       <w:r>
         <w:lastRenderedPageBreak/>
         <w:t>Operation environment</w:t>
       </w:r>
+      <w:bookmarkEnd w:id="29"/>
       <w:bookmarkEnd w:id="30"/>
       <w:bookmarkEnd w:id="31"/>
       <w:bookmarkEnd w:id="32"/>
-      <w:bookmarkEnd w:id="33"/>
     </w:p>
     <w:p>
       <w:pPr>
@@ -6515,17 +6484,17 @@
         <w:pStyle w:val="Style1"/>
         <w:spacing w:after="240"/>
       </w:pPr>
-      <w:bookmarkStart w:id="34" w:name="_Toc30795627"/>
-      <w:bookmarkStart w:id="35" w:name="_Toc30795787"/>
-      <w:bookmarkStart w:id="36" w:name="_Toc30870364"/>
-      <w:bookmarkStart w:id="37" w:name="_Toc31711544"/>
+      <w:bookmarkStart w:id="33" w:name="_Toc30795627"/>
+      <w:bookmarkStart w:id="34" w:name="_Toc30795787"/>
+      <w:bookmarkStart w:id="35" w:name="_Toc30870364"/>
+      <w:bookmarkStart w:id="36" w:name="_Toc31711544"/>
       <w:r>
         <w:t>Design and Implementation constraints</w:t>
       </w:r>
+      <w:bookmarkEnd w:id="33"/>
       <w:bookmarkEnd w:id="34"/>
       <w:bookmarkEnd w:id="35"/>
       <w:bookmarkEnd w:id="36"/>
-      <w:bookmarkEnd w:id="37"/>
     </w:p>
     <w:p>
       <w:pPr>
@@ -6559,8 +6528,8 @@
           <w:sz w:val="32"/>
         </w:rPr>
       </w:pPr>
-      <w:bookmarkStart w:id="38" w:name="_Toc30795629"/>
-      <w:bookmarkStart w:id="39" w:name="_Toc30795789"/>
+      <w:bookmarkStart w:id="37" w:name="_Toc30795629"/>
+      <w:bookmarkStart w:id="38" w:name="_Toc30795789"/>
       <w:r>
         <w:br w:type="page"/>
       </w:r>
@@ -6570,35 +6539,35 @@
         <w:pStyle w:val="Style2"/>
         <w:spacing w:after="240"/>
       </w:pPr>
-      <w:bookmarkStart w:id="40" w:name="_Toc30870365"/>
-      <w:bookmarkStart w:id="41" w:name="_Toc31711545"/>
+      <w:bookmarkStart w:id="39" w:name="_Toc30870365"/>
+      <w:bookmarkStart w:id="40" w:name="_Toc31711545"/>
       <w:r>
         <w:lastRenderedPageBreak/>
         <w:t>System Features</w:t>
       </w:r>
+      <w:bookmarkEnd w:id="37"/>
       <w:bookmarkEnd w:id="38"/>
       <w:bookmarkEnd w:id="39"/>
       <w:bookmarkEnd w:id="40"/>
-      <w:bookmarkEnd w:id="41"/>
     </w:p>
     <w:p>
       <w:pPr>
         <w:pStyle w:val="Style1"/>
         <w:spacing w:after="240"/>
       </w:pPr>
-      <w:bookmarkStart w:id="42" w:name="_Toc30795630"/>
-      <w:bookmarkStart w:id="43" w:name="_Toc30795790"/>
-      <w:bookmarkStart w:id="44" w:name="_Toc30870366"/>
-      <w:bookmarkStart w:id="45" w:name="_Toc31711546"/>
+      <w:bookmarkStart w:id="41" w:name="_Toc30795630"/>
+      <w:bookmarkStart w:id="42" w:name="_Toc30795790"/>
+      <w:bookmarkStart w:id="43" w:name="_Toc30870366"/>
+      <w:bookmarkStart w:id="44" w:name="_Toc31711546"/>
       <w:r>
         <w:t>Functional requirements</w:t>
       </w:r>
-      <w:bookmarkStart w:id="46" w:name="_Toc30795631"/>
-      <w:bookmarkStart w:id="47" w:name="_Toc30795791"/>
+      <w:bookmarkStart w:id="45" w:name="_Toc30795631"/>
+      <w:bookmarkStart w:id="46" w:name="_Toc30795791"/>
+      <w:bookmarkEnd w:id="41"/>
       <w:bookmarkEnd w:id="42"/>
       <w:bookmarkEnd w:id="43"/>
       <w:bookmarkEnd w:id="44"/>
-      <w:bookmarkEnd w:id="45"/>
     </w:p>
     <w:p>
       <w:pPr>
@@ -6609,19 +6578,19 @@
         </w:numPr>
         <w:spacing w:after="240"/>
       </w:pPr>
-      <w:bookmarkStart w:id="48" w:name="_Toc30870367"/>
-      <w:bookmarkStart w:id="49" w:name="_Toc31711547"/>
+      <w:bookmarkStart w:id="47" w:name="_Toc30870367"/>
+      <w:bookmarkStart w:id="48" w:name="_Toc31711547"/>
       <w:r>
         <w:t>REQ</w:t>
       </w:r>
       <w:r>
         <w:t>_PO3_DGW_CYRS_01_V0</w:t>
       </w:r>
+      <w:bookmarkEnd w:id="47"/>
+      <w:r>
+        <w:t>2</w:t>
+      </w:r>
       <w:bookmarkEnd w:id="48"/>
-      <w:r>
-        <w:t>2</w:t>
-      </w:r>
-      <w:bookmarkEnd w:id="49"/>
     </w:p>
     <w:p>
       <w:pPr>
@@ -6724,7 +6693,7 @@
         </w:numPr>
         <w:spacing w:after="240"/>
       </w:pPr>
-      <w:bookmarkStart w:id="50" w:name="_Toc31711548"/>
+      <w:bookmarkStart w:id="49" w:name="_Toc31711548"/>
       <w:r>
         <w:t>REQ</w:t>
       </w:r>
@@ -6734,7 +6703,7 @@
       <w:r>
         <w:t>2</w:t>
       </w:r>
-      <w:bookmarkEnd w:id="50"/>
+      <w:bookmarkEnd w:id="49"/>
     </w:p>
     <w:p>
       <w:pPr>
@@ -6888,7 +6857,7 @@
           <w:numId w:val="36"/>
         </w:numPr>
       </w:pPr>
-      <w:bookmarkStart w:id="51" w:name="_Toc31711549"/>
+      <w:bookmarkStart w:id="50" w:name="_Toc31711549"/>
       <w:r>
         <w:t>REQ</w:t>
       </w:r>
@@ -6901,7 +6870,7 @@
       <w:r>
         <w:t>2</w:t>
       </w:r>
-      <w:bookmarkEnd w:id="51"/>
+      <w:bookmarkEnd w:id="50"/>
     </w:p>
     <w:p>
       <w:pPr>
@@ -6959,14 +6928,7 @@
           <w:sz w:val="24"/>
           <w:szCs w:val="24"/>
         </w:rPr>
-        <w:t>REQ</w:t>
-      </w:r>
-      <w:r>
-        <w:rPr>
-          <w:sz w:val="24"/>
-          <w:szCs w:val="24"/>
-        </w:rPr>
-        <w:t>1</w:t>
+        <w:t>FUNC1</w:t>
       </w:r>
       <w:r>
         <w:rPr>
@@ -6983,6 +6945,8 @@
           <w:szCs w:val="24"/>
         </w:rPr>
       </w:pPr>
+      <w:bookmarkStart w:id="51" w:name="_GoBack"/>
+      <w:bookmarkEnd w:id="51"/>
     </w:p>
     <w:p>
       <w:pPr>
@@ -7061,14 +7025,7 @@
           <w:sz w:val="24"/>
           <w:szCs w:val="24"/>
         </w:rPr>
-        <w:t>REQ</w:t>
-      </w:r>
-      <w:r>
-        <w:rPr>
-          <w:sz w:val="24"/>
-          <w:szCs w:val="24"/>
-        </w:rPr>
-        <w:t>2</w:t>
+        <w:t>FUNC2</w:t>
       </w:r>
       <w:r>
         <w:rPr>
@@ -7204,14 +7161,14 @@
           <w:sz w:val="24"/>
           <w:szCs w:val="24"/>
         </w:rPr>
-        <w:t>REQ</w:t>
-      </w:r>
-      <w:r>
-        <w:rPr>
-          <w:sz w:val="24"/>
-          <w:szCs w:val="24"/>
-        </w:rPr>
-        <w:t>2 button is used to increment minutes.</w:t>
+        <w:t>FUNC2</w:t>
+      </w:r>
+      <w:r>
+        <w:rPr>
+          <w:sz w:val="24"/>
+          <w:szCs w:val="24"/>
+        </w:rPr>
+        <w:t xml:space="preserve"> button is used to increment minutes.</w:t>
       </w:r>
     </w:p>
     <w:p>
@@ -7293,14 +7250,14 @@
           <w:sz w:val="24"/>
           <w:szCs w:val="24"/>
         </w:rPr>
-        <w:t>REQ</w:t>
-      </w:r>
-      <w:r>
-        <w:rPr>
-          <w:sz w:val="24"/>
-          <w:szCs w:val="24"/>
-        </w:rPr>
-        <w:t xml:space="preserve">2 button </w:t>
+        <w:t>FUNC2</w:t>
+      </w:r>
+      <w:r>
+        <w:rPr>
+          <w:sz w:val="24"/>
+          <w:szCs w:val="24"/>
+        </w:rPr>
+        <w:t xml:space="preserve"> button </w:t>
       </w:r>
       <w:r>
         <w:rPr>
@@ -7387,14 +7344,14 @@
           <w:sz w:val="24"/>
           <w:szCs w:val="24"/>
         </w:rPr>
-        <w:t>REQ</w:t>
-      </w:r>
-      <w:r>
-        <w:rPr>
-          <w:sz w:val="24"/>
-          <w:szCs w:val="24"/>
-        </w:rPr>
-        <w:t>1 button for confi</w:t>
+        <w:t>FUNC1</w:t>
+      </w:r>
+      <w:r>
+        <w:rPr>
+          <w:sz w:val="24"/>
+          <w:szCs w:val="24"/>
+        </w:rPr>
+        <w:t xml:space="preserve"> button for confi</w:t>
       </w:r>
       <w:r>
         <w:rPr>
@@ -7586,14 +7543,14 @@
           <w:sz w:val="24"/>
           <w:szCs w:val="24"/>
         </w:rPr>
-        <w:t>REQ</w:t>
-      </w:r>
-      <w:r>
-        <w:rPr>
-          <w:sz w:val="24"/>
-          <w:szCs w:val="24"/>
-        </w:rPr>
-        <w:t>1 button is used to select between adjusting hours, minutes, and AM/PM for alarm time.</w:t>
+        <w:t>FUNC1</w:t>
+      </w:r>
+      <w:r>
+        <w:rPr>
+          <w:sz w:val="24"/>
+          <w:szCs w:val="24"/>
+        </w:rPr>
+        <w:t xml:space="preserve"> button is used to select between adjusting hours, minutes, and AM/PM for alarm time.</w:t>
       </w:r>
     </w:p>
     <w:p>
@@ -7665,14 +7622,14 @@
           <w:sz w:val="24"/>
           <w:szCs w:val="24"/>
         </w:rPr>
-        <w:t>REQ</w:t>
-      </w:r>
-      <w:r>
-        <w:rPr>
-          <w:sz w:val="24"/>
-          <w:szCs w:val="24"/>
-        </w:rPr>
-        <w:t>2 button is used to increment hours.</w:t>
+        <w:t>FUNC2</w:t>
+      </w:r>
+      <w:r>
+        <w:rPr>
+          <w:sz w:val="24"/>
+          <w:szCs w:val="24"/>
+        </w:rPr>
+        <w:t xml:space="preserve"> button is used to increment hours.</w:t>
       </w:r>
     </w:p>
     <w:p>
@@ -7742,14 +7699,14 @@
           <w:sz w:val="24"/>
           <w:szCs w:val="24"/>
         </w:rPr>
-        <w:t>REQ</w:t>
-      </w:r>
-      <w:r>
-        <w:rPr>
-          <w:sz w:val="24"/>
-          <w:szCs w:val="24"/>
-        </w:rPr>
-        <w:t>2 button is used to increment minutes.</w:t>
+        <w:t>FUNC2</w:t>
+      </w:r>
+      <w:r>
+        <w:rPr>
+          <w:sz w:val="24"/>
+          <w:szCs w:val="24"/>
+        </w:rPr>
+        <w:t xml:space="preserve"> button is used to increment minutes.</w:t>
       </w:r>
     </w:p>
     <w:p>
@@ -7834,14 +7791,14 @@
           <w:sz w:val="24"/>
           <w:szCs w:val="24"/>
         </w:rPr>
-        <w:t>REQ</w:t>
-      </w:r>
-      <w:r>
-        <w:rPr>
-          <w:sz w:val="24"/>
-          <w:szCs w:val="24"/>
-        </w:rPr>
-        <w:t>2 button is used to change between both.</w:t>
+        <w:t>FUNC2</w:t>
+      </w:r>
+      <w:r>
+        <w:rPr>
+          <w:sz w:val="24"/>
+          <w:szCs w:val="24"/>
+        </w:rPr>
+        <w:t xml:space="preserve"> button is used to change between both.</w:t>
       </w:r>
     </w:p>
     <w:p>
@@ -7932,14 +7889,14 @@
           <w:sz w:val="24"/>
           <w:szCs w:val="24"/>
         </w:rPr>
-        <w:t>REQ</w:t>
-      </w:r>
-      <w:r>
-        <w:rPr>
-          <w:sz w:val="24"/>
-          <w:szCs w:val="24"/>
-        </w:rPr>
-        <w:t xml:space="preserve">1 button for </w:t>
+        <w:t>FUNC1</w:t>
+      </w:r>
+      <w:r>
+        <w:rPr>
+          <w:sz w:val="24"/>
+          <w:szCs w:val="24"/>
+        </w:rPr>
+        <w:t xml:space="preserve"> button for </w:t>
       </w:r>
       <w:r>
         <w:rPr>
@@ -8191,7 +8148,21 @@
           <w:sz w:val="24"/>
           <w:szCs w:val="24"/>
         </w:rPr>
-        <w:t xml:space="preserve"> REQ2 button</w:t>
+        <w:t xml:space="preserve"> </w:t>
+      </w:r>
+      <w:r>
+        <w:rPr>
+          <w:sz w:val="24"/>
+          <w:szCs w:val="24"/>
+        </w:rPr>
+        <w:t>FUNC2</w:t>
+      </w:r>
+      <w:r>
+        <w:rPr>
+          <w:sz w:val="24"/>
+          <w:szCs w:val="24"/>
+        </w:rPr>
+        <w:t xml:space="preserve"> button</w:t>
       </w:r>
       <w:r>
         <w:rPr>
@@ -8400,7 +8371,21 @@
           <w:sz w:val="24"/>
           <w:szCs w:val="24"/>
         </w:rPr>
-        <w:t xml:space="preserve">In Stopwatch mode, REQ1 button is used to </w:t>
+        <w:t xml:space="preserve">In Stopwatch mode, </w:t>
+      </w:r>
+      <w:r>
+        <w:rPr>
+          <w:sz w:val="24"/>
+          <w:szCs w:val="24"/>
+        </w:rPr>
+        <w:t>FUNC1</w:t>
+      </w:r>
+      <w:r>
+        <w:rPr>
+          <w:sz w:val="24"/>
+          <w:szCs w:val="24"/>
+        </w:rPr>
+        <w:t xml:space="preserve"> button is used to </w:t>
       </w:r>
       <w:r>
         <w:rPr>
@@ -8507,7 +8492,21 @@
           <w:sz w:val="24"/>
           <w:szCs w:val="24"/>
         </w:rPr>
-        <w:t xml:space="preserve">In Stopwatch mode, REQ1 button is used to stop counting if system was in running state. </w:t>
+        <w:t xml:space="preserve">In Stopwatch mode, </w:t>
+      </w:r>
+      <w:r>
+        <w:rPr>
+          <w:sz w:val="24"/>
+          <w:szCs w:val="24"/>
+        </w:rPr>
+        <w:t>FUNC1</w:t>
+      </w:r>
+      <w:r>
+        <w:rPr>
+          <w:sz w:val="24"/>
+          <w:szCs w:val="24"/>
+        </w:rPr>
+        <w:t xml:space="preserve"> button is used to stop counting if system was in running state. </w:t>
       </w:r>
     </w:p>
     <w:p>
@@ -8572,7 +8571,21 @@
           <w:sz w:val="24"/>
           <w:szCs w:val="24"/>
         </w:rPr>
-        <w:t xml:space="preserve">In Stopwatch mode, REQ2 button is used to reset counter to 00:00:00. </w:t>
+        <w:t xml:space="preserve">In Stopwatch mode, </w:t>
+      </w:r>
+      <w:r>
+        <w:rPr>
+          <w:sz w:val="24"/>
+          <w:szCs w:val="24"/>
+        </w:rPr>
+        <w:t>FUNC2</w:t>
+      </w:r>
+      <w:r>
+        <w:rPr>
+          <w:sz w:val="24"/>
+          <w:szCs w:val="24"/>
+        </w:rPr>
+        <w:t xml:space="preserve"> button is used to reset counter to 00:00:00. </w:t>
       </w:r>
     </w:p>
     <w:p/>
@@ -8593,8 +8606,8 @@
         </w:rPr>
       </w:pPr>
     </w:p>
+    <w:bookmarkEnd w:id="45"/>
     <w:bookmarkEnd w:id="46"/>
-    <w:bookmarkEnd w:id="47"/>
     <w:p/>
     <w:sectPr>
       <w:footerReference w:type="default" r:id="rId11"/>
@@ -12723,7 +12736,7 @@
     <w:lsdException w:name="Table Web 2" w:semiHidden="1" w:unhideWhenUsed="1"/>
     <w:lsdException w:name="Table Web 3" w:semiHidden="1" w:unhideWhenUsed="1"/>
     <w:lsdException w:name="Balloon Text" w:semiHidden="1" w:unhideWhenUsed="1"/>
-    <w:lsdException w:name="Table Grid" w:semiHidden="1" w:uiPriority="39" w:unhideWhenUsed="1"/>
+    <w:lsdException w:name="Table Grid" w:uiPriority="39"/>
     <w:lsdException w:name="Table Theme" w:semiHidden="1" w:unhideWhenUsed="1"/>
     <w:lsdException w:name="Placeholder Text" w:semiHidden="1"/>
     <w:lsdException w:name="No Spacing" w:uiPriority="1" w:qFormat="1"/>
@@ -14221,7 +14234,7 @@
 </file>
 
 <file path=customXml/itemProps2.xml><?xml version="1.0" encoding="utf-8"?>
-<ds:datastoreItem xmlns:ds="http://schemas.openxmlformats.org/officeDocument/2006/customXml" ds:itemID="{61A9A2CD-C835-444F-ACB3-80E70FFD154C}">
+<ds:datastoreItem xmlns:ds="http://schemas.openxmlformats.org/officeDocument/2006/customXml" ds:itemID="{4664909B-4BFB-4180-B296-46259A9FA98A}">
   <ds:schemaRefs>
     <ds:schemaRef ds:uri="http://schemas.openxmlformats.org/officeDocument/2006/bibliography"/>
   </ds:schemaRefs>

</xml_diff>

<commit_message>
Fixed CYRS version date error. Updated CYRS review sheet.
Signed-off-by: mariam-elshakafi <mariam.elshakafi@gmail.com>
</commit_message>
<xml_diff>
--- a/Input Documents/PO3_DGW_CYRS.docx
+++ b/Input Documents/PO3_DGW_CYRS.docx
@@ -1217,7 +1217,22 @@
                   <w:cnfStyle w:val="000000000000" w:firstRow="0" w:lastRow="0" w:firstColumn="0" w:lastColumn="0" w:oddVBand="0" w:evenVBand="0" w:oddHBand="0" w:evenHBand="0" w:firstRowFirstColumn="0" w:firstRowLastColumn="0" w:lastRowFirstColumn="0" w:lastRowLastColumn="0"/>
                 </w:pPr>
                 <w:r>
-                  <w:t>Review points covered</w:t>
+                  <w:t>Modified document to cover r</w:t>
+                </w:r>
+                <w:r>
+                  <w:t>eview points</w:t>
+                </w:r>
+                <w:r>
+                  <w:t xml:space="preserve"> </w:t>
+                </w:r>
+              </w:p>
+              <w:p>
+                <w:pPr>
+                  <w:pStyle w:val="H2"/>
+                  <w:cnfStyle w:val="000000000000" w:firstRow="0" w:lastRow="0" w:firstColumn="0" w:lastColumn="0" w:oddVBand="0" w:evenVBand="0" w:oddHBand="0" w:evenHBand="0" w:firstRowFirstColumn="0" w:firstRowLastColumn="0" w:lastRowFirstColumn="0" w:lastRowLastColumn="0"/>
+                </w:pPr>
+                <w:r>
+                  <w:t>(1 to 5)</w:t>
                 </w:r>
               </w:p>
             </w:tc>
@@ -1287,7 +1302,30 @@
                     <w:szCs w:val="16"/>
                     <w:highlight w:val="lightGray"/>
                   </w:rPr>
-                  <w:t>February 3, 2020</w:t>
+                  <w:t>February</w:t>
+                </w:r>
+                <w:bookmarkStart w:id="2" w:name="_GoBack"/>
+                <w:bookmarkEnd w:id="2"/>
+                <w:r>
+                  <w:rPr>
+                    <w:szCs w:val="16"/>
+                    <w:highlight w:val="lightGray"/>
+                  </w:rPr>
+                  <w:t xml:space="preserve"> </w:t>
+                </w:r>
+                <w:r>
+                  <w:rPr>
+                    <w:szCs w:val="16"/>
+                    <w:highlight w:val="lightGray"/>
+                  </w:rPr>
+                  <w:t>4</w:t>
+                </w:r>
+                <w:r>
+                  <w:rPr>
+                    <w:szCs w:val="16"/>
+                    <w:highlight w:val="lightGray"/>
+                  </w:rPr>
+                  <w:t>, 2020</w:t>
                 </w:r>
               </w:p>
             </w:tc>
@@ -1297,25 +1335,32 @@
               </w:tcPr>
               <w:p>
                 <w:pPr>
+                  <w:pStyle w:val="H2"/>
                   <w:cnfStyle w:val="000000100000" w:firstRow="0" w:lastRow="0" w:firstColumn="0" w:lastColumn="0" w:oddVBand="0" w:evenVBand="0" w:oddHBand="1" w:evenHBand="0" w:firstRowFirstColumn="0" w:firstRowLastColumn="0" w:lastRowFirstColumn="0" w:lastRowLastColumn="0"/>
-                  <w:rPr>
-                    <w:szCs w:val="16"/>
-                    <w:highlight w:val="lightGray"/>
-                  </w:rPr>
                 </w:pPr>
                 <w:r>
-                  <w:rPr>
-                    <w:szCs w:val="16"/>
-                    <w:highlight w:val="lightGray"/>
-                  </w:rPr>
-                  <w:t>Modified requirements to be on system level</w:t>
-                </w:r>
-                <w:r>
-                  <w:rPr>
-                    <w:szCs w:val="16"/>
-                    <w:highlight w:val="lightGray"/>
-                  </w:rPr>
-                  <w:t xml:space="preserve"> </w:t>
+                  <w:t xml:space="preserve">Modified document to cover review points </w:t>
+                </w:r>
+              </w:p>
+              <w:p>
+                <w:pPr>
+                  <w:pStyle w:val="H2"/>
+                  <w:cnfStyle w:val="000000100000" w:firstRow="0" w:lastRow="0" w:firstColumn="0" w:lastColumn="0" w:oddVBand="0" w:evenVBand="0" w:oddHBand="1" w:evenHBand="0" w:firstRowFirstColumn="0" w:firstRowLastColumn="0" w:lastRowFirstColumn="0" w:lastRowLastColumn="0"/>
+                </w:pPr>
+                <w:r>
+                  <w:t>(</w:t>
+                </w:r>
+                <w:r>
+                  <w:t>6</w:t>
+                </w:r>
+                <w:r>
+                  <w:t xml:space="preserve"> to </w:t>
+                </w:r>
+                <w:r>
+                  <w:t>8</w:t>
+                </w:r>
+                <w:r>
+                  <w:t>)</w:t>
                 </w:r>
               </w:p>
             </w:tc>
@@ -5522,10 +5567,10 @@
           <w:color w:val="000000" w:themeColor="text1"/>
         </w:rPr>
       </w:pPr>
-      <w:bookmarkStart w:id="2" w:name="_Toc31711535"/>
-      <w:bookmarkStart w:id="3" w:name="_Toc30795619"/>
-      <w:bookmarkStart w:id="4" w:name="_Toc30795779"/>
-      <w:bookmarkStart w:id="5" w:name="_Toc30870356"/>
+      <w:bookmarkStart w:id="3" w:name="_Toc31711535"/>
+      <w:bookmarkStart w:id="4" w:name="_Toc30795619"/>
+      <w:bookmarkStart w:id="5" w:name="_Toc30795779"/>
+      <w:bookmarkStart w:id="6" w:name="_Toc30870356"/>
       <w:r>
         <w:rPr>
           <w:rFonts w:asciiTheme="majorBidi" w:hAnsiTheme="majorBidi"/>
@@ -5536,21 +5581,21 @@
         <w:lastRenderedPageBreak/>
         <w:t>Introduction</w:t>
       </w:r>
-      <w:bookmarkEnd w:id="2"/>
+      <w:bookmarkEnd w:id="3"/>
     </w:p>
     <w:p>
       <w:pPr>
         <w:pStyle w:val="Style1"/>
         <w:spacing w:after="240"/>
       </w:pPr>
-      <w:bookmarkStart w:id="6" w:name="_Toc31711536"/>
+      <w:bookmarkStart w:id="7" w:name="_Toc31711536"/>
       <w:r>
         <w:t>Purpose</w:t>
       </w:r>
-      <w:bookmarkEnd w:id="3"/>
       <w:bookmarkEnd w:id="4"/>
       <w:bookmarkEnd w:id="5"/>
       <w:bookmarkEnd w:id="6"/>
+      <w:bookmarkEnd w:id="7"/>
     </w:p>
     <w:p>
       <w:pPr>
@@ -5632,16 +5677,16 @@
           <w:lang w:val="af-ZA"/>
         </w:rPr>
       </w:pPr>
-      <w:bookmarkStart w:id="7" w:name="_Toc30870357"/>
-      <w:bookmarkStart w:id="8" w:name="_Toc31711537"/>
+      <w:bookmarkStart w:id="8" w:name="_Toc30870357"/>
+      <w:bookmarkStart w:id="9" w:name="_Toc31711537"/>
       <w:r>
         <w:rPr>
           <w:lang w:val="af-ZA"/>
         </w:rPr>
         <w:t>Document Abbreviation</w:t>
       </w:r>
-      <w:bookmarkEnd w:id="7"/>
       <w:bookmarkEnd w:id="8"/>
+      <w:bookmarkEnd w:id="9"/>
     </w:p>
     <w:tbl>
       <w:tblPr>
@@ -5885,17 +5930,17 @@
         <w:pStyle w:val="Style1"/>
         <w:spacing w:after="240"/>
       </w:pPr>
-      <w:bookmarkStart w:id="9" w:name="_Toc30795620"/>
-      <w:bookmarkStart w:id="10" w:name="_Toc30795780"/>
-      <w:bookmarkStart w:id="11" w:name="_Toc30870358"/>
-      <w:bookmarkStart w:id="12" w:name="_Toc31711538"/>
+      <w:bookmarkStart w:id="10" w:name="_Toc30795620"/>
+      <w:bookmarkStart w:id="11" w:name="_Toc30795780"/>
+      <w:bookmarkStart w:id="12" w:name="_Toc30870358"/>
+      <w:bookmarkStart w:id="13" w:name="_Toc31711538"/>
       <w:r>
         <w:t>Intended audience and reading suggestions</w:t>
       </w:r>
-      <w:bookmarkEnd w:id="9"/>
       <w:bookmarkEnd w:id="10"/>
       <w:bookmarkEnd w:id="11"/>
       <w:bookmarkEnd w:id="12"/>
+      <w:bookmarkEnd w:id="13"/>
     </w:p>
     <w:p>
       <w:pPr>
@@ -5921,17 +5966,17 @@
         <w:pStyle w:val="Style1"/>
         <w:spacing w:after="240"/>
       </w:pPr>
-      <w:bookmarkStart w:id="13" w:name="_Toc30795621"/>
-      <w:bookmarkStart w:id="14" w:name="_Toc30795781"/>
-      <w:bookmarkStart w:id="15" w:name="_Toc30870359"/>
-      <w:bookmarkStart w:id="16" w:name="_Toc31711539"/>
+      <w:bookmarkStart w:id="14" w:name="_Toc30795621"/>
+      <w:bookmarkStart w:id="15" w:name="_Toc30795781"/>
+      <w:bookmarkStart w:id="16" w:name="_Toc30870359"/>
+      <w:bookmarkStart w:id="17" w:name="_Toc31711539"/>
       <w:r>
         <w:t>Project Scope</w:t>
       </w:r>
-      <w:bookmarkEnd w:id="13"/>
       <w:bookmarkEnd w:id="14"/>
       <w:bookmarkEnd w:id="15"/>
       <w:bookmarkEnd w:id="16"/>
+      <w:bookmarkEnd w:id="17"/>
     </w:p>
     <w:p>
       <w:pPr>
@@ -5956,17 +6001,17 @@
         <w:pStyle w:val="Style1"/>
         <w:spacing w:after="240"/>
       </w:pPr>
-      <w:bookmarkStart w:id="17" w:name="_Toc30795622"/>
-      <w:bookmarkStart w:id="18" w:name="_Toc30795782"/>
-      <w:bookmarkStart w:id="19" w:name="_Toc30870360"/>
-      <w:bookmarkStart w:id="20" w:name="_Toc31711540"/>
+      <w:bookmarkStart w:id="18" w:name="_Toc30795622"/>
+      <w:bookmarkStart w:id="19" w:name="_Toc30795782"/>
+      <w:bookmarkStart w:id="20" w:name="_Toc30870360"/>
+      <w:bookmarkStart w:id="21" w:name="_Toc31711540"/>
       <w:r>
         <w:t>References</w:t>
       </w:r>
-      <w:bookmarkEnd w:id="17"/>
       <w:bookmarkEnd w:id="18"/>
       <w:bookmarkEnd w:id="19"/>
       <w:bookmarkEnd w:id="20"/>
+      <w:bookmarkEnd w:id="21"/>
     </w:p>
     <w:tbl>
       <w:tblPr>
@@ -6189,8 +6234,8 @@
           <w:sz w:val="32"/>
         </w:rPr>
       </w:pPr>
-      <w:bookmarkStart w:id="21" w:name="_Toc30795623"/>
-      <w:bookmarkStart w:id="22" w:name="_Toc30795783"/>
+      <w:bookmarkStart w:id="22" w:name="_Toc30795623"/>
+      <w:bookmarkStart w:id="23" w:name="_Toc30795783"/>
       <w:r>
         <w:br w:type="page"/>
       </w:r>
@@ -6200,33 +6245,33 @@
         <w:pStyle w:val="Style2"/>
         <w:spacing w:after="240"/>
       </w:pPr>
-      <w:bookmarkStart w:id="23" w:name="_Toc30870361"/>
-      <w:bookmarkStart w:id="24" w:name="_Toc31711541"/>
+      <w:bookmarkStart w:id="24" w:name="_Toc30870361"/>
+      <w:bookmarkStart w:id="25" w:name="_Toc31711541"/>
       <w:r>
         <w:lastRenderedPageBreak/>
         <w:t>Overall Description</w:t>
       </w:r>
-      <w:bookmarkEnd w:id="21"/>
       <w:bookmarkEnd w:id="22"/>
       <w:bookmarkEnd w:id="23"/>
       <w:bookmarkEnd w:id="24"/>
+      <w:bookmarkEnd w:id="25"/>
     </w:p>
     <w:p>
       <w:pPr>
         <w:pStyle w:val="Style1"/>
         <w:spacing w:after="240"/>
       </w:pPr>
-      <w:bookmarkStart w:id="25" w:name="_Toc30795625"/>
-      <w:bookmarkStart w:id="26" w:name="_Toc30795785"/>
-      <w:bookmarkStart w:id="27" w:name="_Toc30870362"/>
-      <w:bookmarkStart w:id="28" w:name="_Toc31711542"/>
+      <w:bookmarkStart w:id="26" w:name="_Toc30795625"/>
+      <w:bookmarkStart w:id="27" w:name="_Toc30795785"/>
+      <w:bookmarkStart w:id="28" w:name="_Toc30870362"/>
+      <w:bookmarkStart w:id="29" w:name="_Toc31711542"/>
       <w:r>
         <w:t>Product features</w:t>
       </w:r>
-      <w:bookmarkEnd w:id="25"/>
       <w:bookmarkEnd w:id="26"/>
       <w:bookmarkEnd w:id="27"/>
       <w:bookmarkEnd w:id="28"/>
+      <w:bookmarkEnd w:id="29"/>
     </w:p>
     <w:p>
       <w:r>
@@ -6439,18 +6484,18 @@
         <w:pStyle w:val="Style1"/>
         <w:spacing w:after="240"/>
       </w:pPr>
-      <w:bookmarkStart w:id="29" w:name="_Toc30795626"/>
-      <w:bookmarkStart w:id="30" w:name="_Toc30795786"/>
-      <w:bookmarkStart w:id="31" w:name="_Toc30870363"/>
-      <w:bookmarkStart w:id="32" w:name="_Toc31711543"/>
+      <w:bookmarkStart w:id="30" w:name="_Toc30795626"/>
+      <w:bookmarkStart w:id="31" w:name="_Toc30795786"/>
+      <w:bookmarkStart w:id="32" w:name="_Toc30870363"/>
+      <w:bookmarkStart w:id="33" w:name="_Toc31711543"/>
       <w:r>
         <w:lastRenderedPageBreak/>
         <w:t>Operation environment</w:t>
       </w:r>
-      <w:bookmarkEnd w:id="29"/>
       <w:bookmarkEnd w:id="30"/>
       <w:bookmarkEnd w:id="31"/>
       <w:bookmarkEnd w:id="32"/>
+      <w:bookmarkEnd w:id="33"/>
     </w:p>
     <w:p>
       <w:pPr>
@@ -6484,17 +6529,17 @@
         <w:pStyle w:val="Style1"/>
         <w:spacing w:after="240"/>
       </w:pPr>
-      <w:bookmarkStart w:id="33" w:name="_Toc30795627"/>
-      <w:bookmarkStart w:id="34" w:name="_Toc30795787"/>
-      <w:bookmarkStart w:id="35" w:name="_Toc30870364"/>
-      <w:bookmarkStart w:id="36" w:name="_Toc31711544"/>
+      <w:bookmarkStart w:id="34" w:name="_Toc30795627"/>
+      <w:bookmarkStart w:id="35" w:name="_Toc30795787"/>
+      <w:bookmarkStart w:id="36" w:name="_Toc30870364"/>
+      <w:bookmarkStart w:id="37" w:name="_Toc31711544"/>
       <w:r>
         <w:t>Design and Implementation constraints</w:t>
       </w:r>
-      <w:bookmarkEnd w:id="33"/>
       <w:bookmarkEnd w:id="34"/>
       <w:bookmarkEnd w:id="35"/>
       <w:bookmarkEnd w:id="36"/>
+      <w:bookmarkEnd w:id="37"/>
     </w:p>
     <w:p>
       <w:pPr>
@@ -6528,8 +6573,8 @@
           <w:sz w:val="32"/>
         </w:rPr>
       </w:pPr>
-      <w:bookmarkStart w:id="37" w:name="_Toc30795629"/>
-      <w:bookmarkStart w:id="38" w:name="_Toc30795789"/>
+      <w:bookmarkStart w:id="38" w:name="_Toc30795629"/>
+      <w:bookmarkStart w:id="39" w:name="_Toc30795789"/>
       <w:r>
         <w:br w:type="page"/>
       </w:r>
@@ -6539,35 +6584,35 @@
         <w:pStyle w:val="Style2"/>
         <w:spacing w:after="240"/>
       </w:pPr>
-      <w:bookmarkStart w:id="39" w:name="_Toc30870365"/>
-      <w:bookmarkStart w:id="40" w:name="_Toc31711545"/>
+      <w:bookmarkStart w:id="40" w:name="_Toc30870365"/>
+      <w:bookmarkStart w:id="41" w:name="_Toc31711545"/>
       <w:r>
         <w:lastRenderedPageBreak/>
         <w:t>System Features</w:t>
       </w:r>
-      <w:bookmarkEnd w:id="37"/>
       <w:bookmarkEnd w:id="38"/>
       <w:bookmarkEnd w:id="39"/>
       <w:bookmarkEnd w:id="40"/>
+      <w:bookmarkEnd w:id="41"/>
     </w:p>
     <w:p>
       <w:pPr>
         <w:pStyle w:val="Style1"/>
         <w:spacing w:after="240"/>
       </w:pPr>
-      <w:bookmarkStart w:id="41" w:name="_Toc30795630"/>
-      <w:bookmarkStart w:id="42" w:name="_Toc30795790"/>
-      <w:bookmarkStart w:id="43" w:name="_Toc30870366"/>
-      <w:bookmarkStart w:id="44" w:name="_Toc31711546"/>
+      <w:bookmarkStart w:id="42" w:name="_Toc30795630"/>
+      <w:bookmarkStart w:id="43" w:name="_Toc30795790"/>
+      <w:bookmarkStart w:id="44" w:name="_Toc30870366"/>
+      <w:bookmarkStart w:id="45" w:name="_Toc31711546"/>
       <w:r>
         <w:t>Functional requirements</w:t>
       </w:r>
-      <w:bookmarkStart w:id="45" w:name="_Toc30795631"/>
-      <w:bookmarkStart w:id="46" w:name="_Toc30795791"/>
-      <w:bookmarkEnd w:id="41"/>
+      <w:bookmarkStart w:id="46" w:name="_Toc30795631"/>
+      <w:bookmarkStart w:id="47" w:name="_Toc30795791"/>
       <w:bookmarkEnd w:id="42"/>
       <w:bookmarkEnd w:id="43"/>
       <w:bookmarkEnd w:id="44"/>
+      <w:bookmarkEnd w:id="45"/>
     </w:p>
     <w:p>
       <w:pPr>
@@ -6578,19 +6623,19 @@
         </w:numPr>
         <w:spacing w:after="240"/>
       </w:pPr>
-      <w:bookmarkStart w:id="47" w:name="_Toc30870367"/>
-      <w:bookmarkStart w:id="48" w:name="_Toc31711547"/>
+      <w:bookmarkStart w:id="48" w:name="_Toc30870367"/>
+      <w:bookmarkStart w:id="49" w:name="_Toc31711547"/>
       <w:r>
         <w:t>REQ</w:t>
       </w:r>
       <w:r>
         <w:t>_PO3_DGW_CYRS_01_V0</w:t>
       </w:r>
-      <w:bookmarkEnd w:id="47"/>
+      <w:bookmarkEnd w:id="48"/>
       <w:r>
         <w:t>2</w:t>
       </w:r>
-      <w:bookmarkEnd w:id="48"/>
+      <w:bookmarkEnd w:id="49"/>
     </w:p>
     <w:p>
       <w:pPr>
@@ -6693,7 +6738,7 @@
         </w:numPr>
         <w:spacing w:after="240"/>
       </w:pPr>
-      <w:bookmarkStart w:id="49" w:name="_Toc31711548"/>
+      <w:bookmarkStart w:id="50" w:name="_Toc31711548"/>
       <w:r>
         <w:t>REQ</w:t>
       </w:r>
@@ -6703,7 +6748,7 @@
       <w:r>
         <w:t>2</w:t>
       </w:r>
-      <w:bookmarkEnd w:id="49"/>
+      <w:bookmarkEnd w:id="50"/>
     </w:p>
     <w:p>
       <w:pPr>
@@ -6857,7 +6902,7 @@
           <w:numId w:val="36"/>
         </w:numPr>
       </w:pPr>
-      <w:bookmarkStart w:id="50" w:name="_Toc31711549"/>
+      <w:bookmarkStart w:id="51" w:name="_Toc31711549"/>
       <w:r>
         <w:t>REQ</w:t>
       </w:r>
@@ -6870,7 +6915,7 @@
       <w:r>
         <w:t>2</w:t>
       </w:r>
-      <w:bookmarkEnd w:id="50"/>
+      <w:bookmarkEnd w:id="51"/>
     </w:p>
     <w:p>
       <w:pPr>
@@ -6945,8 +6990,6 @@
           <w:szCs w:val="24"/>
         </w:rPr>
       </w:pPr>
-      <w:bookmarkStart w:id="51" w:name="_GoBack"/>
-      <w:bookmarkEnd w:id="51"/>
     </w:p>
     <w:p>
       <w:pPr>
@@ -8606,8 +8649,8 @@
         </w:rPr>
       </w:pPr>
     </w:p>
-    <w:bookmarkEnd w:id="45"/>
     <w:bookmarkEnd w:id="46"/>
+    <w:bookmarkEnd w:id="47"/>
     <w:p/>
     <w:sectPr>
       <w:footerReference w:type="default" r:id="rId11"/>
@@ -14234,7 +14277,7 @@
 </file>
 
 <file path=customXml/itemProps2.xml><?xml version="1.0" encoding="utf-8"?>
-<ds:datastoreItem xmlns:ds="http://schemas.openxmlformats.org/officeDocument/2006/customXml" ds:itemID="{4664909B-4BFB-4180-B296-46259A9FA98A}">
+<ds:datastoreItem xmlns:ds="http://schemas.openxmlformats.org/officeDocument/2006/customXml" ds:itemID="{9E969EFE-A68F-4DD9-9C69-E0122959B28B}">
   <ds:schemaRefs>
     <ds:schemaRef ds:uri="http://schemas.openxmlformats.org/officeDocument/2006/bibliography"/>
   </ds:schemaRefs>

</xml_diff>